<commit_message>
0.75 Encontrada la función de transferencia
</commit_message>
<xml_diff>
--- a/Informe/Intento de informe.docx
+++ b/Informe/Intento de informe.docx
@@ -1584,9 +1584,10 @@
           <w:szCs w:val="24"/>
           <w:lang w:val="es-ES"/>
         </w:rPr>
-        <w:t xml:space="preserve">Este trabajo de investigación, como su nombre indica, se base en la construcción y sintonía de un controlador PID, para ser más precisos, un Levitador Neumático. Un </w:t>
-      </w:r>
-      <w:proofErr w:type="spellStart"/>
+        <w:t>Este trabajo de investigación, como su nombre indica, se base en la construcción y sintonía de un controlador P</w:t>
+      </w:r>
+      <w:bookmarkStart w:id="1" w:name="_GoBack"/>
+      <w:bookmarkEnd w:id="1"/>
       <w:r>
         <w:rPr>
           <w:rFonts w:ascii="Arial" w:hAnsi="Arial" w:cs="Arial"/>
@@ -1594,9 +1595,8 @@
           <w:szCs w:val="24"/>
           <w:lang w:val="es-ES"/>
         </w:rPr>
-        <w:t>leviador</w:t>
-      </w:r>
-      <w:proofErr w:type="spellEnd"/>
+        <w:t>ID, para ser más precisos, un Levitador Neumático. Un levi</w:t>
+      </w:r>
       <w:r>
         <w:rPr>
           <w:rFonts w:ascii="Arial" w:hAnsi="Arial" w:cs="Arial"/>
@@ -1604,7 +1604,16 @@
           <w:szCs w:val="24"/>
           <w:lang w:val="es-ES"/>
         </w:rPr>
-        <w:t xml:space="preserve"> neumático es </w:t>
+        <w:t>t</w:t>
+      </w:r>
+      <w:r>
+        <w:rPr>
+          <w:rFonts w:ascii="Arial" w:hAnsi="Arial" w:cs="Arial"/>
+          <w:sz w:val="24"/>
+          <w:szCs w:val="24"/>
+          <w:lang w:val="es-ES"/>
+        </w:rPr>
+        <w:t xml:space="preserve">ador neumático es </w:t>
       </w:r>
       <w:proofErr w:type="spellStart"/>
       <w:r>
@@ -1853,17 +1862,7 @@
           <w:color w:val="545251"/>
           <w:lang w:val="es-ES"/>
         </w:rPr>
-        <w:t>cada componente. No limitarse a u</w:t>
-      </w:r>
-      <w:bookmarkStart w:id="1" w:name="_GoBack"/>
-      <w:bookmarkEnd w:id="1"/>
-      <w:r>
-        <w:rPr>
-          <w:rFonts w:ascii="Arial" w:hAnsi="Arial" w:cs="Arial"/>
-          <w:color w:val="545251"/>
-          <w:lang w:val="es-ES"/>
-        </w:rPr>
-        <w:t xml:space="preserve">na descripción básica: se exige un análisis eléctrico, </w:t>
+        <w:t xml:space="preserve">cada componente. No limitarse a una descripción básica: se exige un análisis eléctrico, </w:t>
       </w:r>
     </w:p>
     <w:p>
@@ -8389,6 +8388,7 @@
   <w:style w:type="character" w:default="1" w:styleId="Fuentedeprrafopredeter">
     <w:name w:val="Default Paragraph Font"/>
     <w:uiPriority w:val="1"/>
+    <w:semiHidden/>
     <w:unhideWhenUsed/>
   </w:style>
   <w:style w:type="table" w:default="1" w:styleId="Tablanormal">
@@ -9616,7 +9616,7 @@
 </file>
 
 <file path=customXml/itemProps1.xml><?xml version="1.0" encoding="utf-8"?>
-<ds:datastoreItem xmlns:ds="http://schemas.openxmlformats.org/officeDocument/2006/customXml" ds:itemID="{5EE38E85-4977-4314-95F9-CABF8755CAD3}">
+<ds:datastoreItem xmlns:ds="http://schemas.openxmlformats.org/officeDocument/2006/customXml" ds:itemID="{20B25EAF-5344-4688-8E0D-930E7520EA30}">
   <ds:schemaRefs>
     <ds:schemaRef ds:uri="http://schemas.openxmlformats.org/officeDocument/2006/bibliography"/>
   </ds:schemaRefs>

</xml_diff>

<commit_message>
2 Averiguaciones marco conceptual
Eso, mas avergiguaciones respecto al marco conceptual, mucha tarea por hacer
</commit_message>
<xml_diff>
--- a/Informe/Intento de informe.docx
+++ b/Informe/Intento de informe.docx
@@ -286,7 +286,7 @@
           </mc:Choice>
           <mc:Fallback>
             <w:pict>
-              <v:shape w14:anchorId="6E8CA642" id="AutoShape 63" o:spid="_x0000_s1026" style="position:absolute;margin-left:133.75pt;margin-top:.5pt;width:3.6pt;height:329.4pt;flip:x;z-index:15728640;visibility:visible;mso-wrap-style:square;mso-width-percent:0;mso-height-percent:0;mso-wrap-distance-left:9pt;mso-wrap-distance-top:0;mso-wrap-distance-right:9pt;mso-wrap-distance-bottom:0;mso-position-horizontal:absolute;mso-position-horizontal-relative:page;mso-position-vertical:absolute;mso-position-vertical-relative:text;mso-width-percent:0;mso-height-percent:0;mso-width-relative:page;mso-height-relative:page;v-text-anchor:top" coordsize="44,4485" o:gfxdata="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" path="m43,2559r-43,l,3501r,216l,4485r43,l43,3717r,-216l43,2559xm43,l,,,216,,2559r43,l43,216,43,xe" fillcolor="#4f81bc" stroked="f">
+              <v:shape w14:anchorId="7BF2C3CD" id="AutoShape 63" o:spid="_x0000_s1026" style="position:absolute;margin-left:133.75pt;margin-top:.5pt;width:3.6pt;height:329.4pt;flip:x;z-index:15728640;visibility:visible;mso-wrap-style:square;mso-width-percent:0;mso-height-percent:0;mso-wrap-distance-left:9pt;mso-wrap-distance-top:0;mso-wrap-distance-right:9pt;mso-wrap-distance-bottom:0;mso-position-horizontal:absolute;mso-position-horizontal-relative:page;mso-position-vertical:absolute;mso-position-vertical-relative:text;mso-width-percent:0;mso-height-percent:0;mso-width-relative:page;mso-height-relative:page;v-text-anchor:top" coordsize="44,4485" o:gfxdata="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" path="m43,2559r-43,l,3501r,216l,4485r43,l43,3717r,-216l43,2559xm43,l,,,216,,2559r43,l43,216,43,xe" fillcolor="#4f81bc" stroked="f">
                 <v:path arrowok="t" o:connecttype="custom" o:connectlocs="44680,-1813264;0,-1813264;0,-934615;0,-733141;0,-733141;0,-16789;44680,-16789;44680,-733141;44680,-733141;44680,-934615;44680,-1813264;44680,-4200169;0,-4200169;0,-3998696;0,-1813264;44680,-1813264;44680,-3998696;44680,-4200169" o:connectangles="0,0,0,0,0,0,0,0,0,0,0,0,0,0,0,0,0,0"/>
                 <w10:wrap anchorx="page"/>
               </v:shape>
@@ -1071,7 +1071,29 @@
           <w:spacing w:val="-1"/>
           <w:lang w:val="es-ES"/>
         </w:rPr>
-        <w:t>. Gerardo Heit.</w:t>
+        <w:t xml:space="preserve">. Gerardo </w:t>
+      </w:r>
+      <w:proofErr w:type="spellStart"/>
+      <w:r>
+        <w:rPr>
+          <w:rFonts w:ascii="Arial"/>
+          <w:b/>
+          <w:color w:val="365F91"/>
+          <w:spacing w:val="-1"/>
+          <w:lang w:val="es-ES"/>
+        </w:rPr>
+        <w:t>Heit</w:t>
+      </w:r>
+      <w:proofErr w:type="spellEnd"/>
+      <w:r>
+        <w:rPr>
+          <w:rFonts w:ascii="Arial"/>
+          <w:b/>
+          <w:color w:val="365F91"/>
+          <w:spacing w:val="-1"/>
+          <w:lang w:val="es-ES"/>
+        </w:rPr>
+        <w:t>.</w:t>
       </w:r>
     </w:p>
     <w:p>
@@ -1159,7 +1181,24 @@
           <w:lang w:val="es-ES"/>
         </w:rPr>
         <w:tab/>
-        <w:t>Pag.</w:t>
+      </w:r>
+      <w:proofErr w:type="spellStart"/>
+      <w:r>
+        <w:rPr>
+          <w:rFonts w:ascii="Arial"/>
+          <w:b/>
+          <w:lang w:val="es-ES"/>
+        </w:rPr>
+        <w:t>Pag</w:t>
+      </w:r>
+      <w:proofErr w:type="spellEnd"/>
+      <w:r>
+        <w:rPr>
+          <w:rFonts w:ascii="Arial"/>
+          <w:b/>
+          <w:lang w:val="es-ES"/>
+        </w:rPr>
+        <w:t>.</w:t>
       </w:r>
     </w:p>
     <w:sdt>
@@ -1170,6 +1209,7 @@
           <w:docPartUnique/>
         </w:docPartObj>
       </w:sdtPr>
+      <w:sdtEndPr/>
       <w:sdtContent>
         <w:p>
           <w:pPr>
@@ -1698,22 +1738,6 @@
     </w:p>
     <w:p>
       <w:pPr>
-        <w:rPr>
-          <w:lang w:val="es-ES"/>
-        </w:rPr>
-      </w:pPr>
-    </w:p>
-    <w:p>
-      <w:pPr>
-        <w:pStyle w:val="Ttulo1"/>
-        <w:rPr>
-          <w:color w:val="333333"/>
-          <w:lang w:val="es-ES"/>
-        </w:rPr>
-      </w:pPr>
-    </w:p>
-    <w:p>
-      <w:pPr>
         <w:pStyle w:val="NormalWeb"/>
         <w:shd w:val="clear" w:color="auto" w:fill="FFFFFF"/>
         <w:rPr>
@@ -1725,17 +1749,6 @@
     </w:p>
     <w:p>
       <w:pPr>
-        <w:pStyle w:val="NormalWeb"/>
-        <w:shd w:val="clear" w:color="auto" w:fill="FFFFFF"/>
-        <w:rPr>
-          <w:rFonts w:ascii="Arial" w:hAnsi="Arial" w:cs="Arial"/>
-          <w:color w:val="545251"/>
-          <w:lang w:val="es-ES"/>
-        </w:rPr>
-      </w:pPr>
-    </w:p>
-    <w:p>
-      <w:pPr>
         <w:pStyle w:val="Ttulo1"/>
         <w:spacing w:before="100" w:beforeAutospacing="1" w:after="100" w:afterAutospacing="1"/>
         <w:rPr>
@@ -1759,6 +1772,7 @@
           <w:u w:val="single"/>
           <w:lang w:val="es-ES"/>
         </w:rPr>
+        <w:lastRenderedPageBreak/>
         <w:t>-Guía de la cátedra</w:t>
       </w:r>
       <w:r>
@@ -1874,7 +1888,25 @@
           <w:color w:val="000000" w:themeColor="text1"/>
           <w:lang w:val="es-ES"/>
         </w:rPr>
-        <w:t xml:space="preserve">considerando elementos adicionales como filtros, anti-windup y adaptación de señales, </w:t>
+        <w:t>considerando elementos adicionales como filtros, anti-</w:t>
+      </w:r>
+      <w:proofErr w:type="spellStart"/>
+      <w:r>
+        <w:rPr>
+          <w:rFonts w:ascii="Arial" w:hAnsi="Arial" w:cs="Arial"/>
+          <w:color w:val="000000" w:themeColor="text1"/>
+          <w:lang w:val="es-ES"/>
+        </w:rPr>
+        <w:t>windup</w:t>
+      </w:r>
+      <w:proofErr w:type="spellEnd"/>
+      <w:r>
+        <w:rPr>
+          <w:rFonts w:ascii="Arial" w:hAnsi="Arial" w:cs="Arial"/>
+          <w:color w:val="000000" w:themeColor="text1"/>
+          <w:lang w:val="es-ES"/>
+        </w:rPr>
+        <w:t xml:space="preserve"> y adaptación de señales, </w:t>
       </w:r>
     </w:p>
     <w:p>
@@ -2066,7 +2098,16 @@
           <w:color w:val="000000" w:themeColor="text1"/>
           <w:lang w:val="es-ES"/>
         </w:rPr>
-        <w:t>- Tipo, principio de funcionamiento y fundamento teórico. - Características eléctricas: tensiones, corrientes, frecuencias, tiempos de respuesta, escalado. - Diagramas de funcionamiento temporal. - Diagramas de conexión reales (con pines y referencias claras). - Protocolo de comunicación si aplica (PWM, I2C, SPI, UART, etc.). - Etapas de adaptación/filtrado/potencia</w:t>
+        <w:t>- Tipo, principio de funcionamiento y fundamento teórico. - Características eléctricas: tensiones, corrientes, frecuencias, tiempos de respuesta, escalado. - Diagramas de funcionamiento temporal. - Diagramas de conexión reales (con pines y referencias claras). - Protocolo de comunicación si aplica (PWM, I2C, SPI, UART, etc.). - Etapas de adaptación/filtrado/</w:t>
+      </w:r>
+      <w:proofErr w:type="gramStart"/>
+      <w:r>
+        <w:rPr>
+          <w:rFonts w:ascii="Arial" w:hAnsi="Arial" w:cs="Arial"/>
+          <w:color w:val="000000" w:themeColor="text1"/>
+          <w:lang w:val="es-ES"/>
+        </w:rPr>
+        <w:t>potencia</w:t>
       </w:r>
       <w:r>
         <w:rPr>
@@ -2082,7 +2123,34 @@
           <w:color w:val="000000" w:themeColor="text1"/>
           <w:lang w:val="es-ES"/>
         </w:rPr>
-        <w:t xml:space="preserve"> necesarias (por ejemplo: drivers, optoacopladores, amplificadores, filtros LC). - Alternativas posibles al actuador elegi</w:t>
+        <w:t xml:space="preserve"> necesarias</w:t>
+      </w:r>
+      <w:proofErr w:type="gramEnd"/>
+      <w:r>
+        <w:rPr>
+          <w:rFonts w:ascii="Arial" w:hAnsi="Arial" w:cs="Arial"/>
+          <w:color w:val="000000" w:themeColor="text1"/>
+          <w:lang w:val="es-ES"/>
+        </w:rPr>
+        <w:t xml:space="preserve"> (por ejemplo: drivers, </w:t>
+      </w:r>
+      <w:proofErr w:type="spellStart"/>
+      <w:r>
+        <w:rPr>
+          <w:rFonts w:ascii="Arial" w:hAnsi="Arial" w:cs="Arial"/>
+          <w:color w:val="000000" w:themeColor="text1"/>
+          <w:lang w:val="es-ES"/>
+        </w:rPr>
+        <w:t>optoacopladores</w:t>
+      </w:r>
+      <w:proofErr w:type="spellEnd"/>
+      <w:r>
+        <w:rPr>
+          <w:rFonts w:ascii="Arial" w:hAnsi="Arial" w:cs="Arial"/>
+          <w:color w:val="000000" w:themeColor="text1"/>
+          <w:lang w:val="es-ES"/>
+        </w:rPr>
+        <w:t>, amplificadores, filtros LC). - Alternativas posibles al actuador elegi</w:t>
       </w:r>
       <w:r>
         <w:rPr>
@@ -2184,7 +2252,79 @@
           <w:color w:val="000000" w:themeColor="text1"/>
           <w:lang w:val="es-ES"/>
         </w:rPr>
-        <w:t xml:space="preserve">- Motor DC con PWM: teoría de PWM, ciclo de trabajo, control de velocidad/par, influencia de la frecuencia, limitaciones físicas, filtrado. - Motor paso a paso: control de pasos, modos (full step, half step, microstepping), resolución, torque. </w:t>
+        <w:t xml:space="preserve">- Motor DC con PWM: teoría de PWM, ciclo de trabajo, control de velocidad/par, influencia de la frecuencia, limitaciones físicas, filtrado. - Motor paso a paso: control de pasos, modos (full </w:t>
+      </w:r>
+      <w:proofErr w:type="spellStart"/>
+      <w:r>
+        <w:rPr>
+          <w:rFonts w:ascii="Arial" w:hAnsi="Arial" w:cs="Arial"/>
+          <w:color w:val="000000" w:themeColor="text1"/>
+          <w:lang w:val="es-ES"/>
+        </w:rPr>
+        <w:t>step</w:t>
+      </w:r>
+      <w:proofErr w:type="spellEnd"/>
+      <w:r>
+        <w:rPr>
+          <w:rFonts w:ascii="Arial" w:hAnsi="Arial" w:cs="Arial"/>
+          <w:color w:val="000000" w:themeColor="text1"/>
+          <w:lang w:val="es-ES"/>
+        </w:rPr>
+        <w:t xml:space="preserve">, </w:t>
+      </w:r>
+      <w:proofErr w:type="spellStart"/>
+      <w:r>
+        <w:rPr>
+          <w:rFonts w:ascii="Arial" w:hAnsi="Arial" w:cs="Arial"/>
+          <w:color w:val="000000" w:themeColor="text1"/>
+          <w:lang w:val="es-ES"/>
+        </w:rPr>
+        <w:t>half</w:t>
+      </w:r>
+      <w:proofErr w:type="spellEnd"/>
+      <w:r>
+        <w:rPr>
+          <w:rFonts w:ascii="Arial" w:hAnsi="Arial" w:cs="Arial"/>
+          <w:color w:val="000000" w:themeColor="text1"/>
+          <w:lang w:val="es-ES"/>
+        </w:rPr>
+        <w:t xml:space="preserve"> </w:t>
+      </w:r>
+      <w:proofErr w:type="spellStart"/>
+      <w:r>
+        <w:rPr>
+          <w:rFonts w:ascii="Arial" w:hAnsi="Arial" w:cs="Arial"/>
+          <w:color w:val="000000" w:themeColor="text1"/>
+          <w:lang w:val="es-ES"/>
+        </w:rPr>
+        <w:t>step</w:t>
+      </w:r>
+      <w:proofErr w:type="spellEnd"/>
+      <w:r>
+        <w:rPr>
+          <w:rFonts w:ascii="Arial" w:hAnsi="Arial" w:cs="Arial"/>
+          <w:color w:val="000000" w:themeColor="text1"/>
+          <w:lang w:val="es-ES"/>
+        </w:rPr>
+        <w:t xml:space="preserve">, </w:t>
+      </w:r>
+      <w:proofErr w:type="spellStart"/>
+      <w:r>
+        <w:rPr>
+          <w:rFonts w:ascii="Arial" w:hAnsi="Arial" w:cs="Arial"/>
+          <w:color w:val="000000" w:themeColor="text1"/>
+          <w:lang w:val="es-ES"/>
+        </w:rPr>
+        <w:t>microstepping</w:t>
+      </w:r>
+      <w:proofErr w:type="spellEnd"/>
+      <w:r>
+        <w:rPr>
+          <w:rFonts w:ascii="Arial" w:hAnsi="Arial" w:cs="Arial"/>
+          <w:color w:val="000000" w:themeColor="text1"/>
+          <w:lang w:val="es-ES"/>
+        </w:rPr>
+        <w:t xml:space="preserve">), resolución, torque. </w:t>
       </w:r>
     </w:p>
     <w:p>
@@ -2222,8 +2362,25 @@
           <w:color w:val="000000" w:themeColor="text1"/>
           <w:lang w:val="es-ES"/>
         </w:rPr>
-        <w:lastRenderedPageBreak/>
-        <w:t xml:space="preserve">de ruido. - Encoder: incremental vs absoluto, procesamiento de cuadratura, resolución y tolerancia de conteo. </w:t>
+        <w:t xml:space="preserve">de ruido. - </w:t>
+      </w:r>
+      <w:proofErr w:type="spellStart"/>
+      <w:r>
+        <w:rPr>
+          <w:rFonts w:ascii="Arial" w:hAnsi="Arial" w:cs="Arial"/>
+          <w:color w:val="000000" w:themeColor="text1"/>
+          <w:lang w:val="es-ES"/>
+        </w:rPr>
+        <w:t>Encoder</w:t>
+      </w:r>
+      <w:proofErr w:type="spellEnd"/>
+      <w:r>
+        <w:rPr>
+          <w:rFonts w:ascii="Arial" w:hAnsi="Arial" w:cs="Arial"/>
+          <w:color w:val="000000" w:themeColor="text1"/>
+          <w:lang w:val="es-ES"/>
+        </w:rPr>
+        <w:t xml:space="preserve">: incremental vs absoluto, procesamiento de cuadratura, resolución y tolerancia de conteo. </w:t>
       </w:r>
     </w:p>
     <w:p>
@@ -2261,7 +2418,108 @@
           <w:color w:val="000000" w:themeColor="text1"/>
           <w:lang w:val="es-ES"/>
         </w:rPr>
-        <w:t xml:space="preserve">Objetivo: Analizar en detalle el funcionamiento de un PID, su implementación en hardware real y las técnicas complementarias que permiten optimizarlo. Contenido y requisitos mínimos: - Explicación precisa de las acciones proporcional (P), integral (I) y derivativa (D), sin limitarse a definiciones básicas. - Derivación matemática de la ecuación de control discreta usada en el microcontrolador. - Cálculo y significado de: Kp, Ki, Kd, Ti, Td, Bp  - Implementación de Anti-Windup: técnicas posibles y justificación de la elegida. - Técnicas de filtrado para la acción derivativa: elección de filtros (pasa-bajos, filtro exponencial), parámetros de corte y justificación. - Implementación práctica en Arduino u otro hardware: </w:t>
+        <w:lastRenderedPageBreak/>
+        <w:t xml:space="preserve">Objetivo: Analizar en detalle el funcionamiento de un PID, su implementación en hardware real y las técnicas complementarias que permiten optimizarlo. Contenido y requisitos mínimos: - Explicación precisa de las acciones proporcional (P), integral (I) y derivativa (D), sin limitarse a definiciones básicas. - Derivación matemática de la ecuación de control discreta usada en el microcontrolador. - Cálculo y significado de: </w:t>
+      </w:r>
+      <w:proofErr w:type="spellStart"/>
+      <w:r>
+        <w:rPr>
+          <w:rFonts w:ascii="Arial" w:hAnsi="Arial" w:cs="Arial"/>
+          <w:color w:val="000000" w:themeColor="text1"/>
+          <w:lang w:val="es-ES"/>
+        </w:rPr>
+        <w:t>Kp</w:t>
+      </w:r>
+      <w:proofErr w:type="spellEnd"/>
+      <w:r>
+        <w:rPr>
+          <w:rFonts w:ascii="Arial" w:hAnsi="Arial" w:cs="Arial"/>
+          <w:color w:val="000000" w:themeColor="text1"/>
+          <w:lang w:val="es-ES"/>
+        </w:rPr>
+        <w:t xml:space="preserve">, Ki, </w:t>
+      </w:r>
+      <w:proofErr w:type="spellStart"/>
+      <w:r>
+        <w:rPr>
+          <w:rFonts w:ascii="Arial" w:hAnsi="Arial" w:cs="Arial"/>
+          <w:color w:val="000000" w:themeColor="text1"/>
+          <w:lang w:val="es-ES"/>
+        </w:rPr>
+        <w:t>Kd</w:t>
+      </w:r>
+      <w:proofErr w:type="spellEnd"/>
+      <w:r>
+        <w:rPr>
+          <w:rFonts w:ascii="Arial" w:hAnsi="Arial" w:cs="Arial"/>
+          <w:color w:val="000000" w:themeColor="text1"/>
+          <w:lang w:val="es-ES"/>
+        </w:rPr>
+        <w:t xml:space="preserve">, Ti, </w:t>
+      </w:r>
+      <w:proofErr w:type="spellStart"/>
+      <w:r>
+        <w:rPr>
+          <w:rFonts w:ascii="Arial" w:hAnsi="Arial" w:cs="Arial"/>
+          <w:color w:val="000000" w:themeColor="text1"/>
+          <w:lang w:val="es-ES"/>
+        </w:rPr>
+        <w:t>Td</w:t>
+      </w:r>
+      <w:proofErr w:type="spellEnd"/>
+      <w:r>
+        <w:rPr>
+          <w:rFonts w:ascii="Arial" w:hAnsi="Arial" w:cs="Arial"/>
+          <w:color w:val="000000" w:themeColor="text1"/>
+          <w:lang w:val="es-ES"/>
+        </w:rPr>
+        <w:t xml:space="preserve">, </w:t>
+      </w:r>
+      <w:proofErr w:type="spellStart"/>
+      <w:proofErr w:type="gramStart"/>
+      <w:r>
+        <w:rPr>
+          <w:rFonts w:ascii="Arial" w:hAnsi="Arial" w:cs="Arial"/>
+          <w:color w:val="000000" w:themeColor="text1"/>
+          <w:lang w:val="es-ES"/>
+        </w:rPr>
+        <w:t>Bp</w:t>
+      </w:r>
+      <w:proofErr w:type="spellEnd"/>
+      <w:r>
+        <w:rPr>
+          <w:rFonts w:ascii="Arial" w:hAnsi="Arial" w:cs="Arial"/>
+          <w:color w:val="000000" w:themeColor="text1"/>
+          <w:lang w:val="es-ES"/>
+        </w:rPr>
+        <w:t xml:space="preserve">  -</w:t>
+      </w:r>
+      <w:proofErr w:type="gramEnd"/>
+      <w:r>
+        <w:rPr>
+          <w:rFonts w:ascii="Arial" w:hAnsi="Arial" w:cs="Arial"/>
+          <w:color w:val="000000" w:themeColor="text1"/>
+          <w:lang w:val="es-ES"/>
+        </w:rPr>
+        <w:t xml:space="preserve"> Implementación de Anti-</w:t>
+      </w:r>
+      <w:proofErr w:type="spellStart"/>
+      <w:r>
+        <w:rPr>
+          <w:rFonts w:ascii="Arial" w:hAnsi="Arial" w:cs="Arial"/>
+          <w:color w:val="000000" w:themeColor="text1"/>
+          <w:lang w:val="es-ES"/>
+        </w:rPr>
+        <w:t>Windup</w:t>
+      </w:r>
+      <w:proofErr w:type="spellEnd"/>
+      <w:r>
+        <w:rPr>
+          <w:rFonts w:ascii="Arial" w:hAnsi="Arial" w:cs="Arial"/>
+          <w:color w:val="000000" w:themeColor="text1"/>
+          <w:lang w:val="es-ES"/>
+        </w:rPr>
+        <w:t xml:space="preserve">: técnicas posibles y justificación de la elegida. - Técnicas de filtrado para la acción derivativa: elección de filtros (pasa-bajos, filtro exponencial), parámetros de corte y justificación. - Implementación práctica en Arduino u otro hardware: </w:t>
       </w:r>
     </w:p>
     <w:p>
@@ -2418,7 +2676,61 @@
           <w:color w:val="000000" w:themeColor="text1"/>
           <w:lang w:val="es-ES"/>
         </w:rPr>
-        <w:t xml:space="preserve">Ejemplo, Ziegler–Nichols (en lazo abierto y en lazo cerrado), Cohen–Coon, etc. </w:t>
+        <w:t xml:space="preserve">Ejemplo, </w:t>
+      </w:r>
+      <w:proofErr w:type="spellStart"/>
+      <w:r>
+        <w:rPr>
+          <w:rFonts w:ascii="Arial" w:hAnsi="Arial" w:cs="Arial"/>
+          <w:color w:val="000000" w:themeColor="text1"/>
+          <w:lang w:val="es-ES"/>
+        </w:rPr>
+        <w:t>Ziegler</w:t>
+      </w:r>
+      <w:proofErr w:type="spellEnd"/>
+      <w:r>
+        <w:rPr>
+          <w:rFonts w:ascii="Arial" w:hAnsi="Arial" w:cs="Arial"/>
+          <w:color w:val="000000" w:themeColor="text1"/>
+          <w:lang w:val="es-ES"/>
+        </w:rPr>
+        <w:t>–</w:t>
+      </w:r>
+      <w:proofErr w:type="spellStart"/>
+      <w:r>
+        <w:rPr>
+          <w:rFonts w:ascii="Arial" w:hAnsi="Arial" w:cs="Arial"/>
+          <w:color w:val="000000" w:themeColor="text1"/>
+          <w:lang w:val="es-ES"/>
+        </w:rPr>
+        <w:t>Nichols</w:t>
+      </w:r>
+      <w:proofErr w:type="spellEnd"/>
+      <w:r>
+        <w:rPr>
+          <w:rFonts w:ascii="Arial" w:hAnsi="Arial" w:cs="Arial"/>
+          <w:color w:val="000000" w:themeColor="text1"/>
+          <w:lang w:val="es-ES"/>
+        </w:rPr>
+        <w:t xml:space="preserve"> (en lazo abierto y en lazo cerrado), Cohen–</w:t>
+      </w:r>
+      <w:proofErr w:type="spellStart"/>
+      <w:r>
+        <w:rPr>
+          <w:rFonts w:ascii="Arial" w:hAnsi="Arial" w:cs="Arial"/>
+          <w:color w:val="000000" w:themeColor="text1"/>
+          <w:lang w:val="es-ES"/>
+        </w:rPr>
+        <w:t>Coon</w:t>
+      </w:r>
+      <w:proofErr w:type="spellEnd"/>
+      <w:r>
+        <w:rPr>
+          <w:rFonts w:ascii="Arial" w:hAnsi="Arial" w:cs="Arial"/>
+          <w:color w:val="000000" w:themeColor="text1"/>
+          <w:lang w:val="es-ES"/>
+        </w:rPr>
+        <w:t xml:space="preserve">, etc. </w:t>
       </w:r>
     </w:p>
     <w:p>
@@ -2448,13 +2760,23 @@
         </w:rPr>
         <w:t xml:space="preserve">gráficas de respuesta temporal, </w:t>
       </w:r>
-      <w:r>
-        <w:rPr>
-          <w:rFonts w:ascii="Arial" w:hAnsi="Arial" w:cs="Arial"/>
-          <w:color w:val="000000" w:themeColor="text1"/>
-          <w:lang w:val="es-ES"/>
-        </w:rPr>
-        <w:t xml:space="preserve">overshoot, tiempo de establecimiento, error en estado estacionario). - Análisis crítico: </w:t>
+      <w:proofErr w:type="spellStart"/>
+      <w:r>
+        <w:rPr>
+          <w:rFonts w:ascii="Arial" w:hAnsi="Arial" w:cs="Arial"/>
+          <w:color w:val="000000" w:themeColor="text1"/>
+          <w:lang w:val="es-ES"/>
+        </w:rPr>
+        <w:t>overshoot</w:t>
+      </w:r>
+      <w:proofErr w:type="spellEnd"/>
+      <w:r>
+        <w:rPr>
+          <w:rFonts w:ascii="Arial" w:hAnsi="Arial" w:cs="Arial"/>
+          <w:color w:val="000000" w:themeColor="text1"/>
+          <w:lang w:val="es-ES"/>
+        </w:rPr>
+        <w:t xml:space="preserve">, tiempo de establecimiento, error en estado estacionario). - Análisis crítico: </w:t>
       </w:r>
     </w:p>
     <w:p>
@@ -2574,7 +2896,6 @@
           <w:color w:val="000000" w:themeColor="text1"/>
           <w:lang w:val="es-ES"/>
         </w:rPr>
-        <w:lastRenderedPageBreak/>
         <w:t xml:space="preserve">El alumno deberá documentar: - Filtros aplicados en el lazo (digitales y/o analógicos). - Etapas de acondicionamiento de señal. - Estrategias de protección de hardware. - Ajustes de saturación de actuadores y manejo de límites de operación. </w:t>
       </w:r>
     </w:p>
@@ -2615,6 +2936,7 @@
           <w:color w:val="000000" w:themeColor="text1"/>
           <w:lang w:val="es-ES"/>
         </w:rPr>
+        <w:lastRenderedPageBreak/>
         <w:t xml:space="preserve">o Marco teórico y fundamentación. </w:t>
       </w:r>
     </w:p>
@@ -2875,7 +3197,29 @@
           <w:szCs w:val="24"/>
           <w:lang w:val="es-ES"/>
         </w:rPr>
-        <w:t>del sistema (ya que el efecto Coanda tiende a centrar la esfera naturalmente).</w:t>
+        <w:t xml:space="preserve">del sistema (ya que el efecto </w:t>
+      </w:r>
+      <w:proofErr w:type="spellStart"/>
+      <w:r>
+        <w:rPr>
+          <w:rFonts w:ascii="Arial" w:hAnsi="Arial" w:cs="Arial"/>
+          <w:color w:val="000000" w:themeColor="text1"/>
+          <w:sz w:val="24"/>
+          <w:szCs w:val="24"/>
+          <w:lang w:val="es-ES"/>
+        </w:rPr>
+        <w:t>Coanda</w:t>
+      </w:r>
+      <w:proofErr w:type="spellEnd"/>
+      <w:r>
+        <w:rPr>
+          <w:rFonts w:ascii="Arial" w:hAnsi="Arial" w:cs="Arial"/>
+          <w:color w:val="000000" w:themeColor="text1"/>
+          <w:sz w:val="24"/>
+          <w:szCs w:val="24"/>
+          <w:lang w:val="es-ES"/>
+        </w:rPr>
+        <w:t xml:space="preserve"> tiende a centrar la esfera naturalmente).</w:t>
       </w:r>
     </w:p>
     <w:p>
@@ -2928,7 +3272,29 @@
           <w:szCs w:val="24"/>
           <w:lang w:val="es-ES"/>
         </w:rPr>
-        <w:t xml:space="preserve"> (Fd)</w:t>
+        <w:t xml:space="preserve"> (</w:t>
+      </w:r>
+      <w:proofErr w:type="spellStart"/>
+      <w:r>
+        <w:rPr>
+          <w:rFonts w:ascii="Arial" w:hAnsi="Arial" w:cs="Arial"/>
+          <w:color w:val="000000" w:themeColor="text1"/>
+          <w:sz w:val="24"/>
+          <w:szCs w:val="24"/>
+          <w:lang w:val="es-ES"/>
+        </w:rPr>
+        <w:t>Fd</w:t>
+      </w:r>
+      <w:proofErr w:type="spellEnd"/>
+      <w:r>
+        <w:rPr>
+          <w:rFonts w:ascii="Arial" w:hAnsi="Arial" w:cs="Arial"/>
+          <w:color w:val="000000" w:themeColor="text1"/>
+          <w:sz w:val="24"/>
+          <w:szCs w:val="24"/>
+          <w:lang w:val="es-ES"/>
+        </w:rPr>
+        <w:t>)</w:t>
       </w:r>
       <w:r>
         <w:rPr>
@@ -3105,7 +3471,29 @@
           <w:szCs w:val="24"/>
           <w:lang w:val="es-ES"/>
         </w:rPr>
-        <w:t>, m su masa, Fd la fuerza de arrastre y g la aceleración de la gravedad (9,8 m/seg^2).</w:t>
+        <w:t xml:space="preserve">, m su masa, </w:t>
+      </w:r>
+      <w:proofErr w:type="spellStart"/>
+      <w:r>
+        <w:rPr>
+          <w:rFonts w:ascii="Arial" w:hAnsi="Arial" w:cs="Arial"/>
+          <w:color w:val="000000" w:themeColor="text1"/>
+          <w:sz w:val="24"/>
+          <w:szCs w:val="24"/>
+          <w:lang w:val="es-ES"/>
+        </w:rPr>
+        <w:t>Fd</w:t>
+      </w:r>
+      <w:proofErr w:type="spellEnd"/>
+      <w:r>
+        <w:rPr>
+          <w:rFonts w:ascii="Arial" w:hAnsi="Arial" w:cs="Arial"/>
+          <w:color w:val="000000" w:themeColor="text1"/>
+          <w:sz w:val="24"/>
+          <w:szCs w:val="24"/>
+          <w:lang w:val="es-ES"/>
+        </w:rPr>
+        <w:t xml:space="preserve"> la fuerza de arrastre y g la aceleración de la gravedad (9,8 m/seg^2).</w:t>
       </w:r>
       <w:r>
         <w:rPr>
@@ -3125,7 +3513,29 @@
           <w:szCs w:val="24"/>
           <w:lang w:val="es-ES"/>
         </w:rPr>
-        <w:t>suponer que la mide en su punto más bajo. Fd está dada por:</w:t>
+        <w:t xml:space="preserve">suponer que la mide en su punto más bajo. </w:t>
+      </w:r>
+      <w:proofErr w:type="spellStart"/>
+      <w:r>
+        <w:rPr>
+          <w:rFonts w:ascii="Arial" w:hAnsi="Arial" w:cs="Arial"/>
+          <w:color w:val="000000" w:themeColor="text1"/>
+          <w:sz w:val="24"/>
+          <w:szCs w:val="24"/>
+          <w:lang w:val="es-ES"/>
+        </w:rPr>
+        <w:t>Fd</w:t>
+      </w:r>
+      <w:proofErr w:type="spellEnd"/>
+      <w:r>
+        <w:rPr>
+          <w:rFonts w:ascii="Arial" w:hAnsi="Arial" w:cs="Arial"/>
+          <w:color w:val="000000" w:themeColor="text1"/>
+          <w:sz w:val="24"/>
+          <w:szCs w:val="24"/>
+          <w:lang w:val="es-ES"/>
+        </w:rPr>
+        <w:t xml:space="preserve"> está dada por:</w:t>
       </w:r>
     </w:p>
     <w:p>
@@ -3228,7 +3638,6 @@
           <w:szCs w:val="24"/>
           <w:lang w:val="es-ES"/>
         </w:rPr>
-        <w:lastRenderedPageBreak/>
         <w:t>Cd</w:t>
       </w:r>
       <w:r>
@@ -3278,15 +3687,27 @@
           <w:lang w:val="es-ES"/>
         </w:rPr>
       </w:pPr>
-      <w:r>
-        <w:rPr>
-          <w:rFonts w:ascii="Arial" w:hAnsi="Arial" w:cs="Arial"/>
-          <w:color w:val="000000" w:themeColor="text1"/>
-          <w:sz w:val="24"/>
-          <w:szCs w:val="24"/>
-          <w:lang w:val="es-ES"/>
-        </w:rPr>
-        <w:t>pa es la densidad del aire que si bien varía según sea la temperatura</w:t>
+      <w:proofErr w:type="spellStart"/>
+      <w:r>
+        <w:rPr>
+          <w:rFonts w:ascii="Arial" w:hAnsi="Arial" w:cs="Arial"/>
+          <w:color w:val="000000" w:themeColor="text1"/>
+          <w:sz w:val="24"/>
+          <w:szCs w:val="24"/>
+          <w:lang w:val="es-ES"/>
+        </w:rPr>
+        <w:t>pa</w:t>
+      </w:r>
+      <w:proofErr w:type="spellEnd"/>
+      <w:r>
+        <w:rPr>
+          <w:rFonts w:ascii="Arial" w:hAnsi="Arial" w:cs="Arial"/>
+          <w:color w:val="000000" w:themeColor="text1"/>
+          <w:sz w:val="24"/>
+          <w:szCs w:val="24"/>
+          <w:lang w:val="es-ES"/>
+        </w:rPr>
+        <w:t xml:space="preserve"> es la densidad del aire que si bien varía según sea la temperatura</w:t>
       </w:r>
       <w:r>
         <w:rPr>
@@ -3346,7 +3767,18 @@
           <w:szCs w:val="24"/>
           <w:lang w:val="es-ES"/>
         </w:rPr>
-        <w:t>mínima de la presión atmosférica (&lt;1%) se le puede cons</w:t>
+        <w:t xml:space="preserve">mínima de la presión atmosférica (&lt;1%) se le puede </w:t>
+      </w:r>
+      <w:r>
+        <w:rPr>
+          <w:rFonts w:ascii="Arial" w:hAnsi="Arial" w:cs="Arial"/>
+          <w:color w:val="000000" w:themeColor="text1"/>
+          <w:sz w:val="24"/>
+          <w:szCs w:val="24"/>
+          <w:lang w:val="es-ES"/>
+        </w:rPr>
+        <w:lastRenderedPageBreak/>
+        <w:t>cons</w:t>
       </w:r>
       <w:r>
         <w:rPr>
@@ -3511,15 +3943,49 @@
           </wp:anchor>
         </w:drawing>
       </w:r>
-      <w:r>
-        <w:rPr>
-          <w:rFonts w:ascii="Arial" w:hAnsi="Arial" w:cs="Arial"/>
-          <w:color w:val="000000" w:themeColor="text1"/>
-          <w:sz w:val="24"/>
-          <w:szCs w:val="24"/>
-          <w:lang w:val="es-ES"/>
-        </w:rPr>
-        <w:t>Vb es la velocidad  de la esfera.</w:t>
+      <w:proofErr w:type="spellStart"/>
+      <w:r>
+        <w:rPr>
+          <w:rFonts w:ascii="Arial" w:hAnsi="Arial" w:cs="Arial"/>
+          <w:color w:val="000000" w:themeColor="text1"/>
+          <w:sz w:val="24"/>
+          <w:szCs w:val="24"/>
+          <w:lang w:val="es-ES"/>
+        </w:rPr>
+        <w:t>Vb</w:t>
+      </w:r>
+      <w:proofErr w:type="spellEnd"/>
+      <w:r>
+        <w:rPr>
+          <w:rFonts w:ascii="Arial" w:hAnsi="Arial" w:cs="Arial"/>
+          <w:color w:val="000000" w:themeColor="text1"/>
+          <w:sz w:val="24"/>
+          <w:szCs w:val="24"/>
+          <w:lang w:val="es-ES"/>
+        </w:rPr>
+        <w:t xml:space="preserve"> es la </w:t>
+      </w:r>
+      <w:proofErr w:type="gramStart"/>
+      <w:r>
+        <w:rPr>
+          <w:rFonts w:ascii="Arial" w:hAnsi="Arial" w:cs="Arial"/>
+          <w:color w:val="000000" w:themeColor="text1"/>
+          <w:sz w:val="24"/>
+          <w:szCs w:val="24"/>
+          <w:lang w:val="es-ES"/>
+        </w:rPr>
+        <w:t>velocidad  de</w:t>
+      </w:r>
+      <w:proofErr w:type="gramEnd"/>
+      <w:r>
+        <w:rPr>
+          <w:rFonts w:ascii="Arial" w:hAnsi="Arial" w:cs="Arial"/>
+          <w:color w:val="000000" w:themeColor="text1"/>
+          <w:sz w:val="24"/>
+          <w:szCs w:val="24"/>
+          <w:lang w:val="es-ES"/>
+        </w:rPr>
+        <w:t xml:space="preserve"> la esfera.</w:t>
       </w:r>
     </w:p>
     <w:p>
@@ -3563,7 +4029,29 @@
           <w:szCs w:val="24"/>
           <w:lang w:val="es-ES"/>
         </w:rPr>
-        <w:t>esfera se deduce que:  donde pb es la densidad de la esfera y R su radio.</w:t>
+        <w:t xml:space="preserve">esfera se deduce que:  donde </w:t>
+      </w:r>
+      <w:proofErr w:type="spellStart"/>
+      <w:r>
+        <w:rPr>
+          <w:rFonts w:ascii="Arial" w:hAnsi="Arial" w:cs="Arial"/>
+          <w:color w:val="000000" w:themeColor="text1"/>
+          <w:sz w:val="24"/>
+          <w:szCs w:val="24"/>
+          <w:lang w:val="es-ES"/>
+        </w:rPr>
+        <w:t>pb</w:t>
+      </w:r>
+      <w:proofErr w:type="spellEnd"/>
+      <w:r>
+        <w:rPr>
+          <w:rFonts w:ascii="Arial" w:hAnsi="Arial" w:cs="Arial"/>
+          <w:color w:val="000000" w:themeColor="text1"/>
+          <w:sz w:val="24"/>
+          <w:szCs w:val="24"/>
+          <w:lang w:val="es-ES"/>
+        </w:rPr>
+        <w:t xml:space="preserve"> es la densidad de la esfera y R su radio.</w:t>
       </w:r>
     </w:p>
     <w:p>
@@ -3653,7 +4141,29 @@
           <w:szCs w:val="24"/>
           <w:lang w:val="es-ES"/>
         </w:rPr>
-        <w:t xml:space="preserve">Retomando lo anterior, en equilibrio vb=0 (la bola está quieta) y la aceleración de la misma es 0. Podemos así designar una velocidad de aire de equilibrio </w:t>
+        <w:t xml:space="preserve">Retomando lo anterior, en equilibrio </w:t>
+      </w:r>
+      <w:proofErr w:type="spellStart"/>
+      <w:r>
+        <w:rPr>
+          <w:rFonts w:ascii="Arial" w:hAnsi="Arial" w:cs="Arial"/>
+          <w:color w:val="000000" w:themeColor="text1"/>
+          <w:sz w:val="24"/>
+          <w:szCs w:val="24"/>
+          <w:lang w:val="es-ES"/>
+        </w:rPr>
+        <w:t>vb</w:t>
+      </w:r>
+      <w:proofErr w:type="spellEnd"/>
+      <w:r>
+        <w:rPr>
+          <w:rFonts w:ascii="Arial" w:hAnsi="Arial" w:cs="Arial"/>
+          <w:color w:val="000000" w:themeColor="text1"/>
+          <w:sz w:val="24"/>
+          <w:szCs w:val="24"/>
+          <w:lang w:val="es-ES"/>
+        </w:rPr>
+        <w:t xml:space="preserve">=0 (la bola está quieta) y la aceleración de la misma es 0. Podemos así designar una velocidad de aire de equilibrio </w:t>
       </w:r>
       <w:r>
         <w:rPr>
@@ -3873,7 +4383,27 @@
           <w:szCs w:val="24"/>
           <w:lang w:val="es-ES"/>
         </w:rPr>
-        <w:t>Finalmente obtendremos que la función de transferencia teórica es:</w:t>
+        <w:t>Finalmente obtendremos que la función de transferencia teórica</w:t>
+      </w:r>
+      <w:r>
+        <w:rPr>
+          <w:rFonts w:ascii="Arial" w:hAnsi="Arial" w:cs="Arial"/>
+          <w:color w:val="000000" w:themeColor="text1"/>
+          <w:sz w:val="24"/>
+          <w:szCs w:val="24"/>
+          <w:lang w:val="es-ES"/>
+        </w:rPr>
+        <w:t xml:space="preserve"> a lazo abierto</w:t>
+      </w:r>
+      <w:r>
+        <w:rPr>
+          <w:rFonts w:ascii="Arial" w:hAnsi="Arial" w:cs="Arial"/>
+          <w:color w:val="000000" w:themeColor="text1"/>
+          <w:sz w:val="24"/>
+          <w:szCs w:val="24"/>
+          <w:lang w:val="es-ES"/>
+        </w:rPr>
+        <w:t xml:space="preserve"> es:</w:t>
       </w:r>
     </w:p>
     <w:p>
@@ -4089,7 +4619,6 @@
           <w:szCs w:val="24"/>
           <w:lang w:val="es-ES"/>
         </w:rPr>
-        <w:lastRenderedPageBreak/>
         <w:t>En el ámbito de la ingeniería de control, el objetivo principal es diseñar estrategias que garanticen que una variable de interés siga un valor de referencia (</w:t>
       </w:r>
       <w:r>
@@ -4129,6 +4658,7 @@
           <w:szCs w:val="24"/>
           <w:lang w:val="es-ES"/>
         </w:rPr>
+        <w:lastRenderedPageBreak/>
         <w:t xml:space="preserve">El </w:t>
       </w:r>
       <w:r>
@@ -5009,30 +5539,10 @@
           <w:szCs w:val="24"/>
           <w:lang w:val="es-ES"/>
         </w:rPr>
-        <w:t>criterio de Routh–Hurwitz, Nyquist o Lugar Geométrico de las Raíces</w:t>
-      </w:r>
-      <w:r>
-        <w:rPr>
-          <w:rFonts w:ascii="Arial" w:eastAsiaTheme="majorEastAsia" w:hAnsi="Arial" w:cs="Arial"/>
-          <w:sz w:val="24"/>
-          <w:szCs w:val="24"/>
-          <w:lang w:val="es-ES"/>
-        </w:rPr>
-        <w:t>, evaluando estabilidad y desempeño.</w:t>
-      </w:r>
-    </w:p>
-    <w:p>
-      <w:pPr>
-        <w:rPr>
-          <w:rFonts w:ascii="Arial" w:eastAsiaTheme="majorEastAsia" w:hAnsi="Arial" w:cs="Arial"/>
-          <w:sz w:val="24"/>
-          <w:szCs w:val="24"/>
-          <w:lang w:val="es-ES"/>
-        </w:rPr>
-      </w:pPr>
-    </w:p>
-    <w:p>
-      <w:pPr>
+        <w:t xml:space="preserve">criterio de </w:t>
+      </w:r>
+      <w:proofErr w:type="spellStart"/>
+      <w:r>
         <w:rPr>
           <w:rFonts w:ascii="Arial" w:eastAsiaTheme="majorEastAsia" w:hAnsi="Arial" w:cs="Arial"/>
           <w:b/>
@@ -5041,7 +5551,9 @@
           <w:szCs w:val="24"/>
           <w:lang w:val="es-ES"/>
         </w:rPr>
-      </w:pPr>
+        <w:t>Routh</w:t>
+      </w:r>
+      <w:proofErr w:type="spellEnd"/>
       <w:r>
         <w:rPr>
           <w:rFonts w:ascii="Arial" w:eastAsiaTheme="majorEastAsia" w:hAnsi="Arial" w:cs="Arial"/>
@@ -5051,37 +5563,9 @@
           <w:szCs w:val="24"/>
           <w:lang w:val="es-ES"/>
         </w:rPr>
-        <w:t>4. Implementación práctica</w:t>
-      </w:r>
-    </w:p>
-    <w:p>
-      <w:pPr>
-        <w:rPr>
-          <w:rFonts w:ascii="Arial" w:eastAsiaTheme="majorEastAsia" w:hAnsi="Arial" w:cs="Arial"/>
-          <w:sz w:val="24"/>
-          <w:szCs w:val="24"/>
-          <w:lang w:val="es-ES"/>
-        </w:rPr>
-      </w:pPr>
-      <w:r>
-        <w:rPr>
-          <w:rFonts w:ascii="Arial" w:eastAsiaTheme="majorEastAsia" w:hAnsi="Arial" w:cs="Arial"/>
-          <w:sz w:val="24"/>
-          <w:szCs w:val="24"/>
-          <w:lang w:val="es-ES"/>
-        </w:rPr>
-        <w:t>Existen dos modalidades principales de implementación (Cárdenas, 2019, pp. 153–155):</w:t>
-      </w:r>
-    </w:p>
-    <w:p>
-      <w:pPr>
-        <w:rPr>
-          <w:rFonts w:ascii="Arial" w:eastAsiaTheme="majorEastAsia" w:hAnsi="Arial" w:cs="Arial"/>
-          <w:sz w:val="24"/>
-          <w:szCs w:val="24"/>
-          <w:lang w:val="es-ES"/>
-        </w:rPr>
-      </w:pPr>
+        <w:t>–</w:t>
+      </w:r>
+      <w:proofErr w:type="spellStart"/>
       <w:r>
         <w:rPr>
           <w:rFonts w:ascii="Arial" w:eastAsiaTheme="majorEastAsia" w:hAnsi="Arial" w:cs="Arial"/>
@@ -5091,28 +5575,9 @@
           <w:szCs w:val="24"/>
           <w:lang w:val="es-ES"/>
         </w:rPr>
-        <w:lastRenderedPageBreak/>
-        <w:t>Implementación analógica:</w:t>
-      </w:r>
-      <w:r>
-        <w:rPr>
-          <w:rFonts w:ascii="Arial" w:eastAsiaTheme="majorEastAsia" w:hAnsi="Arial" w:cs="Arial"/>
-          <w:sz w:val="24"/>
-          <w:szCs w:val="24"/>
-          <w:lang w:val="es-ES"/>
-        </w:rPr>
-        <w:t xml:space="preserve"> realizada con amplificadores operacionales configurados como sumadores, integradores y derivadores.</w:t>
-      </w:r>
-    </w:p>
-    <w:p>
-      <w:pPr>
-        <w:rPr>
-          <w:rFonts w:ascii="Arial" w:eastAsiaTheme="majorEastAsia" w:hAnsi="Arial" w:cs="Arial"/>
-          <w:sz w:val="24"/>
-          <w:szCs w:val="24"/>
-          <w:lang w:val="es-ES"/>
-        </w:rPr>
-      </w:pPr>
+        <w:t>Hurwitz</w:t>
+      </w:r>
+      <w:proofErr w:type="spellEnd"/>
       <w:r>
         <w:rPr>
           <w:rFonts w:ascii="Arial" w:eastAsiaTheme="majorEastAsia" w:hAnsi="Arial" w:cs="Arial"/>
@@ -5122,6 +5587,118 @@
           <w:szCs w:val="24"/>
           <w:lang w:val="es-ES"/>
         </w:rPr>
+        <w:t>, Nyquist o Lugar Geométrico de las Raíces</w:t>
+      </w:r>
+      <w:r>
+        <w:rPr>
+          <w:rFonts w:ascii="Arial" w:eastAsiaTheme="majorEastAsia" w:hAnsi="Arial" w:cs="Arial"/>
+          <w:sz w:val="24"/>
+          <w:szCs w:val="24"/>
+          <w:lang w:val="es-ES"/>
+        </w:rPr>
+        <w:t>, evaluando estabilidad y desempeño.</w:t>
+      </w:r>
+    </w:p>
+    <w:p>
+      <w:pPr>
+        <w:rPr>
+          <w:rFonts w:ascii="Arial" w:eastAsiaTheme="majorEastAsia" w:hAnsi="Arial" w:cs="Arial"/>
+          <w:sz w:val="24"/>
+          <w:szCs w:val="24"/>
+          <w:lang w:val="es-ES"/>
+        </w:rPr>
+      </w:pPr>
+    </w:p>
+    <w:p>
+      <w:pPr>
+        <w:rPr>
+          <w:rFonts w:ascii="Arial" w:eastAsiaTheme="majorEastAsia" w:hAnsi="Arial" w:cs="Arial"/>
+          <w:b/>
+          <w:bCs/>
+          <w:sz w:val="24"/>
+          <w:szCs w:val="24"/>
+          <w:lang w:val="es-ES"/>
+        </w:rPr>
+      </w:pPr>
+      <w:r>
+        <w:rPr>
+          <w:rFonts w:ascii="Arial" w:eastAsiaTheme="majorEastAsia" w:hAnsi="Arial" w:cs="Arial"/>
+          <w:b/>
+          <w:bCs/>
+          <w:sz w:val="24"/>
+          <w:szCs w:val="24"/>
+          <w:lang w:val="es-ES"/>
+        </w:rPr>
+        <w:t>4. Implementación práctica</w:t>
+      </w:r>
+    </w:p>
+    <w:p>
+      <w:pPr>
+        <w:rPr>
+          <w:rFonts w:ascii="Arial" w:eastAsiaTheme="majorEastAsia" w:hAnsi="Arial" w:cs="Arial"/>
+          <w:sz w:val="24"/>
+          <w:szCs w:val="24"/>
+          <w:lang w:val="es-ES"/>
+        </w:rPr>
+      </w:pPr>
+      <w:r>
+        <w:rPr>
+          <w:rFonts w:ascii="Arial" w:eastAsiaTheme="majorEastAsia" w:hAnsi="Arial" w:cs="Arial"/>
+          <w:sz w:val="24"/>
+          <w:szCs w:val="24"/>
+          <w:lang w:val="es-ES"/>
+        </w:rPr>
+        <w:t>Existen dos modalidades principales de implementación (Cárdenas, 2019, pp. 153–155):</w:t>
+      </w:r>
+    </w:p>
+    <w:p>
+      <w:pPr>
+        <w:rPr>
+          <w:rFonts w:ascii="Arial" w:eastAsiaTheme="majorEastAsia" w:hAnsi="Arial" w:cs="Arial"/>
+          <w:sz w:val="24"/>
+          <w:szCs w:val="24"/>
+          <w:lang w:val="es-ES"/>
+        </w:rPr>
+      </w:pPr>
+      <w:r>
+        <w:rPr>
+          <w:rFonts w:ascii="Arial" w:eastAsiaTheme="majorEastAsia" w:hAnsi="Arial" w:cs="Arial"/>
+          <w:b/>
+          <w:bCs/>
+          <w:sz w:val="24"/>
+          <w:szCs w:val="24"/>
+          <w:lang w:val="es-ES"/>
+        </w:rPr>
+        <w:t>Implementación analógica:</w:t>
+      </w:r>
+      <w:r>
+        <w:rPr>
+          <w:rFonts w:ascii="Arial" w:eastAsiaTheme="majorEastAsia" w:hAnsi="Arial" w:cs="Arial"/>
+          <w:sz w:val="24"/>
+          <w:szCs w:val="24"/>
+          <w:lang w:val="es-ES"/>
+        </w:rPr>
+        <w:t xml:space="preserve"> realizada con amplificadores operacionales configurados como sumadores, integradores y derivadores.</w:t>
+      </w:r>
+    </w:p>
+    <w:p>
+      <w:pPr>
+        <w:rPr>
+          <w:rFonts w:ascii="Arial" w:eastAsiaTheme="majorEastAsia" w:hAnsi="Arial" w:cs="Arial"/>
+          <w:sz w:val="24"/>
+          <w:szCs w:val="24"/>
+          <w:lang w:val="es-ES"/>
+        </w:rPr>
+      </w:pPr>
+      <w:r>
+        <w:rPr>
+          <w:rFonts w:ascii="Arial" w:eastAsiaTheme="majorEastAsia" w:hAnsi="Arial" w:cs="Arial"/>
+          <w:b/>
+          <w:bCs/>
+          <w:sz w:val="24"/>
+          <w:szCs w:val="24"/>
+          <w:lang w:val="es-ES"/>
+        </w:rPr>
         <w:t>Implementación digital:</w:t>
       </w:r>
       <w:r>
@@ -5131,7 +5708,47 @@
           <w:szCs w:val="24"/>
           <w:lang w:val="es-ES"/>
         </w:rPr>
-        <w:t xml:space="preserve"> predominante en la actualidad, mediante microcontroladores, PLCs o software de control. En este caso, la ecuación se discretiza:</w:t>
+        <w:t xml:space="preserve"> predominante en la actualidad, mediante microcontroladores, </w:t>
+      </w:r>
+      <w:proofErr w:type="spellStart"/>
+      <w:r>
+        <w:rPr>
+          <w:rFonts w:ascii="Arial" w:eastAsiaTheme="majorEastAsia" w:hAnsi="Arial" w:cs="Arial"/>
+          <w:sz w:val="24"/>
+          <w:szCs w:val="24"/>
+          <w:lang w:val="es-ES"/>
+        </w:rPr>
+        <w:t>PLCs</w:t>
+      </w:r>
+      <w:proofErr w:type="spellEnd"/>
+      <w:r>
+        <w:rPr>
+          <w:rFonts w:ascii="Arial" w:eastAsiaTheme="majorEastAsia" w:hAnsi="Arial" w:cs="Arial"/>
+          <w:sz w:val="24"/>
+          <w:szCs w:val="24"/>
+          <w:lang w:val="es-ES"/>
+        </w:rPr>
+        <w:t xml:space="preserve"> o software de control. En este caso, la ecuación se </w:t>
+      </w:r>
+      <w:proofErr w:type="spellStart"/>
+      <w:r>
+        <w:rPr>
+          <w:rFonts w:ascii="Arial" w:eastAsiaTheme="majorEastAsia" w:hAnsi="Arial" w:cs="Arial"/>
+          <w:sz w:val="24"/>
+          <w:szCs w:val="24"/>
+          <w:lang w:val="es-ES"/>
+        </w:rPr>
+        <w:t>discretiza</w:t>
+      </w:r>
+      <w:proofErr w:type="spellEnd"/>
+      <w:r>
+        <w:rPr>
+          <w:rFonts w:ascii="Arial" w:eastAsiaTheme="majorEastAsia" w:hAnsi="Arial" w:cs="Arial"/>
+          <w:sz w:val="24"/>
+          <w:szCs w:val="24"/>
+          <w:lang w:val="es-ES"/>
+        </w:rPr>
+        <w:t>:</w:t>
       </w:r>
     </w:p>
     <w:p>
@@ -5152,6 +5769,7 @@
               <w:szCs w:val="24"/>
               <w:lang w:val="es-ES"/>
             </w:rPr>
+            <w:lastRenderedPageBreak/>
             <m:t>u</m:t>
           </m:r>
           <m:d>
@@ -5830,6 +6448,7 @@
           <w:lang w:val="es-ES"/>
         </w:rPr>
       </w:pPr>
+      <w:proofErr w:type="spellStart"/>
       <w:r>
         <w:rPr>
           <w:rFonts w:ascii="Arial" w:eastAsiaTheme="majorEastAsia" w:hAnsi="Arial" w:cs="Arial"/>
@@ -5839,7 +6458,43 @@
           <w:szCs w:val="24"/>
           <w:lang w:val="es-ES"/>
         </w:rPr>
-        <w:t>Ziegler–Nichols:</w:t>
+        <w:t>Ziegler</w:t>
+      </w:r>
+      <w:proofErr w:type="spellEnd"/>
+      <w:r>
+        <w:rPr>
+          <w:rFonts w:ascii="Arial" w:eastAsiaTheme="majorEastAsia" w:hAnsi="Arial" w:cs="Arial"/>
+          <w:b/>
+          <w:bCs/>
+          <w:sz w:val="24"/>
+          <w:szCs w:val="24"/>
+          <w:lang w:val="es-ES"/>
+        </w:rPr>
+        <w:t>–</w:t>
+      </w:r>
+      <w:proofErr w:type="spellStart"/>
+      <w:r>
+        <w:rPr>
+          <w:rFonts w:ascii="Arial" w:eastAsiaTheme="majorEastAsia" w:hAnsi="Arial" w:cs="Arial"/>
+          <w:b/>
+          <w:bCs/>
+          <w:sz w:val="24"/>
+          <w:szCs w:val="24"/>
+          <w:lang w:val="es-ES"/>
+        </w:rPr>
+        <w:t>Nichols</w:t>
+      </w:r>
+      <w:proofErr w:type="spellEnd"/>
+      <w:r>
+        <w:rPr>
+          <w:rFonts w:ascii="Arial" w:eastAsiaTheme="majorEastAsia" w:hAnsi="Arial" w:cs="Arial"/>
+          <w:b/>
+          <w:bCs/>
+          <w:sz w:val="24"/>
+          <w:szCs w:val="24"/>
+          <w:lang w:val="es-ES"/>
+        </w:rPr>
+        <w:t>:</w:t>
       </w:r>
       <w:r>
         <w:rPr>
@@ -6254,7 +6909,47 @@
           <w:szCs w:val="24"/>
           <w:lang w:val="es-ES"/>
         </w:rPr>
-        <w:t xml:space="preserve"> (Pulse Width Modulation, o </w:t>
+        <w:t xml:space="preserve"> (Pulse </w:t>
+      </w:r>
+      <w:proofErr w:type="spellStart"/>
+      <w:r>
+        <w:rPr>
+          <w:rFonts w:ascii="Arial" w:eastAsiaTheme="majorEastAsia" w:hAnsi="Arial" w:cs="Arial"/>
+          <w:sz w:val="24"/>
+          <w:szCs w:val="24"/>
+          <w:lang w:val="es-ES"/>
+        </w:rPr>
+        <w:t>Width</w:t>
+      </w:r>
+      <w:proofErr w:type="spellEnd"/>
+      <w:r>
+        <w:rPr>
+          <w:rFonts w:ascii="Arial" w:eastAsiaTheme="majorEastAsia" w:hAnsi="Arial" w:cs="Arial"/>
+          <w:sz w:val="24"/>
+          <w:szCs w:val="24"/>
+          <w:lang w:val="es-ES"/>
+        </w:rPr>
+        <w:t xml:space="preserve"> </w:t>
+      </w:r>
+      <w:proofErr w:type="spellStart"/>
+      <w:r>
+        <w:rPr>
+          <w:rFonts w:ascii="Arial" w:eastAsiaTheme="majorEastAsia" w:hAnsi="Arial" w:cs="Arial"/>
+          <w:sz w:val="24"/>
+          <w:szCs w:val="24"/>
+          <w:lang w:val="es-ES"/>
+        </w:rPr>
+        <w:t>Modulation</w:t>
+      </w:r>
+      <w:proofErr w:type="spellEnd"/>
+      <w:r>
+        <w:rPr>
+          <w:rFonts w:ascii="Arial" w:eastAsiaTheme="majorEastAsia" w:hAnsi="Arial" w:cs="Arial"/>
+          <w:sz w:val="24"/>
+          <w:szCs w:val="24"/>
+          <w:lang w:val="es-ES"/>
+        </w:rPr>
+        <w:t xml:space="preserve">, o </w:t>
       </w:r>
       <w:r>
         <w:rPr>
@@ -6316,6 +7011,7 @@
         </w:rPr>
         <w:t xml:space="preserve"> (“ON”) dentro de cada ciclo lo que se conoce como </w:t>
       </w:r>
+      <w:proofErr w:type="spellStart"/>
       <w:r>
         <w:rPr>
           <w:rFonts w:ascii="Arial" w:eastAsiaTheme="majorEastAsia" w:hAnsi="Arial" w:cs="Arial"/>
@@ -6325,40 +7021,10 @@
           <w:szCs w:val="24"/>
           <w:lang w:val="es-ES"/>
         </w:rPr>
-        <w:t>duty cycle</w:t>
-      </w:r>
-      <w:r>
-        <w:rPr>
-          <w:rFonts w:ascii="Arial" w:eastAsiaTheme="majorEastAsia" w:hAnsi="Arial" w:cs="Arial"/>
-          <w:sz w:val="24"/>
-          <w:szCs w:val="24"/>
-          <w:lang w:val="es-ES"/>
-        </w:rPr>
-        <w:t xml:space="preserve"> o ciclo de trabajo</w:t>
-      </w:r>
-    </w:p>
-    <w:p>
-      <w:pPr>
-        <w:rPr>
-          <w:rFonts w:ascii="Arial" w:eastAsiaTheme="majorEastAsia" w:hAnsi="Arial" w:cs="Arial"/>
-          <w:sz w:val="24"/>
-          <w:szCs w:val="24"/>
-          <w:lang w:val="es-ES"/>
-        </w:rPr>
-      </w:pPr>
-      <w:r>
-        <w:rPr>
-          <w:rFonts w:ascii="Arial" w:eastAsiaTheme="majorEastAsia" w:hAnsi="Arial" w:cs="Arial"/>
-          <w:sz w:val="24"/>
-          <w:szCs w:val="24"/>
-          <w:lang w:val="es-ES"/>
-        </w:rPr>
-        <w:lastRenderedPageBreak/>
-        <w:t>En otras palabras, se controla la energía promedio enviada a una carga (como un motor o LED) sin cambiar el voltaje ni degradar componentes, simplemente modulando cuánto tiempo dura cada pulso alto frente a un pulso bajo.</w:t>
-      </w:r>
-    </w:p>
-    <w:p>
-      <w:pPr>
+        <w:t>duty</w:t>
+      </w:r>
+      <w:proofErr w:type="spellEnd"/>
+      <w:r>
         <w:rPr>
           <w:rFonts w:ascii="Arial" w:eastAsiaTheme="majorEastAsia" w:hAnsi="Arial" w:cs="Arial"/>
           <w:b/>
@@ -6367,7 +7033,9 @@
           <w:szCs w:val="24"/>
           <w:lang w:val="es-ES"/>
         </w:rPr>
-      </w:pPr>
+        <w:t xml:space="preserve"> </w:t>
+      </w:r>
+      <w:proofErr w:type="spellStart"/>
       <w:r>
         <w:rPr>
           <w:rFonts w:ascii="Arial" w:eastAsiaTheme="majorEastAsia" w:hAnsi="Arial" w:cs="Arial"/>
@@ -6377,39 +7045,40 @@
           <w:szCs w:val="24"/>
           <w:lang w:val="es-ES"/>
         </w:rPr>
-        <w:t>Componentes clave de una señal PWM</w:t>
-      </w:r>
-    </w:p>
-    <w:p>
-      <w:pPr>
-        <w:rPr>
-          <w:rFonts w:ascii="Arial" w:eastAsiaTheme="majorEastAsia" w:hAnsi="Arial" w:cs="Arial"/>
-          <w:sz w:val="24"/>
-          <w:szCs w:val="24"/>
-          <w:lang w:val="es-ES"/>
-        </w:rPr>
-      </w:pPr>
-      <w:r>
-        <w:rPr>
-          <w:rFonts w:ascii="Arial" w:eastAsiaTheme="majorEastAsia" w:hAnsi="Arial" w:cs="Arial"/>
-          <w:sz w:val="24"/>
-          <w:szCs w:val="24"/>
-          <w:lang w:val="es-ES"/>
-        </w:rPr>
-        <w:t xml:space="preserve">Cada señal PWM se caracteriza por tres parámetros fundamentales </w:t>
-      </w:r>
-    </w:p>
-    <w:p>
-      <w:pPr>
-        <w:spacing w:after="0"/>
-        <w:rPr>
-          <w:rFonts w:ascii="Arial" w:eastAsiaTheme="majorEastAsia" w:hAnsi="Arial" w:cs="Arial"/>
-          <w:sz w:val="24"/>
-          <w:szCs w:val="24"/>
-          <w:lang w:val="es-ES"/>
-        </w:rPr>
-      </w:pPr>
-      <w:r>
+        <w:t>cycle</w:t>
+      </w:r>
+      <w:proofErr w:type="spellEnd"/>
+      <w:r>
+        <w:rPr>
+          <w:rFonts w:ascii="Arial" w:eastAsiaTheme="majorEastAsia" w:hAnsi="Arial" w:cs="Arial"/>
+          <w:sz w:val="24"/>
+          <w:szCs w:val="24"/>
+          <w:lang w:val="es-ES"/>
+        </w:rPr>
+        <w:t xml:space="preserve"> o ciclo de trabajo</w:t>
+      </w:r>
+    </w:p>
+    <w:p>
+      <w:pPr>
+        <w:rPr>
+          <w:rFonts w:ascii="Arial" w:eastAsiaTheme="majorEastAsia" w:hAnsi="Arial" w:cs="Arial"/>
+          <w:sz w:val="24"/>
+          <w:szCs w:val="24"/>
+          <w:lang w:val="es-ES"/>
+        </w:rPr>
+      </w:pPr>
+      <w:r>
+        <w:rPr>
+          <w:rFonts w:ascii="Arial" w:eastAsiaTheme="majorEastAsia" w:hAnsi="Arial" w:cs="Arial"/>
+          <w:sz w:val="24"/>
+          <w:szCs w:val="24"/>
+          <w:lang w:val="es-ES"/>
+        </w:rPr>
+        <w:t>En otras palabras, se controla la energía promedio enviada a una carga (como un motor o LED) sin cambiar el voltaje ni degradar componentes, simplemente modulando cuánto tiempo dura cada pulso alto frente a un pulso bajo.</w:t>
+      </w:r>
+    </w:p>
+    <w:p>
+      <w:pPr>
         <w:rPr>
           <w:rFonts w:ascii="Arial" w:eastAsiaTheme="majorEastAsia" w:hAnsi="Arial" w:cs="Arial"/>
           <w:b/>
@@ -6418,27 +7087,6 @@
           <w:szCs w:val="24"/>
           <w:lang w:val="es-ES"/>
         </w:rPr>
-        <w:t>Amplitud</w:t>
-      </w:r>
-      <w:r>
-        <w:rPr>
-          <w:rFonts w:ascii="Arial" w:eastAsiaTheme="majorEastAsia" w:hAnsi="Arial" w:cs="Arial"/>
-          <w:sz w:val="24"/>
-          <w:szCs w:val="24"/>
-          <w:lang w:val="es-ES"/>
-        </w:rPr>
-        <w:t>: el voltaje del nivel alto (por ejemplo, 5 V).</w:t>
-      </w:r>
-    </w:p>
-    <w:p>
-      <w:pPr>
-        <w:spacing w:after="0"/>
-        <w:rPr>
-          <w:rFonts w:ascii="Arial" w:eastAsiaTheme="majorEastAsia" w:hAnsi="Arial" w:cs="Arial"/>
-          <w:sz w:val="24"/>
-          <w:szCs w:val="24"/>
-          <w:lang w:val="es-ES"/>
-        </w:rPr>
       </w:pPr>
       <w:r>
         <w:rPr>
@@ -6449,16 +7097,26 @@
           <w:szCs w:val="24"/>
           <w:lang w:val="es-ES"/>
         </w:rPr>
-        <w:t>Frecuencia</w:t>
-      </w:r>
-      <w:r>
-        <w:rPr>
-          <w:rFonts w:ascii="Arial" w:eastAsiaTheme="majorEastAsia" w:hAnsi="Arial" w:cs="Arial"/>
-          <w:sz w:val="24"/>
-          <w:szCs w:val="24"/>
-          <w:lang w:val="es-ES"/>
-        </w:rPr>
-        <w:t>: cuán rápido se repite cada ciclo (por ejemplo, 4 Hz frente a 25 kHz).</w:t>
+        <w:t>Componentes clave de una señal PWM</w:t>
+      </w:r>
+    </w:p>
+    <w:p>
+      <w:pPr>
+        <w:rPr>
+          <w:rFonts w:ascii="Arial" w:eastAsiaTheme="majorEastAsia" w:hAnsi="Arial" w:cs="Arial"/>
+          <w:sz w:val="24"/>
+          <w:szCs w:val="24"/>
+          <w:lang w:val="es-ES"/>
+        </w:rPr>
+      </w:pPr>
+      <w:r>
+        <w:rPr>
+          <w:rFonts w:ascii="Arial" w:eastAsiaTheme="majorEastAsia" w:hAnsi="Arial" w:cs="Arial"/>
+          <w:sz w:val="24"/>
+          <w:szCs w:val="24"/>
+          <w:lang w:val="es-ES"/>
+        </w:rPr>
+        <w:t xml:space="preserve">Cada señal PWM se caracteriza por tres parámetros fundamentales </w:t>
       </w:r>
     </w:p>
     <w:p>
@@ -6480,16 +7138,17 @@
           <w:szCs w:val="24"/>
           <w:lang w:val="es-ES"/>
         </w:rPr>
-        <w:t>Ciclo de trabajo (Duty Cycle)</w:t>
-      </w:r>
-      <w:r>
-        <w:rPr>
-          <w:rFonts w:ascii="Arial" w:eastAsiaTheme="majorEastAsia" w:hAnsi="Arial" w:cs="Arial"/>
-          <w:sz w:val="24"/>
-          <w:szCs w:val="24"/>
-          <w:lang w:val="es-ES"/>
-        </w:rPr>
-        <w:t>: el porcentaje del tiempo que la señal permanece en alto dentro de un período.</w:t>
+        <w:lastRenderedPageBreak/>
+        <w:t>Amplitud</w:t>
+      </w:r>
+      <w:r>
+        <w:rPr>
+          <w:rFonts w:ascii="Arial" w:eastAsiaTheme="majorEastAsia" w:hAnsi="Arial" w:cs="Arial"/>
+          <w:sz w:val="24"/>
+          <w:szCs w:val="24"/>
+          <w:lang w:val="es-ES"/>
+        </w:rPr>
+        <w:t>: el voltaje del nivel alto (por ejemplo, 5 V).</w:t>
       </w:r>
     </w:p>
     <w:p>
@@ -6503,18 +7162,6 @@
         </w:rPr>
       </w:pPr>
       <w:r>
-        <w:rPr>
-          <w:rFonts w:ascii="Arial" w:eastAsiaTheme="majorEastAsia" w:hAnsi="Arial" w:cs="Arial"/>
-          <w:sz w:val="24"/>
-          <w:szCs w:val="24"/>
-          <w:lang w:val="es-ES"/>
-        </w:rPr>
-        <w:t>Ejemplo intuitivo: Si el ciclo de trabajo es del 50 %, significa que por cada período, la señal está activa la mitad del tiempo; si es del 75 %, está activa el 75 % del tiempo.</w:t>
-      </w:r>
-    </w:p>
-    <w:p>
-      <w:pPr>
-        <w:spacing w:after="0"/>
         <w:rPr>
           <w:rFonts w:ascii="Arial" w:eastAsiaTheme="majorEastAsia" w:hAnsi="Arial" w:cs="Arial"/>
           <w:b/>
@@ -6523,6 +7170,27 @@
           <w:szCs w:val="24"/>
           <w:lang w:val="es-ES"/>
         </w:rPr>
+        <w:t>Frecuencia</w:t>
+      </w:r>
+      <w:r>
+        <w:rPr>
+          <w:rFonts w:ascii="Arial" w:eastAsiaTheme="majorEastAsia" w:hAnsi="Arial" w:cs="Arial"/>
+          <w:sz w:val="24"/>
+          <w:szCs w:val="24"/>
+          <w:lang w:val="es-ES"/>
+        </w:rPr>
+        <w:t>: cuán rápido se repite cada ciclo (por ejemplo, 4 Hz frente a 25 kHz).</w:t>
+      </w:r>
+    </w:p>
+    <w:p>
+      <w:pPr>
+        <w:spacing w:after="0"/>
+        <w:rPr>
+          <w:rFonts w:ascii="Arial" w:eastAsiaTheme="majorEastAsia" w:hAnsi="Arial" w:cs="Arial"/>
+          <w:sz w:val="24"/>
+          <w:szCs w:val="24"/>
+          <w:lang w:val="es-ES"/>
+        </w:rPr>
       </w:pPr>
       <w:r>
         <w:rPr>
@@ -6533,48 +7201,9 @@
           <w:szCs w:val="24"/>
           <w:lang w:val="es-ES"/>
         </w:rPr>
-        <w:t>¿Cómo regula el PWM la energía?</w:t>
-      </w:r>
-    </w:p>
-    <w:p>
-      <w:pPr>
-        <w:spacing w:after="0"/>
-        <w:rPr>
-          <w:rFonts w:ascii="Arial" w:eastAsiaTheme="majorEastAsia" w:hAnsi="Arial" w:cs="Arial"/>
-          <w:sz w:val="24"/>
-          <w:szCs w:val="24"/>
-          <w:lang w:val="es-ES"/>
-        </w:rPr>
-      </w:pPr>
-      <w:r>
-        <w:rPr>
-          <w:rFonts w:ascii="Arial" w:eastAsiaTheme="majorEastAsia" w:hAnsi="Arial" w:cs="Arial"/>
-          <w:sz w:val="24"/>
-          <w:szCs w:val="24"/>
-          <w:lang w:val="es-ES"/>
-        </w:rPr>
-        <w:t>Imaginemos que tienes un motor de 5 V y una señal PWM de 100 Hz:</w:t>
-      </w:r>
-    </w:p>
-    <w:p>
-      <w:pPr>
-        <w:spacing w:after="0"/>
-        <w:rPr>
-          <w:rFonts w:ascii="Arial" w:eastAsiaTheme="majorEastAsia" w:hAnsi="Arial" w:cs="Arial"/>
-          <w:sz w:val="24"/>
-          <w:szCs w:val="24"/>
-          <w:lang w:val="es-ES"/>
-        </w:rPr>
-      </w:pPr>
-      <w:r>
-        <w:rPr>
-          <w:rFonts w:ascii="Arial" w:eastAsiaTheme="majorEastAsia" w:hAnsi="Arial" w:cs="Arial"/>
-          <w:sz w:val="24"/>
-          <w:szCs w:val="24"/>
-          <w:lang w:val="es-ES"/>
-        </w:rPr>
-        <w:t xml:space="preserve">Si el duty cycle es del </w:t>
-      </w:r>
+        <w:t>Ciclo de trabajo (</w:t>
+      </w:r>
+      <w:proofErr w:type="spellStart"/>
       <w:r>
         <w:rPr>
           <w:rFonts w:ascii="Arial" w:eastAsiaTheme="majorEastAsia" w:hAnsi="Arial" w:cs="Arial"/>
@@ -6584,37 +7213,9 @@
           <w:szCs w:val="24"/>
           <w:lang w:val="es-ES"/>
         </w:rPr>
-        <w:t>100 %</w:t>
-      </w:r>
-      <w:r>
-        <w:rPr>
-          <w:rFonts w:ascii="Arial" w:eastAsiaTheme="majorEastAsia" w:hAnsi="Arial" w:cs="Arial"/>
-          <w:sz w:val="24"/>
-          <w:szCs w:val="24"/>
-          <w:lang w:val="es-ES"/>
-        </w:rPr>
-        <w:t>, el motor recibe potencia completa y gira a máxima velocidad.</w:t>
-      </w:r>
-    </w:p>
-    <w:p>
-      <w:pPr>
-        <w:spacing w:after="0"/>
-        <w:rPr>
-          <w:rFonts w:ascii="Arial" w:eastAsiaTheme="majorEastAsia" w:hAnsi="Arial" w:cs="Arial"/>
-          <w:sz w:val="24"/>
-          <w:szCs w:val="24"/>
-          <w:lang w:val="es-ES"/>
-        </w:rPr>
-      </w:pPr>
-      <w:r>
-        <w:rPr>
-          <w:rFonts w:ascii="Arial" w:eastAsiaTheme="majorEastAsia" w:hAnsi="Arial" w:cs="Arial"/>
-          <w:sz w:val="24"/>
-          <w:szCs w:val="24"/>
-          <w:lang w:val="es-ES"/>
-        </w:rPr>
-        <w:t xml:space="preserve">Si es del </w:t>
-      </w:r>
+        <w:t>Duty</w:t>
+      </w:r>
+      <w:proofErr w:type="spellEnd"/>
       <w:r>
         <w:rPr>
           <w:rFonts w:ascii="Arial" w:eastAsiaTheme="majorEastAsia" w:hAnsi="Arial" w:cs="Arial"/>
@@ -6624,37 +7225,9 @@
           <w:szCs w:val="24"/>
           <w:lang w:val="es-ES"/>
         </w:rPr>
-        <w:t>0 %</w:t>
-      </w:r>
-      <w:r>
-        <w:rPr>
-          <w:rFonts w:ascii="Arial" w:eastAsiaTheme="majorEastAsia" w:hAnsi="Arial" w:cs="Arial"/>
-          <w:sz w:val="24"/>
-          <w:szCs w:val="24"/>
-          <w:lang w:val="es-ES"/>
-        </w:rPr>
-        <w:t>, no recibe potencia y está detenido.</w:t>
-      </w:r>
-    </w:p>
-    <w:p>
-      <w:pPr>
-        <w:spacing w:after="0"/>
-        <w:rPr>
-          <w:rFonts w:ascii="Arial" w:eastAsiaTheme="majorEastAsia" w:hAnsi="Arial" w:cs="Arial"/>
-          <w:sz w:val="24"/>
-          <w:szCs w:val="24"/>
-          <w:lang w:val="es-ES"/>
-        </w:rPr>
-      </w:pPr>
-      <w:r>
-        <w:rPr>
-          <w:rFonts w:ascii="Arial" w:eastAsiaTheme="majorEastAsia" w:hAnsi="Arial" w:cs="Arial"/>
-          <w:sz w:val="24"/>
-          <w:szCs w:val="24"/>
-          <w:lang w:val="es-ES"/>
-        </w:rPr>
-        <w:t xml:space="preserve">Si es del </w:t>
-      </w:r>
+        <w:t xml:space="preserve"> </w:t>
+      </w:r>
+      <w:proofErr w:type="spellStart"/>
       <w:r>
         <w:rPr>
           <w:rFonts w:ascii="Arial" w:eastAsiaTheme="majorEastAsia" w:hAnsi="Arial" w:cs="Arial"/>
@@ -6664,41 +7237,10 @@
           <w:szCs w:val="24"/>
           <w:lang w:val="es-ES"/>
         </w:rPr>
-        <w:t>50 %</w:t>
-      </w:r>
-      <w:r>
-        <w:rPr>
-          <w:rFonts w:ascii="Arial" w:eastAsiaTheme="majorEastAsia" w:hAnsi="Arial" w:cs="Arial"/>
-          <w:sz w:val="24"/>
-          <w:szCs w:val="24"/>
-          <w:lang w:val="es-ES"/>
-        </w:rPr>
-        <w:t xml:space="preserve">, recibe energía equivalente a 2.5 V promedio y gira a una velocidad media </w:t>
-      </w:r>
-    </w:p>
-    <w:p>
-      <w:pPr>
-        <w:spacing w:after="0"/>
-        <w:rPr>
-          <w:rFonts w:ascii="Arial" w:eastAsiaTheme="majorEastAsia" w:hAnsi="Arial" w:cs="Arial"/>
-          <w:sz w:val="24"/>
-          <w:szCs w:val="24"/>
-          <w:lang w:val="es-ES"/>
-        </w:rPr>
-      </w:pPr>
-      <w:r>
-        <w:rPr>
-          <w:rFonts w:ascii="Arial" w:eastAsiaTheme="majorEastAsia" w:hAnsi="Arial" w:cs="Arial"/>
-          <w:sz w:val="24"/>
-          <w:szCs w:val="24"/>
-          <w:lang w:val="es-ES"/>
-        </w:rPr>
-        <w:t>Esto permite, por ejemplo, regular la velocidad del motor sin disminuir el voltaje continuo, solo ajustando el perfil temporal de encendido/apagado.</w:t>
-      </w:r>
-    </w:p>
-    <w:p>
-      <w:pPr>
-        <w:spacing w:after="0"/>
+        <w:t>Cycle</w:t>
+      </w:r>
+      <w:proofErr w:type="spellEnd"/>
+      <w:r>
         <w:rPr>
           <w:rFonts w:ascii="Arial" w:eastAsiaTheme="majorEastAsia" w:hAnsi="Arial" w:cs="Arial"/>
           <w:b/>
@@ -6707,8 +7249,61 @@
           <w:szCs w:val="24"/>
           <w:lang w:val="es-ES"/>
         </w:rPr>
-      </w:pPr>
-      <w:r>
+        <w:t>)</w:t>
+      </w:r>
+      <w:r>
+        <w:rPr>
+          <w:rFonts w:ascii="Arial" w:eastAsiaTheme="majorEastAsia" w:hAnsi="Arial" w:cs="Arial"/>
+          <w:sz w:val="24"/>
+          <w:szCs w:val="24"/>
+          <w:lang w:val="es-ES"/>
+        </w:rPr>
+        <w:t>: el porcentaje del tiempo que la señal permanece en alto dentro de un período.</w:t>
+      </w:r>
+    </w:p>
+    <w:p>
+      <w:pPr>
+        <w:spacing w:after="0"/>
+        <w:rPr>
+          <w:rFonts w:ascii="Arial" w:eastAsiaTheme="majorEastAsia" w:hAnsi="Arial" w:cs="Arial"/>
+          <w:sz w:val="24"/>
+          <w:szCs w:val="24"/>
+          <w:lang w:val="es-ES"/>
+        </w:rPr>
+      </w:pPr>
+      <w:r>
+        <w:rPr>
+          <w:rFonts w:ascii="Arial" w:eastAsiaTheme="majorEastAsia" w:hAnsi="Arial" w:cs="Arial"/>
+          <w:sz w:val="24"/>
+          <w:szCs w:val="24"/>
+          <w:lang w:val="es-ES"/>
+        </w:rPr>
+        <w:t xml:space="preserve">Ejemplo intuitivo: Si el ciclo de trabajo es del 50 %, significa </w:t>
+      </w:r>
+      <w:proofErr w:type="gramStart"/>
+      <w:r>
+        <w:rPr>
+          <w:rFonts w:ascii="Arial" w:eastAsiaTheme="majorEastAsia" w:hAnsi="Arial" w:cs="Arial"/>
+          <w:sz w:val="24"/>
+          <w:szCs w:val="24"/>
+          <w:lang w:val="es-ES"/>
+        </w:rPr>
+        <w:t>que</w:t>
+      </w:r>
+      <w:proofErr w:type="gramEnd"/>
+      <w:r>
+        <w:rPr>
+          <w:rFonts w:ascii="Arial" w:eastAsiaTheme="majorEastAsia" w:hAnsi="Arial" w:cs="Arial"/>
+          <w:sz w:val="24"/>
+          <w:szCs w:val="24"/>
+          <w:lang w:val="es-ES"/>
+        </w:rPr>
+        <w:t xml:space="preserve"> por cada período, la señal está activa la mitad del tiempo; si es del 75 %, está activa el 75 % del tiempo.</w:t>
+      </w:r>
+    </w:p>
+    <w:p>
+      <w:pPr>
+        <w:spacing w:after="0"/>
         <w:rPr>
           <w:rFonts w:ascii="Arial" w:eastAsiaTheme="majorEastAsia" w:hAnsi="Arial" w:cs="Arial"/>
           <w:b/>
@@ -6717,6 +7312,240 @@
           <w:szCs w:val="24"/>
           <w:lang w:val="es-ES"/>
         </w:rPr>
+      </w:pPr>
+      <w:r>
+        <w:rPr>
+          <w:rFonts w:ascii="Arial" w:eastAsiaTheme="majorEastAsia" w:hAnsi="Arial" w:cs="Arial"/>
+          <w:b/>
+          <w:bCs/>
+          <w:sz w:val="24"/>
+          <w:szCs w:val="24"/>
+          <w:lang w:val="es-ES"/>
+        </w:rPr>
+        <w:t>¿Cómo regula el PWM la energía?</w:t>
+      </w:r>
+    </w:p>
+    <w:p>
+      <w:pPr>
+        <w:spacing w:after="0"/>
+        <w:rPr>
+          <w:rFonts w:ascii="Arial" w:eastAsiaTheme="majorEastAsia" w:hAnsi="Arial" w:cs="Arial"/>
+          <w:sz w:val="24"/>
+          <w:szCs w:val="24"/>
+          <w:lang w:val="es-ES"/>
+        </w:rPr>
+      </w:pPr>
+      <w:r>
+        <w:rPr>
+          <w:rFonts w:ascii="Arial" w:eastAsiaTheme="majorEastAsia" w:hAnsi="Arial" w:cs="Arial"/>
+          <w:sz w:val="24"/>
+          <w:szCs w:val="24"/>
+          <w:lang w:val="es-ES"/>
+        </w:rPr>
+        <w:t>Imaginemos que tienes un motor de 5 V y una señal PWM de 100 Hz:</w:t>
+      </w:r>
+    </w:p>
+    <w:p>
+      <w:pPr>
+        <w:spacing w:after="0"/>
+        <w:rPr>
+          <w:rFonts w:ascii="Arial" w:eastAsiaTheme="majorEastAsia" w:hAnsi="Arial" w:cs="Arial"/>
+          <w:sz w:val="24"/>
+          <w:szCs w:val="24"/>
+          <w:lang w:val="es-ES"/>
+        </w:rPr>
+      </w:pPr>
+      <w:r>
+        <w:rPr>
+          <w:rFonts w:ascii="Arial" w:eastAsiaTheme="majorEastAsia" w:hAnsi="Arial" w:cs="Arial"/>
+          <w:sz w:val="24"/>
+          <w:szCs w:val="24"/>
+          <w:lang w:val="es-ES"/>
+        </w:rPr>
+        <w:t xml:space="preserve">Si el </w:t>
+      </w:r>
+      <w:proofErr w:type="spellStart"/>
+      <w:r>
+        <w:rPr>
+          <w:rFonts w:ascii="Arial" w:eastAsiaTheme="majorEastAsia" w:hAnsi="Arial" w:cs="Arial"/>
+          <w:sz w:val="24"/>
+          <w:szCs w:val="24"/>
+          <w:lang w:val="es-ES"/>
+        </w:rPr>
+        <w:t>duty</w:t>
+      </w:r>
+      <w:proofErr w:type="spellEnd"/>
+      <w:r>
+        <w:rPr>
+          <w:rFonts w:ascii="Arial" w:eastAsiaTheme="majorEastAsia" w:hAnsi="Arial" w:cs="Arial"/>
+          <w:sz w:val="24"/>
+          <w:szCs w:val="24"/>
+          <w:lang w:val="es-ES"/>
+        </w:rPr>
+        <w:t xml:space="preserve"> </w:t>
+      </w:r>
+      <w:proofErr w:type="spellStart"/>
+      <w:r>
+        <w:rPr>
+          <w:rFonts w:ascii="Arial" w:eastAsiaTheme="majorEastAsia" w:hAnsi="Arial" w:cs="Arial"/>
+          <w:sz w:val="24"/>
+          <w:szCs w:val="24"/>
+          <w:lang w:val="es-ES"/>
+        </w:rPr>
+        <w:t>cycle</w:t>
+      </w:r>
+      <w:proofErr w:type="spellEnd"/>
+      <w:r>
+        <w:rPr>
+          <w:rFonts w:ascii="Arial" w:eastAsiaTheme="majorEastAsia" w:hAnsi="Arial" w:cs="Arial"/>
+          <w:sz w:val="24"/>
+          <w:szCs w:val="24"/>
+          <w:lang w:val="es-ES"/>
+        </w:rPr>
+        <w:t xml:space="preserve"> es del </w:t>
+      </w:r>
+      <w:r>
+        <w:rPr>
+          <w:rFonts w:ascii="Arial" w:eastAsiaTheme="majorEastAsia" w:hAnsi="Arial" w:cs="Arial"/>
+          <w:b/>
+          <w:bCs/>
+          <w:sz w:val="24"/>
+          <w:szCs w:val="24"/>
+          <w:lang w:val="es-ES"/>
+        </w:rPr>
+        <w:t>100 %</w:t>
+      </w:r>
+      <w:r>
+        <w:rPr>
+          <w:rFonts w:ascii="Arial" w:eastAsiaTheme="majorEastAsia" w:hAnsi="Arial" w:cs="Arial"/>
+          <w:sz w:val="24"/>
+          <w:szCs w:val="24"/>
+          <w:lang w:val="es-ES"/>
+        </w:rPr>
+        <w:t>, el motor recibe potencia completa y gira a máxima velocidad.</w:t>
+      </w:r>
+    </w:p>
+    <w:p>
+      <w:pPr>
+        <w:spacing w:after="0"/>
+        <w:rPr>
+          <w:rFonts w:ascii="Arial" w:eastAsiaTheme="majorEastAsia" w:hAnsi="Arial" w:cs="Arial"/>
+          <w:sz w:val="24"/>
+          <w:szCs w:val="24"/>
+          <w:lang w:val="es-ES"/>
+        </w:rPr>
+      </w:pPr>
+      <w:r>
+        <w:rPr>
+          <w:rFonts w:ascii="Arial" w:eastAsiaTheme="majorEastAsia" w:hAnsi="Arial" w:cs="Arial"/>
+          <w:sz w:val="24"/>
+          <w:szCs w:val="24"/>
+          <w:lang w:val="es-ES"/>
+        </w:rPr>
+        <w:t xml:space="preserve">Si es del </w:t>
+      </w:r>
+      <w:r>
+        <w:rPr>
+          <w:rFonts w:ascii="Arial" w:eastAsiaTheme="majorEastAsia" w:hAnsi="Arial" w:cs="Arial"/>
+          <w:b/>
+          <w:bCs/>
+          <w:sz w:val="24"/>
+          <w:szCs w:val="24"/>
+          <w:lang w:val="es-ES"/>
+        </w:rPr>
+        <w:t>0 %</w:t>
+      </w:r>
+      <w:r>
+        <w:rPr>
+          <w:rFonts w:ascii="Arial" w:eastAsiaTheme="majorEastAsia" w:hAnsi="Arial" w:cs="Arial"/>
+          <w:sz w:val="24"/>
+          <w:szCs w:val="24"/>
+          <w:lang w:val="es-ES"/>
+        </w:rPr>
+        <w:t>, no recibe potencia y está detenido.</w:t>
+      </w:r>
+    </w:p>
+    <w:p>
+      <w:pPr>
+        <w:spacing w:after="0"/>
+        <w:rPr>
+          <w:rFonts w:ascii="Arial" w:eastAsiaTheme="majorEastAsia" w:hAnsi="Arial" w:cs="Arial"/>
+          <w:sz w:val="24"/>
+          <w:szCs w:val="24"/>
+          <w:lang w:val="es-ES"/>
+        </w:rPr>
+      </w:pPr>
+      <w:r>
+        <w:rPr>
+          <w:rFonts w:ascii="Arial" w:eastAsiaTheme="majorEastAsia" w:hAnsi="Arial" w:cs="Arial"/>
+          <w:sz w:val="24"/>
+          <w:szCs w:val="24"/>
+          <w:lang w:val="es-ES"/>
+        </w:rPr>
+        <w:t xml:space="preserve">Si es del </w:t>
+      </w:r>
+      <w:r>
+        <w:rPr>
+          <w:rFonts w:ascii="Arial" w:eastAsiaTheme="majorEastAsia" w:hAnsi="Arial" w:cs="Arial"/>
+          <w:b/>
+          <w:bCs/>
+          <w:sz w:val="24"/>
+          <w:szCs w:val="24"/>
+          <w:lang w:val="es-ES"/>
+        </w:rPr>
+        <w:t>50 %</w:t>
+      </w:r>
+      <w:r>
+        <w:rPr>
+          <w:rFonts w:ascii="Arial" w:eastAsiaTheme="majorEastAsia" w:hAnsi="Arial" w:cs="Arial"/>
+          <w:sz w:val="24"/>
+          <w:szCs w:val="24"/>
+          <w:lang w:val="es-ES"/>
+        </w:rPr>
+        <w:t xml:space="preserve">, recibe energía equivalente a 2.5 V promedio y gira a una velocidad media </w:t>
+      </w:r>
+    </w:p>
+    <w:p>
+      <w:pPr>
+        <w:spacing w:after="0"/>
+        <w:rPr>
+          <w:rFonts w:ascii="Arial" w:eastAsiaTheme="majorEastAsia" w:hAnsi="Arial" w:cs="Arial"/>
+          <w:sz w:val="24"/>
+          <w:szCs w:val="24"/>
+          <w:lang w:val="es-ES"/>
+        </w:rPr>
+      </w:pPr>
+      <w:r>
+        <w:rPr>
+          <w:rFonts w:ascii="Arial" w:eastAsiaTheme="majorEastAsia" w:hAnsi="Arial" w:cs="Arial"/>
+          <w:sz w:val="24"/>
+          <w:szCs w:val="24"/>
+          <w:lang w:val="es-ES"/>
+        </w:rPr>
+        <w:t>Esto permite, por ejemplo, regular la velocidad del motor sin disminuir el voltaje continuo, solo ajustando el perfil temporal de encendido/apagado.</w:t>
+      </w:r>
+    </w:p>
+    <w:p>
+      <w:pPr>
+        <w:spacing w:after="0"/>
+        <w:rPr>
+          <w:rFonts w:ascii="Arial" w:eastAsiaTheme="majorEastAsia" w:hAnsi="Arial" w:cs="Arial"/>
+          <w:b/>
+          <w:bCs/>
+          <w:sz w:val="24"/>
+          <w:szCs w:val="24"/>
+          <w:lang w:val="es-ES"/>
+        </w:rPr>
+      </w:pPr>
+      <w:r>
+        <w:rPr>
+          <w:rFonts w:ascii="Arial" w:eastAsiaTheme="majorEastAsia" w:hAnsi="Arial" w:cs="Arial"/>
+          <w:b/>
+          <w:bCs/>
+          <w:sz w:val="24"/>
+          <w:szCs w:val="24"/>
+          <w:lang w:val="es-ES"/>
+        </w:rPr>
         <w:t>Frecuencia y suavidad del control</w:t>
       </w:r>
     </w:p>
@@ -6907,7 +7736,7 @@
         </w:rPr>
         <w:lastRenderedPageBreak/>
         <w:drawing>
-          <wp:inline distT="0" distB="0" distL="0" distR="0" wp14:anchorId="219684C2" wp14:editId="292C04ED">
+          <wp:inline distT="0" distB="0" distL="0" distR="0" wp14:anchorId="219684C2" wp14:editId="3CEF7621">
             <wp:extent cx="4960620" cy="2506980"/>
             <wp:effectExtent l="0" t="0" r="0" b="7620"/>
             <wp:docPr id="12" name="Imagen 12" descr="C:\Users\Usuario\Downloads\Diagrama sin título.drawio (2).png"/>
@@ -6975,11 +7804,1896 @@
         </w:rPr>
         <w:t>Sería conveniente, antes de entrar en detalles más específicos el explicar un poco el mismo.</w:t>
       </w:r>
+    </w:p>
+    <w:p>
+      <w:pPr>
+        <w:pStyle w:val="Ttulo3"/>
+        <w:numPr>
+          <w:ilvl w:val="0"/>
+          <w:numId w:val="43"/>
+        </w:numPr>
+        <w:rPr>
+          <w:rFonts w:ascii="Arial" w:hAnsi="Arial" w:cs="Arial"/>
+          <w:lang w:val="es-ES"/>
+        </w:rPr>
+      </w:pPr>
+      <w:r>
+        <w:rPr>
+          <w:rFonts w:ascii="Arial" w:hAnsi="Arial" w:cs="Arial"/>
+          <w:lang w:val="es-ES"/>
+        </w:rPr>
+        <w:t>LT1 (01) o Transmisor de Nivel-Sensor de proximidad HC-SR04:</w:t>
+      </w:r>
+    </w:p>
+    <w:p>
+      <w:pPr>
+        <w:rPr>
+          <w:lang w:val="es-ES"/>
+        </w:rPr>
+      </w:pPr>
+      <w:r>
+        <w:rPr>
+          <w:noProof/>
+        </w:rPr>
+        <w:drawing>
+          <wp:anchor distT="0" distB="0" distL="114300" distR="114300" simplePos="0" relativeHeight="487131648" behindDoc="0" locked="0" layoutInCell="1" allowOverlap="1" wp14:anchorId="5E103BE3" wp14:editId="335B0EC3">
+            <wp:simplePos x="0" y="0"/>
+            <wp:positionH relativeFrom="column">
+              <wp:posOffset>-33020</wp:posOffset>
+            </wp:positionH>
+            <wp:positionV relativeFrom="paragraph">
+              <wp:posOffset>180975</wp:posOffset>
+            </wp:positionV>
+            <wp:extent cx="2773680" cy="1588770"/>
+            <wp:effectExtent l="0" t="0" r="7620" b="0"/>
+            <wp:wrapSquare wrapText="bothSides"/>
+            <wp:docPr id="20" name="Imagen 20"/>
+            <wp:cNvGraphicFramePr>
+              <a:graphicFrameLocks xmlns:a="http://schemas.openxmlformats.org/drawingml/2006/main" noChangeAspect="1"/>
+            </wp:cNvGraphicFramePr>
+            <a:graphic xmlns:a="http://schemas.openxmlformats.org/drawingml/2006/main">
+              <a:graphicData uri="http://schemas.openxmlformats.org/drawingml/2006/picture">
+                <pic:pic xmlns:pic="http://schemas.openxmlformats.org/drawingml/2006/picture">
+                  <pic:nvPicPr>
+                    <pic:cNvPr id="1" name=""/>
+                    <pic:cNvPicPr/>
+                  </pic:nvPicPr>
+                  <pic:blipFill>
+                    <a:blip r:embed="rId23">
+                      <a:extLst>
+                        <a:ext uri="{28A0092B-C50C-407E-A947-70E740481C1C}">
+                          <a14:useLocalDpi xmlns:a14="http://schemas.microsoft.com/office/drawing/2010/main" val="0"/>
+                        </a:ext>
+                      </a:extLst>
+                    </a:blip>
+                    <a:stretch>
+                      <a:fillRect/>
+                    </a:stretch>
+                  </pic:blipFill>
+                  <pic:spPr>
+                    <a:xfrm>
+                      <a:off x="0" y="0"/>
+                      <a:ext cx="2773680" cy="1588770"/>
+                    </a:xfrm>
+                    <a:prstGeom prst="rect">
+                      <a:avLst/>
+                    </a:prstGeom>
+                  </pic:spPr>
+                </pic:pic>
+              </a:graphicData>
+            </a:graphic>
+            <wp14:sizeRelH relativeFrom="margin">
+              <wp14:pctWidth>0</wp14:pctWidth>
+            </wp14:sizeRelH>
+            <wp14:sizeRelV relativeFrom="margin">
+              <wp14:pctHeight>0</wp14:pctHeight>
+            </wp14:sizeRelV>
+          </wp:anchor>
+        </w:drawing>
+      </w:r>
+    </w:p>
+    <w:p>
+      <w:pPr>
+        <w:rPr>
+          <w:rFonts w:ascii="Arial" w:hAnsi="Arial" w:cs="Arial"/>
+          <w:sz w:val="24"/>
+          <w:szCs w:val="24"/>
+          <w:lang w:val="es-ES"/>
+        </w:rPr>
+      </w:pPr>
+      <w:r>
+        <w:rPr>
+          <w:rFonts w:ascii="Arial" w:hAnsi="Arial" w:cs="Arial"/>
+          <w:sz w:val="24"/>
+          <w:szCs w:val="24"/>
+          <w:lang w:val="es-ES"/>
+        </w:rPr>
+        <w:t>Se trata de un sensor ultrasónico típico, que se comercializa en los kits de Arduino.</w:t>
+      </w:r>
+      <w:r>
+        <w:rPr>
+          <w:rFonts w:ascii="Arial" w:hAnsi="Arial" w:cs="Arial"/>
+          <w:sz w:val="24"/>
+          <w:szCs w:val="24"/>
+          <w:lang w:val="es-ES"/>
+        </w:rPr>
+        <w:t xml:space="preserve"> Este es nuestro sensor principal y se encuentra mejor explicado más adelante.</w:t>
+      </w:r>
+    </w:p>
+    <w:p>
+      <w:pPr>
+        <w:rPr>
+          <w:rFonts w:ascii="Arial" w:hAnsi="Arial" w:cs="Arial"/>
+          <w:sz w:val="24"/>
+          <w:szCs w:val="24"/>
+          <w:lang w:val="es-ES"/>
+        </w:rPr>
+      </w:pPr>
+      <w:r>
+        <w:rPr>
+          <w:rFonts w:ascii="Arial" w:hAnsi="Arial" w:cs="Arial"/>
+          <w:sz w:val="24"/>
+          <w:szCs w:val="24"/>
+          <w:lang w:val="es-ES"/>
+        </w:rPr>
+        <w:t xml:space="preserve">El mismo tiene una precisión de </w:t>
+      </w:r>
+      <w:r>
+        <w:rPr>
+          <w:rFonts w:ascii="Arial Black" w:hAnsi="Arial Black" w:cs="Arial"/>
+          <w:sz w:val="24"/>
+          <w:szCs w:val="24"/>
+          <w:lang w:val="es-ES"/>
+        </w:rPr>
+        <w:t>±</w:t>
+      </w:r>
+      <w:r>
+        <w:rPr>
+          <w:rFonts w:ascii="Arial" w:hAnsi="Arial" w:cs="Arial"/>
+          <w:sz w:val="24"/>
+          <w:szCs w:val="24"/>
+          <w:lang w:val="es-ES"/>
+        </w:rPr>
+        <w:t>1 mm y en nuestra maqueta está ubicada en la pa</w:t>
+      </w:r>
+      <w:r>
+        <w:rPr>
+          <w:rFonts w:ascii="Arial" w:hAnsi="Arial" w:cs="Arial"/>
+          <w:sz w:val="24"/>
+          <w:szCs w:val="24"/>
+          <w:lang w:val="es-ES"/>
+        </w:rPr>
+        <w:t xml:space="preserve">rte inferior del tubo, censando la posición </w:t>
+      </w:r>
+      <w:proofErr w:type="spellStart"/>
+      <w:r>
+        <w:rPr>
+          <w:rFonts w:ascii="Arial" w:hAnsi="Arial" w:cs="Arial"/>
+          <w:sz w:val="24"/>
+          <w:szCs w:val="24"/>
+          <w:lang w:val="es-ES"/>
+        </w:rPr>
+        <w:t>Yx</w:t>
+      </w:r>
+      <w:proofErr w:type="spellEnd"/>
+      <w:r>
+        <w:rPr>
+          <w:rFonts w:ascii="Arial" w:hAnsi="Arial" w:cs="Arial"/>
+          <w:sz w:val="24"/>
+          <w:szCs w:val="24"/>
+          <w:lang w:val="es-ES"/>
+        </w:rPr>
+        <w:t xml:space="preserve"> de la esfera en todo momento.</w:t>
+      </w:r>
+    </w:p>
+    <w:p>
+      <w:pPr>
+        <w:pStyle w:val="Ttulo3"/>
+        <w:numPr>
+          <w:ilvl w:val="0"/>
+          <w:numId w:val="43"/>
+        </w:numPr>
+        <w:rPr>
+          <w:rFonts w:ascii="Arial" w:hAnsi="Arial" w:cs="Arial"/>
+          <w:lang w:val="es-ES"/>
+        </w:rPr>
+      </w:pPr>
+      <w:r>
+        <w:rPr>
+          <w:rFonts w:ascii="Arial" w:hAnsi="Arial" w:cs="Arial"/>
+          <w:lang w:val="es-ES"/>
+        </w:rPr>
+        <w:t>VC (02) o Controlador de Voltaje (Módulo PWM):</w:t>
+      </w:r>
+    </w:p>
+    <w:p>
+      <w:pPr>
+        <w:ind w:firstLine="720"/>
+        <w:rPr>
+          <w:rFonts w:ascii="Arial" w:hAnsi="Arial" w:cs="Arial"/>
+          <w:sz w:val="24"/>
+          <w:szCs w:val="24"/>
+          <w:lang w:val="es-ES"/>
+        </w:rPr>
+      </w:pPr>
+      <w:r>
+        <w:rPr>
+          <w:noProof/>
+        </w:rPr>
+        <w:drawing>
+          <wp:anchor distT="0" distB="0" distL="114300" distR="114300" simplePos="0" relativeHeight="487132672" behindDoc="1" locked="0" layoutInCell="1" allowOverlap="1" wp14:anchorId="58FB6E35" wp14:editId="279C139C">
+            <wp:simplePos x="0" y="0"/>
+            <wp:positionH relativeFrom="margin">
+              <wp:align>left</wp:align>
+            </wp:positionH>
+            <wp:positionV relativeFrom="paragraph">
+              <wp:posOffset>3810</wp:posOffset>
+            </wp:positionV>
+            <wp:extent cx="2767965" cy="1379220"/>
+            <wp:effectExtent l="0" t="0" r="0" b="0"/>
+            <wp:wrapTight wrapText="bothSides">
+              <wp:wrapPolygon edited="0">
+                <wp:start x="0" y="0"/>
+                <wp:lineTo x="0" y="21182"/>
+                <wp:lineTo x="21407" y="21182"/>
+                <wp:lineTo x="21407" y="0"/>
+                <wp:lineTo x="0" y="0"/>
+              </wp:wrapPolygon>
+            </wp:wrapTight>
+            <wp:docPr id="23" name="Imagen 23"/>
+            <wp:cNvGraphicFramePr>
+              <a:graphicFrameLocks xmlns:a="http://schemas.openxmlformats.org/drawingml/2006/main" noChangeAspect="1"/>
+            </wp:cNvGraphicFramePr>
+            <a:graphic xmlns:a="http://schemas.openxmlformats.org/drawingml/2006/main">
+              <a:graphicData uri="http://schemas.openxmlformats.org/drawingml/2006/picture">
+                <pic:pic xmlns:pic="http://schemas.openxmlformats.org/drawingml/2006/picture">
+                  <pic:nvPicPr>
+                    <pic:cNvPr id="1" name=""/>
+                    <pic:cNvPicPr/>
+                  </pic:nvPicPr>
+                  <pic:blipFill>
+                    <a:blip r:embed="rId24">
+                      <a:extLst>
+                        <a:ext uri="{28A0092B-C50C-407E-A947-70E740481C1C}">
+                          <a14:useLocalDpi xmlns:a14="http://schemas.microsoft.com/office/drawing/2010/main" val="0"/>
+                        </a:ext>
+                      </a:extLst>
+                    </a:blip>
+                    <a:stretch>
+                      <a:fillRect/>
+                    </a:stretch>
+                  </pic:blipFill>
+                  <pic:spPr>
+                    <a:xfrm>
+                      <a:off x="0" y="0"/>
+                      <a:ext cx="2767965" cy="1379220"/>
+                    </a:xfrm>
+                    <a:prstGeom prst="rect">
+                      <a:avLst/>
+                    </a:prstGeom>
+                  </pic:spPr>
+                </pic:pic>
+              </a:graphicData>
+            </a:graphic>
+            <wp14:sizeRelH relativeFrom="margin">
+              <wp14:pctWidth>0</wp14:pctWidth>
+            </wp14:sizeRelH>
+            <wp14:sizeRelV relativeFrom="margin">
+              <wp14:pctHeight>0</wp14:pctHeight>
+            </wp14:sizeRelV>
+          </wp:anchor>
+        </w:drawing>
+      </w:r>
+      <w:r>
+        <w:rPr>
+          <w:rFonts w:ascii="Arial" w:hAnsi="Arial" w:cs="Arial"/>
+          <w:sz w:val="24"/>
+          <w:szCs w:val="24"/>
+          <w:lang w:val="es-ES"/>
+        </w:rPr>
+        <w:t>S</w:t>
+      </w:r>
+      <w:r>
+        <w:rPr>
+          <w:rFonts w:ascii="Arial" w:hAnsi="Arial" w:cs="Arial"/>
+          <w:sz w:val="24"/>
+          <w:szCs w:val="24"/>
+          <w:lang w:val="es-ES"/>
+        </w:rPr>
+        <w:t xml:space="preserve">e trata de un módulo comercial que es simplemente un circuito básico de un transistor </w:t>
+      </w:r>
+      <w:proofErr w:type="spellStart"/>
+      <w:r>
+        <w:rPr>
+          <w:rFonts w:ascii="Arial" w:hAnsi="Arial" w:cs="Arial"/>
+          <w:sz w:val="24"/>
+          <w:szCs w:val="24"/>
+          <w:lang w:val="es-ES"/>
+        </w:rPr>
+        <w:t>Mosfet</w:t>
+      </w:r>
+      <w:proofErr w:type="spellEnd"/>
+      <w:r>
+        <w:rPr>
+          <w:rFonts w:ascii="Arial" w:hAnsi="Arial" w:cs="Arial"/>
+          <w:sz w:val="24"/>
+          <w:szCs w:val="24"/>
+          <w:lang w:val="es-ES"/>
+        </w:rPr>
+        <w:t xml:space="preserve"> de forma tal que podamos controlar mediante un PWM de 5 </w:t>
+      </w:r>
+      <w:r>
+        <w:rPr>
+          <w:rFonts w:ascii="Arial" w:hAnsi="Arial" w:cs="Arial"/>
+          <w:sz w:val="24"/>
+          <w:szCs w:val="24"/>
+          <w:lang w:val="es-ES"/>
+        </w:rPr>
+        <w:t>V nuestro</w:t>
+      </w:r>
+      <w:r>
+        <w:rPr>
+          <w:rFonts w:ascii="Arial" w:hAnsi="Arial" w:cs="Arial"/>
+          <w:sz w:val="24"/>
+          <w:szCs w:val="24"/>
+          <w:lang w:val="es-ES"/>
+        </w:rPr>
+        <w:t xml:space="preserve"> ventilador de 12 v</w:t>
+      </w:r>
+    </w:p>
+    <w:p>
+      <w:pPr>
+        <w:ind w:firstLine="720"/>
+        <w:rPr>
+          <w:rFonts w:ascii="Arial" w:hAnsi="Arial" w:cs="Arial"/>
+          <w:sz w:val="24"/>
+          <w:szCs w:val="24"/>
+          <w:lang w:val="es-ES"/>
+        </w:rPr>
+      </w:pPr>
+      <w:r>
+        <w:rPr>
+          <w:noProof/>
+        </w:rPr>
+        <w:drawing>
+          <wp:anchor distT="0" distB="0" distL="114300" distR="114300" simplePos="0" relativeHeight="487133696" behindDoc="0" locked="0" layoutInCell="1" allowOverlap="1" wp14:anchorId="69939885" wp14:editId="476830EE">
+            <wp:simplePos x="0" y="0"/>
+            <wp:positionH relativeFrom="column">
+              <wp:posOffset>3944620</wp:posOffset>
+            </wp:positionH>
+            <wp:positionV relativeFrom="paragraph">
+              <wp:posOffset>5080</wp:posOffset>
+            </wp:positionV>
+            <wp:extent cx="2557780" cy="2019300"/>
+            <wp:effectExtent l="0" t="0" r="0" b="0"/>
+            <wp:wrapNone/>
+            <wp:docPr id="24" name="Imagen 24"/>
+            <wp:cNvGraphicFramePr>
+              <a:graphicFrameLocks xmlns:a="http://schemas.openxmlformats.org/drawingml/2006/main" noChangeAspect="1"/>
+            </wp:cNvGraphicFramePr>
+            <a:graphic xmlns:a="http://schemas.openxmlformats.org/drawingml/2006/main">
+              <a:graphicData uri="http://schemas.openxmlformats.org/drawingml/2006/picture">
+                <pic:pic xmlns:pic="http://schemas.openxmlformats.org/drawingml/2006/picture">
+                  <pic:nvPicPr>
+                    <pic:cNvPr id="1" name=""/>
+                    <pic:cNvPicPr/>
+                  </pic:nvPicPr>
+                  <pic:blipFill>
+                    <a:blip r:embed="rId25">
+                      <a:extLst>
+                        <a:ext uri="{28A0092B-C50C-407E-A947-70E740481C1C}">
+                          <a14:useLocalDpi xmlns:a14="http://schemas.microsoft.com/office/drawing/2010/main" val="0"/>
+                        </a:ext>
+                      </a:extLst>
+                    </a:blip>
+                    <a:stretch>
+                      <a:fillRect/>
+                    </a:stretch>
+                  </pic:blipFill>
+                  <pic:spPr>
+                    <a:xfrm>
+                      <a:off x="0" y="0"/>
+                      <a:ext cx="2557780" cy="2019300"/>
+                    </a:xfrm>
+                    <a:prstGeom prst="rect">
+                      <a:avLst/>
+                    </a:prstGeom>
+                  </pic:spPr>
+                </pic:pic>
+              </a:graphicData>
+            </a:graphic>
+          </wp:anchor>
+        </w:drawing>
+      </w:r>
+    </w:p>
+    <w:p>
+      <w:pPr>
+        <w:ind w:firstLine="720"/>
+        <w:rPr>
+          <w:rFonts w:ascii="Arial" w:hAnsi="Arial" w:cs="Arial"/>
+          <w:sz w:val="24"/>
+          <w:szCs w:val="24"/>
+          <w:lang w:val="es-ES"/>
+        </w:rPr>
+      </w:pPr>
+    </w:p>
+    <w:p>
+      <w:pPr>
+        <w:ind w:firstLine="720"/>
+        <w:rPr>
+          <w:rFonts w:ascii="Arial" w:hAnsi="Arial" w:cs="Arial"/>
+          <w:sz w:val="24"/>
+          <w:szCs w:val="24"/>
+          <w:lang w:val="es-ES"/>
+        </w:rPr>
+      </w:pPr>
+    </w:p>
+    <w:p>
+      <w:pPr>
+        <w:ind w:firstLine="720"/>
+        <w:rPr>
+          <w:rFonts w:ascii="Arial" w:eastAsiaTheme="majorEastAsia" w:hAnsi="Arial" w:cs="Arial"/>
+          <w:sz w:val="24"/>
+          <w:szCs w:val="24"/>
+          <w:lang w:val="es-ES"/>
+        </w:rPr>
+      </w:pPr>
+    </w:p>
+    <w:p>
+      <w:pPr>
+        <w:ind w:firstLine="720"/>
+        <w:rPr>
+          <w:rFonts w:ascii="Arial" w:eastAsiaTheme="majorEastAsia" w:hAnsi="Arial" w:cs="Arial"/>
+          <w:sz w:val="24"/>
+          <w:szCs w:val="24"/>
+          <w:lang w:val="es-ES"/>
+        </w:rPr>
+      </w:pPr>
+    </w:p>
+    <w:p>
+      <w:pPr>
+        <w:rPr>
+          <w:rFonts w:ascii="Arial" w:eastAsiaTheme="majorEastAsia" w:hAnsi="Arial" w:cs="Arial"/>
+          <w:sz w:val="24"/>
+          <w:szCs w:val="24"/>
+          <w:lang w:val="es-ES"/>
+        </w:rPr>
+      </w:pPr>
+    </w:p>
+    <w:p>
+      <w:pPr>
+        <w:pStyle w:val="Ttulo3"/>
+        <w:numPr>
+          <w:ilvl w:val="0"/>
+          <w:numId w:val="43"/>
+        </w:numPr>
+        <w:rPr>
+          <w:rFonts w:ascii="Arial" w:hAnsi="Arial" w:cs="Arial"/>
+          <w:lang w:val="es-ES"/>
+        </w:rPr>
+      </w:pPr>
+      <w:r>
+        <w:rPr>
+          <w:rFonts w:ascii="Arial" w:hAnsi="Arial" w:cs="Arial"/>
+          <w:lang w:val="es-ES"/>
+        </w:rPr>
+        <w:lastRenderedPageBreak/>
+        <w:t>LC (03) o Controlador de Nivel (UNO R3</w:t>
+      </w:r>
+      <w:r>
+        <w:rPr>
+          <w:rFonts w:ascii="Arial" w:hAnsi="Arial" w:cs="Arial"/>
+          <w:lang w:val="es-ES"/>
+        </w:rPr>
+        <w:t>):</w:t>
+      </w:r>
+    </w:p>
+    <w:p>
+      <w:pPr>
+        <w:rPr>
+          <w:rFonts w:ascii="Arial" w:hAnsi="Arial" w:cs="Arial"/>
+          <w:sz w:val="24"/>
+          <w:szCs w:val="24"/>
+          <w:lang w:val="es-ES"/>
+        </w:rPr>
+      </w:pPr>
+      <w:r>
+        <w:rPr>
+          <w:noProof/>
+        </w:rPr>
+        <w:drawing>
+          <wp:anchor distT="0" distB="0" distL="114300" distR="114300" simplePos="0" relativeHeight="487134720" behindDoc="0" locked="0" layoutInCell="1" allowOverlap="1" wp14:anchorId="794B309D" wp14:editId="6B857E86">
+            <wp:simplePos x="0" y="0"/>
+            <wp:positionH relativeFrom="margin">
+              <wp:align>left</wp:align>
+            </wp:positionH>
+            <wp:positionV relativeFrom="paragraph">
+              <wp:posOffset>15240</wp:posOffset>
+            </wp:positionV>
+            <wp:extent cx="2629894" cy="1851660"/>
+            <wp:effectExtent l="0" t="0" r="0" b="0"/>
+            <wp:wrapSquare wrapText="bothSides"/>
+            <wp:docPr id="6" name="Imagen 6"/>
+            <wp:cNvGraphicFramePr>
+              <a:graphicFrameLocks xmlns:a="http://schemas.openxmlformats.org/drawingml/2006/main" noChangeAspect="1"/>
+            </wp:cNvGraphicFramePr>
+            <a:graphic xmlns:a="http://schemas.openxmlformats.org/drawingml/2006/main">
+              <a:graphicData uri="http://schemas.openxmlformats.org/drawingml/2006/picture">
+                <pic:pic xmlns:pic="http://schemas.openxmlformats.org/drawingml/2006/picture">
+                  <pic:nvPicPr>
+                    <pic:cNvPr id="1" name=""/>
+                    <pic:cNvPicPr/>
+                  </pic:nvPicPr>
+                  <pic:blipFill>
+                    <a:blip r:embed="rId26">
+                      <a:extLst>
+                        <a:ext uri="{28A0092B-C50C-407E-A947-70E740481C1C}">
+                          <a14:useLocalDpi xmlns:a14="http://schemas.microsoft.com/office/drawing/2010/main" val="0"/>
+                        </a:ext>
+                      </a:extLst>
+                    </a:blip>
+                    <a:stretch>
+                      <a:fillRect/>
+                    </a:stretch>
+                  </pic:blipFill>
+                  <pic:spPr>
+                    <a:xfrm>
+                      <a:off x="0" y="0"/>
+                      <a:ext cx="2629894" cy="1851660"/>
+                    </a:xfrm>
+                    <a:prstGeom prst="rect">
+                      <a:avLst/>
+                    </a:prstGeom>
+                  </pic:spPr>
+                </pic:pic>
+              </a:graphicData>
+            </a:graphic>
+            <wp14:sizeRelH relativeFrom="page">
+              <wp14:pctWidth>0</wp14:pctWidth>
+            </wp14:sizeRelH>
+            <wp14:sizeRelV relativeFrom="page">
+              <wp14:pctHeight>0</wp14:pctHeight>
+            </wp14:sizeRelV>
+          </wp:anchor>
+        </w:drawing>
+      </w:r>
+    </w:p>
+    <w:p>
+      <w:pPr>
+        <w:rPr>
+          <w:rFonts w:ascii="Arial" w:hAnsi="Arial" w:cs="Arial"/>
+          <w:sz w:val="24"/>
+          <w:szCs w:val="24"/>
+          <w:lang w:val="es-ES"/>
+        </w:rPr>
+      </w:pPr>
+      <w:r>
+        <w:rPr>
+          <w:rFonts w:ascii="Arial" w:hAnsi="Arial" w:cs="Arial"/>
+          <w:sz w:val="24"/>
+          <w:szCs w:val="24"/>
+          <w:lang w:val="es-ES"/>
+        </w:rPr>
+        <w:t>Se tra</w:t>
+      </w:r>
+      <w:r>
+        <w:rPr>
+          <w:rFonts w:ascii="Arial" w:hAnsi="Arial" w:cs="Arial"/>
+          <w:sz w:val="24"/>
+          <w:szCs w:val="24"/>
+          <w:lang w:val="es-ES"/>
+        </w:rPr>
+        <w:t xml:space="preserve">ta de un controlador de hardware abierto, impulsado por el microcontrolador ATMEGA328P, comúnmente conocido como “Arduino Uno” aunque el nuestro no fue hecho por </w:t>
+      </w:r>
+      <w:r>
+        <w:rPr>
+          <w:rFonts w:ascii="Arial" w:hAnsi="Arial" w:cs="Arial"/>
+          <w:sz w:val="24"/>
+          <w:szCs w:val="24"/>
+          <w:lang w:val="es-ES"/>
+        </w:rPr>
+        <w:t>dicha empresa italiana.</w:t>
+      </w:r>
+    </w:p>
+    <w:p>
+      <w:pPr>
+        <w:rPr>
+          <w:rFonts w:ascii="Arial" w:hAnsi="Arial" w:cs="Arial"/>
+          <w:sz w:val="24"/>
+          <w:szCs w:val="24"/>
+          <w:lang w:val="es-ES"/>
+        </w:rPr>
+      </w:pPr>
+      <w:r>
+        <w:rPr>
+          <w:rFonts w:ascii="Arial" w:hAnsi="Arial" w:cs="Arial"/>
+          <w:sz w:val="24"/>
+          <w:szCs w:val="24"/>
+          <w:lang w:val="es-ES"/>
+        </w:rPr>
+        <w:t>Será nuestro controlador y en el que aplicaremos nuestro sistema de control PID. El mismo permite la extracción de datos vía puerto serial.</w:t>
+      </w:r>
+    </w:p>
+    <w:p>
+      <w:pPr>
+        <w:rPr>
+          <w:lang w:val="es-ES"/>
+        </w:rPr>
+      </w:pPr>
+    </w:p>
+    <w:p>
+      <w:pPr>
+        <w:pStyle w:val="Ttulo3"/>
+        <w:numPr>
+          <w:ilvl w:val="0"/>
+          <w:numId w:val="43"/>
+        </w:numPr>
+        <w:rPr>
+          <w:rFonts w:ascii="Arial" w:hAnsi="Arial" w:cs="Arial"/>
+        </w:rPr>
+      </w:pPr>
+      <w:r>
+        <w:rPr>
+          <w:rFonts w:ascii="Arial" w:hAnsi="Arial" w:cs="Arial"/>
+        </w:rPr>
+        <w:t>Cooler FAN brushless 8</w:t>
+      </w:r>
+      <w:r>
+        <w:rPr>
+          <w:rFonts w:ascii="Arial" w:hAnsi="Arial" w:cs="Arial"/>
+        </w:rPr>
+        <w:t>0</w:t>
+      </w:r>
+      <w:r>
+        <w:rPr>
+          <w:rFonts w:ascii="Arial" w:hAnsi="Arial" w:cs="Arial"/>
+        </w:rPr>
+        <w:t>x8</w:t>
+      </w:r>
+      <w:r>
+        <w:rPr>
+          <w:rFonts w:ascii="Arial" w:hAnsi="Arial" w:cs="Arial"/>
+        </w:rPr>
+        <w:t>0</w:t>
+      </w:r>
+      <w:r>
+        <w:rPr>
+          <w:rFonts w:ascii="Arial" w:hAnsi="Arial" w:cs="Arial"/>
+        </w:rPr>
+        <w:t>x25mm 12V DC:</w:t>
+      </w:r>
+    </w:p>
+    <w:p>
+      <w:pPr>
+        <w:rPr>
+          <w:rFonts w:ascii="Arial" w:hAnsi="Arial" w:cs="Arial"/>
+          <w:sz w:val="24"/>
+          <w:szCs w:val="24"/>
+        </w:rPr>
+      </w:pPr>
+      <w:r>
+        <w:rPr>
+          <w:rFonts w:ascii="Arial" w:hAnsi="Arial" w:cs="Arial"/>
+          <w:noProof/>
+          <w:sz w:val="24"/>
+          <w:szCs w:val="24"/>
+        </w:rPr>
+        <w:drawing>
+          <wp:anchor distT="0" distB="0" distL="114300" distR="114300" simplePos="0" relativeHeight="487135744" behindDoc="1" locked="0" layoutInCell="1" allowOverlap="1" wp14:anchorId="01ECD849" wp14:editId="78796A36">
+            <wp:simplePos x="0" y="0"/>
+            <wp:positionH relativeFrom="column">
+              <wp:posOffset>233680</wp:posOffset>
+            </wp:positionH>
+            <wp:positionV relativeFrom="paragraph">
+              <wp:posOffset>6985</wp:posOffset>
+            </wp:positionV>
+            <wp:extent cx="2217420" cy="2217420"/>
+            <wp:effectExtent l="0" t="0" r="0" b="0"/>
+            <wp:wrapTight wrapText="bothSides">
+              <wp:wrapPolygon edited="0">
+                <wp:start x="0" y="0"/>
+                <wp:lineTo x="0" y="21340"/>
+                <wp:lineTo x="21340" y="21340"/>
+                <wp:lineTo x="21340" y="0"/>
+                <wp:lineTo x="0" y="0"/>
+              </wp:wrapPolygon>
+            </wp:wrapTight>
+            <wp:docPr id="26" name="Imagen 26" descr="80X80X25mm A"/>
+            <wp:cNvGraphicFramePr>
+              <a:graphicFrameLocks xmlns:a="http://schemas.openxmlformats.org/drawingml/2006/main" noChangeAspect="1"/>
+            </wp:cNvGraphicFramePr>
+            <a:graphic xmlns:a="http://schemas.openxmlformats.org/drawingml/2006/main">
+              <a:graphicData uri="http://schemas.openxmlformats.org/drawingml/2006/picture">
+                <pic:pic xmlns:pic="http://schemas.openxmlformats.org/drawingml/2006/picture">
+                  <pic:nvPicPr>
+                    <pic:cNvPr id="0" name="Picture 1" descr="80X80X25mm A"/>
+                    <pic:cNvPicPr>
+                      <a:picLocks noChangeAspect="1" noChangeArrowheads="1"/>
+                    </pic:cNvPicPr>
+                  </pic:nvPicPr>
+                  <pic:blipFill>
+                    <a:blip r:embed="rId27">
+                      <a:extLst>
+                        <a:ext uri="{28A0092B-C50C-407E-A947-70E740481C1C}">
+                          <a14:useLocalDpi xmlns:a14="http://schemas.microsoft.com/office/drawing/2010/main" val="0"/>
+                        </a:ext>
+                      </a:extLst>
+                    </a:blip>
+                    <a:srcRect/>
+                    <a:stretch>
+                      <a:fillRect/>
+                    </a:stretch>
+                  </pic:blipFill>
+                  <pic:spPr bwMode="auto">
+                    <a:xfrm>
+                      <a:off x="0" y="0"/>
+                      <a:ext cx="2217420" cy="2217420"/>
+                    </a:xfrm>
+                    <a:prstGeom prst="rect">
+                      <a:avLst/>
+                    </a:prstGeom>
+                    <a:noFill/>
+                    <a:ln>
+                      <a:noFill/>
+                    </a:ln>
+                  </pic:spPr>
+                </pic:pic>
+              </a:graphicData>
+            </a:graphic>
+          </wp:anchor>
+        </w:drawing>
+      </w:r>
+    </w:p>
+    <w:p>
+      <w:pPr>
+        <w:rPr>
+          <w:rFonts w:ascii="Arial" w:hAnsi="Arial" w:cs="Arial"/>
+          <w:sz w:val="24"/>
+          <w:szCs w:val="24"/>
+          <w:lang w:val="es-ES"/>
+        </w:rPr>
+      </w:pPr>
+      <w:r>
+        <w:rPr>
+          <w:rFonts w:ascii="Arial" w:hAnsi="Arial" w:cs="Arial"/>
+          <w:sz w:val="24"/>
+          <w:szCs w:val="24"/>
+          <w:lang w:val="es-ES"/>
+        </w:rPr>
+        <w:t xml:space="preserve">Se </w:t>
+      </w:r>
+      <w:r>
+        <w:rPr>
+          <w:rFonts w:ascii="Arial" w:hAnsi="Arial" w:cs="Arial"/>
+          <w:sz w:val="24"/>
+          <w:szCs w:val="24"/>
+          <w:lang w:val="es-ES"/>
+        </w:rPr>
+        <w:t>trata de dos ventiladores genéricos reciclados de origen chino, uno de ellos se encuentra conectado de forma permanente y el otro es controlado mediante PWM mediante VC (02). Este es nuestro actuador principal y se encuentra mejor detallado más adelante.</w:t>
+      </w:r>
+    </w:p>
+    <w:p>
+      <w:pPr>
+        <w:ind w:firstLine="720"/>
+        <w:rPr>
+          <w:rFonts w:ascii="Arial" w:eastAsiaTheme="majorEastAsia" w:hAnsi="Arial" w:cs="Arial"/>
+          <w:sz w:val="24"/>
+          <w:szCs w:val="24"/>
+          <w:lang w:val="es-ES"/>
+        </w:rPr>
+      </w:pPr>
+    </w:p>
+    <w:p>
+      <w:pPr>
+        <w:ind w:firstLine="720"/>
+        <w:rPr>
+          <w:rFonts w:ascii="Arial" w:eastAsiaTheme="majorEastAsia" w:hAnsi="Arial" w:cs="Arial"/>
+          <w:sz w:val="24"/>
+          <w:szCs w:val="24"/>
+          <w:lang w:val="es-ES"/>
+        </w:rPr>
+      </w:pPr>
+      <w:r>
+        <w:rPr>
+          <w:rFonts w:ascii="Arial" w:eastAsiaTheme="majorEastAsia" w:hAnsi="Arial" w:cs="Arial"/>
+          <w:sz w:val="24"/>
+          <w:szCs w:val="24"/>
+          <w:lang w:val="es-ES"/>
+        </w:rPr>
+        <w:t>.</w:t>
+      </w:r>
+    </w:p>
+    <w:p>
+      <w:pPr>
+        <w:ind w:firstLine="720"/>
+        <w:rPr>
+          <w:rFonts w:ascii="Arial" w:eastAsiaTheme="majorEastAsia" w:hAnsi="Arial" w:cs="Arial"/>
+          <w:sz w:val="24"/>
+          <w:szCs w:val="24"/>
+          <w:lang w:val="es-ES"/>
+        </w:rPr>
+      </w:pPr>
+    </w:p>
+    <w:p>
+      <w:pPr>
+        <w:rPr>
+          <w:lang w:val="es-ES"/>
+        </w:rPr>
+      </w:pPr>
+    </w:p>
+    <w:p>
+      <w:pPr>
+        <w:pStyle w:val="Ttulo3"/>
+        <w:numPr>
+          <w:ilvl w:val="0"/>
+          <w:numId w:val="43"/>
+        </w:numPr>
+        <w:rPr>
+          <w:rFonts w:ascii="Arial" w:hAnsi="Arial" w:cs="Arial"/>
+          <w:lang w:val="es-ES"/>
+        </w:rPr>
+      </w:pPr>
+      <w:r>
+        <w:rPr>
+          <w:rFonts w:ascii="Arial" w:hAnsi="Arial" w:cs="Arial"/>
+          <w:lang w:val="es-AR"/>
+        </w:rPr>
+        <w:t>Cámara</w:t>
+      </w:r>
+      <w:r>
+        <w:rPr>
+          <w:rFonts w:ascii="Arial" w:hAnsi="Arial" w:cs="Arial"/>
+          <w:lang w:val="es-AR"/>
+        </w:rPr>
+        <w:t xml:space="preserve"> de levitación o “Tubo”</w:t>
+      </w:r>
+      <w:r>
+        <w:rPr>
+          <w:rFonts w:ascii="Arial" w:hAnsi="Arial" w:cs="Arial"/>
+          <w:lang w:val="es-ES"/>
+        </w:rPr>
+        <w:t>:</w:t>
+      </w:r>
+    </w:p>
+    <w:p>
+      <w:pPr>
+        <w:rPr>
+          <w:rFonts w:ascii="Arial" w:hAnsi="Arial" w:cs="Arial"/>
+          <w:sz w:val="24"/>
+          <w:szCs w:val="24"/>
+          <w:lang w:val="es-ES"/>
+        </w:rPr>
+      </w:pPr>
+    </w:p>
+    <w:p>
+      <w:pPr>
+        <w:ind w:firstLine="720"/>
+        <w:rPr>
+          <w:rFonts w:ascii="Arial" w:hAnsi="Arial" w:cs="Arial"/>
+          <w:sz w:val="24"/>
+          <w:szCs w:val="24"/>
+          <w:lang w:val="es-ES"/>
+        </w:rPr>
+      </w:pPr>
+      <w:r>
+        <w:rPr>
+          <w:noProof/>
+        </w:rPr>
+        <w:drawing>
+          <wp:anchor distT="0" distB="0" distL="114300" distR="114300" simplePos="0" relativeHeight="487137792" behindDoc="1" locked="0" layoutInCell="1" allowOverlap="1" wp14:anchorId="608012DD" wp14:editId="508CCF43">
+            <wp:simplePos x="0" y="0"/>
+            <wp:positionH relativeFrom="column">
+              <wp:posOffset>-116840</wp:posOffset>
+            </wp:positionH>
+            <wp:positionV relativeFrom="paragraph">
+              <wp:posOffset>189230</wp:posOffset>
+            </wp:positionV>
+            <wp:extent cx="4291921" cy="2423160"/>
+            <wp:effectExtent l="0" t="0" r="0" b="0"/>
+            <wp:wrapTight wrapText="bothSides">
+              <wp:wrapPolygon edited="0">
+                <wp:start x="0" y="0"/>
+                <wp:lineTo x="0" y="21396"/>
+                <wp:lineTo x="21479" y="21396"/>
+                <wp:lineTo x="21479" y="0"/>
+                <wp:lineTo x="0" y="0"/>
+              </wp:wrapPolygon>
+            </wp:wrapTight>
+            <wp:docPr id="17" name="Imagen 17"/>
+            <wp:cNvGraphicFramePr>
+              <a:graphicFrameLocks xmlns:a="http://schemas.openxmlformats.org/drawingml/2006/main" noChangeAspect="1"/>
+            </wp:cNvGraphicFramePr>
+            <a:graphic xmlns:a="http://schemas.openxmlformats.org/drawingml/2006/main">
+              <a:graphicData uri="http://schemas.openxmlformats.org/drawingml/2006/picture">
+                <pic:pic xmlns:pic="http://schemas.openxmlformats.org/drawingml/2006/picture">
+                  <pic:nvPicPr>
+                    <pic:cNvPr id="1" name=""/>
+                    <pic:cNvPicPr/>
+                  </pic:nvPicPr>
+                  <pic:blipFill>
+                    <a:blip r:embed="rId28">
+                      <a:extLst>
+                        <a:ext uri="{28A0092B-C50C-407E-A947-70E740481C1C}">
+                          <a14:useLocalDpi xmlns:a14="http://schemas.microsoft.com/office/drawing/2010/main" val="0"/>
+                        </a:ext>
+                      </a:extLst>
+                    </a:blip>
+                    <a:stretch>
+                      <a:fillRect/>
+                    </a:stretch>
+                  </pic:blipFill>
+                  <pic:spPr>
+                    <a:xfrm>
+                      <a:off x="0" y="0"/>
+                      <a:ext cx="4291921" cy="2423160"/>
+                    </a:xfrm>
+                    <a:prstGeom prst="rect">
+                      <a:avLst/>
+                    </a:prstGeom>
+                  </pic:spPr>
+                </pic:pic>
+              </a:graphicData>
+            </a:graphic>
+          </wp:anchor>
+        </w:drawing>
+      </w:r>
+      <w:r>
+        <w:rPr>
+          <w:rFonts w:ascii="Arial" w:hAnsi="Arial" w:cs="Arial"/>
+          <w:sz w:val="24"/>
+          <w:szCs w:val="24"/>
+          <w:lang w:val="es-ES"/>
+        </w:rPr>
+        <w:t>Se trata</w:t>
+      </w:r>
+      <w:r>
+        <w:rPr>
+          <w:rFonts w:ascii="Arial" w:hAnsi="Arial" w:cs="Arial"/>
+          <w:sz w:val="24"/>
+          <w:szCs w:val="24"/>
+          <w:lang w:val="es-ES"/>
+        </w:rPr>
+        <w:t xml:space="preserve"> sencillamente de un tubo de 70 mm de sección, con alambres en </w:t>
+      </w:r>
+      <w:r>
+        <w:rPr>
+          <w:rFonts w:ascii="Arial" w:hAnsi="Arial" w:cs="Arial"/>
+          <w:sz w:val="24"/>
+          <w:szCs w:val="24"/>
+          <w:lang w:val="es-ES"/>
+        </w:rPr>
+        <w:t>situados a los 12 cm y a los 45 cm, centrando así los límites de</w:t>
+      </w:r>
+      <w:r>
+        <w:rPr>
+          <w:rFonts w:ascii="Arial" w:hAnsi="Arial" w:cs="Arial"/>
+          <w:sz w:val="24"/>
+          <w:szCs w:val="24"/>
+          <w:lang w:val="es-ES"/>
+        </w:rPr>
+        <w:t xml:space="preserve"> recorrido de</w:t>
+      </w:r>
+      <w:r>
+        <w:rPr>
+          <w:rFonts w:ascii="Arial" w:hAnsi="Arial" w:cs="Arial"/>
+          <w:sz w:val="24"/>
+          <w:szCs w:val="24"/>
+          <w:lang w:val="es-ES"/>
+        </w:rPr>
+        <w:t xml:space="preserve"> la esfera, además, por debajo de los limites inferiores tiene dos ventilas laterales de, aproximadamente, el área tapada por el sensor ultrasónico puesto al final del mismo</w:t>
+      </w:r>
+      <w:r>
+        <w:rPr>
+          <w:rFonts w:ascii="Arial" w:hAnsi="Arial" w:cs="Arial"/>
+          <w:sz w:val="24"/>
+          <w:szCs w:val="24"/>
+          <w:lang w:val="es-ES"/>
+        </w:rPr>
+        <w:t xml:space="preserve"> (por estas ingresa el aire que dará lugar a la fuerza de arrastre)</w:t>
+      </w:r>
+      <w:r>
+        <w:rPr>
+          <w:rFonts w:ascii="Arial" w:hAnsi="Arial" w:cs="Arial"/>
+          <w:sz w:val="24"/>
+          <w:szCs w:val="24"/>
+          <w:lang w:val="es-ES"/>
+        </w:rPr>
+        <w:t>.</w:t>
+      </w:r>
+    </w:p>
+    <w:p>
+      <w:pPr>
+        <w:ind w:firstLine="720"/>
+        <w:rPr>
+          <w:rFonts w:ascii="Arial" w:hAnsi="Arial" w:cs="Arial"/>
+          <w:sz w:val="24"/>
+          <w:szCs w:val="24"/>
+          <w:lang w:val="es-ES"/>
+        </w:rPr>
+      </w:pPr>
+    </w:p>
+    <w:p>
+      <w:pPr>
+        <w:ind w:firstLine="720"/>
+        <w:rPr>
+          <w:rFonts w:ascii="Arial" w:hAnsi="Arial" w:cs="Arial"/>
+          <w:sz w:val="24"/>
+          <w:szCs w:val="24"/>
+          <w:lang w:val="es-ES"/>
+        </w:rPr>
+      </w:pPr>
+      <w:r>
+        <w:rPr>
+          <w:rFonts w:ascii="Arial" w:hAnsi="Arial" w:cs="Arial"/>
+          <w:sz w:val="24"/>
+          <w:szCs w:val="24"/>
+          <w:lang w:val="es-ES"/>
+        </w:rPr>
+        <w:t xml:space="preserve"> Al final del mismo una sección cónica convierte los 70 mm en 80, para adaptarse al ventilador y así conservar la totalidad </w:t>
+      </w:r>
+      <w:r>
+        <w:rPr>
+          <w:rFonts w:ascii="Arial" w:hAnsi="Arial" w:cs="Arial"/>
+          <w:sz w:val="24"/>
+          <w:szCs w:val="24"/>
+          <w:lang w:val="es-ES"/>
+        </w:rPr>
+        <w:lastRenderedPageBreak/>
+        <w:t>del flujo de aire.</w:t>
+      </w:r>
+      <w:r>
+        <w:rPr>
+          <w:rFonts w:ascii="Arial" w:hAnsi="Arial" w:cs="Arial"/>
+          <w:sz w:val="24"/>
+          <w:szCs w:val="24"/>
+          <w:lang w:val="es-ES"/>
+        </w:rPr>
+        <w:t xml:space="preserve"> Se intenta que el mismo esté completamente sellado, conservando así la totalidad del caudal de aire.</w:t>
+      </w:r>
+    </w:p>
+    <w:p>
+      <w:pPr>
+        <w:pStyle w:val="Ttulo3"/>
+        <w:numPr>
+          <w:ilvl w:val="0"/>
+          <w:numId w:val="43"/>
+        </w:numPr>
+        <w:rPr>
+          <w:rFonts w:ascii="Arial" w:hAnsi="Arial" w:cs="Arial"/>
+          <w:lang w:val="es-ES"/>
+        </w:rPr>
+      </w:pPr>
+      <w:r>
+        <w:rPr>
+          <w:rFonts w:ascii="Arial" w:hAnsi="Arial" w:cs="Arial"/>
+          <w:lang w:val="es-AR"/>
+        </w:rPr>
+        <w:t>Objeto a levitar</w:t>
+      </w:r>
+      <w:r>
+        <w:rPr>
+          <w:rFonts w:ascii="Arial" w:hAnsi="Arial" w:cs="Arial"/>
+          <w:lang w:val="es-ES"/>
+        </w:rPr>
+        <w:t>:</w:t>
+      </w:r>
+    </w:p>
+    <w:p>
+      <w:pPr>
+        <w:ind w:firstLine="360"/>
+        <w:rPr>
+          <w:rFonts w:ascii="Arial" w:hAnsi="Arial" w:cs="Arial"/>
+          <w:sz w:val="24"/>
+          <w:szCs w:val="24"/>
+          <w:lang w:val="es-ES"/>
+        </w:rPr>
+      </w:pPr>
+      <w:r>
+        <w:rPr>
+          <w:rFonts w:ascii="Arial" w:hAnsi="Arial" w:cs="Arial"/>
+          <w:sz w:val="24"/>
+          <w:szCs w:val="24"/>
+          <w:lang w:val="es-ES"/>
+        </w:rPr>
+        <w:t>S</w:t>
+      </w:r>
+      <w:r>
+        <w:rPr>
+          <w:rFonts w:ascii="Arial" w:hAnsi="Arial" w:cs="Arial"/>
+          <w:sz w:val="24"/>
+          <w:szCs w:val="24"/>
+          <w:lang w:val="es-ES"/>
+        </w:rPr>
+        <w:t xml:space="preserve">e trata de una esfera de telgopor de 6 cm de diámetro, estas tienen una masa de 2.261 </w:t>
+      </w:r>
+      <w:proofErr w:type="spellStart"/>
+      <w:r>
+        <w:rPr>
+          <w:rFonts w:ascii="Arial" w:hAnsi="Arial" w:cs="Arial"/>
+          <w:sz w:val="24"/>
+          <w:szCs w:val="24"/>
+          <w:lang w:val="es-ES"/>
+        </w:rPr>
+        <w:t>grs</w:t>
+      </w:r>
+      <w:proofErr w:type="spellEnd"/>
+      <w:r>
+        <w:rPr>
+          <w:rFonts w:ascii="Arial" w:hAnsi="Arial" w:cs="Arial"/>
+          <w:sz w:val="24"/>
+          <w:szCs w:val="24"/>
+          <w:lang w:val="es-ES"/>
+        </w:rPr>
+        <w:t xml:space="preserve">, la nuestra fue modificada mediante el uso de alfileres para que llegase a los ~2.4 </w:t>
+      </w:r>
+      <w:proofErr w:type="spellStart"/>
+      <w:r>
+        <w:rPr>
+          <w:rFonts w:ascii="Arial" w:hAnsi="Arial" w:cs="Arial"/>
+          <w:sz w:val="24"/>
+          <w:szCs w:val="24"/>
+          <w:lang w:val="es-ES"/>
+        </w:rPr>
+        <w:t>grs</w:t>
+      </w:r>
+      <w:proofErr w:type="spellEnd"/>
+      <w:r>
+        <w:rPr>
+          <w:rFonts w:ascii="Arial" w:hAnsi="Arial" w:cs="Arial"/>
+          <w:sz w:val="24"/>
+          <w:szCs w:val="24"/>
+          <w:lang w:val="es-ES"/>
+        </w:rPr>
+        <w:t xml:space="preserve">. </w:t>
+      </w:r>
+    </w:p>
+    <w:p>
+      <w:pPr>
+        <w:pStyle w:val="Ttulo3"/>
+        <w:numPr>
+          <w:ilvl w:val="0"/>
+          <w:numId w:val="43"/>
+        </w:numPr>
+        <w:rPr>
+          <w:rFonts w:ascii="Arial" w:hAnsi="Arial" w:cs="Arial"/>
+          <w:lang w:val="es-ES"/>
+        </w:rPr>
+      </w:pPr>
+      <w:r>
+        <w:rPr>
+          <w:rFonts w:ascii="Arial" w:hAnsi="Arial" w:cs="Arial"/>
+          <w:lang w:val="es-AR"/>
+        </w:rPr>
+        <w:t>Acercamiento preliminar a la función de transferencia</w:t>
+      </w:r>
+      <w:r>
+        <w:rPr>
+          <w:rFonts w:ascii="Arial" w:hAnsi="Arial" w:cs="Arial"/>
+          <w:lang w:val="es-AR"/>
+        </w:rPr>
+        <w:t xml:space="preserve"> de la </w:t>
+      </w:r>
+      <w:proofErr w:type="gramStart"/>
+      <w:r>
+        <w:rPr>
+          <w:rFonts w:ascii="Arial" w:hAnsi="Arial" w:cs="Arial"/>
+          <w:lang w:val="es-AR"/>
+        </w:rPr>
+        <w:t>planta</w:t>
+      </w:r>
+      <w:r>
+        <w:rPr>
+          <w:rFonts w:ascii="Arial" w:hAnsi="Arial" w:cs="Arial"/>
+          <w:lang w:val="es-AR"/>
+        </w:rPr>
+        <w:t xml:space="preserve"> </w:t>
+      </w:r>
+      <w:r>
+        <w:rPr>
+          <w:rFonts w:ascii="Arial" w:hAnsi="Arial" w:cs="Arial"/>
+          <w:lang w:val="es-ES"/>
+        </w:rPr>
+        <w:t>:</w:t>
+      </w:r>
+      <w:proofErr w:type="gramEnd"/>
+    </w:p>
+    <w:p>
+      <w:pPr>
+        <w:rPr>
+          <w:rFonts w:ascii="Arial" w:hAnsi="Arial" w:cs="Arial"/>
+          <w:sz w:val="24"/>
+          <w:szCs w:val="24"/>
+          <w:lang w:val="es-ES"/>
+        </w:rPr>
+      </w:pPr>
+      <w:r>
+        <w:rPr>
+          <w:noProof/>
+        </w:rPr>
+        <w:drawing>
+          <wp:anchor distT="0" distB="0" distL="114300" distR="114300" simplePos="0" relativeHeight="487136768" behindDoc="1" locked="0" layoutInCell="1" allowOverlap="1" wp14:anchorId="57B3CF1A" wp14:editId="0B1A3EC0">
+            <wp:simplePos x="0" y="0"/>
+            <wp:positionH relativeFrom="margin">
+              <wp:align>right</wp:align>
+            </wp:positionH>
+            <wp:positionV relativeFrom="paragraph">
+              <wp:posOffset>1028700</wp:posOffset>
+            </wp:positionV>
+            <wp:extent cx="6667500" cy="3521710"/>
+            <wp:effectExtent l="0" t="0" r="0" b="2540"/>
+            <wp:wrapTight wrapText="bothSides">
+              <wp:wrapPolygon edited="0">
+                <wp:start x="0" y="0"/>
+                <wp:lineTo x="0" y="21499"/>
+                <wp:lineTo x="21538" y="21499"/>
+                <wp:lineTo x="21538" y="0"/>
+                <wp:lineTo x="0" y="0"/>
+              </wp:wrapPolygon>
+            </wp:wrapTight>
+            <wp:docPr id="28" name="Imagen 28"/>
+            <wp:cNvGraphicFramePr>
+              <a:graphicFrameLocks xmlns:a="http://schemas.openxmlformats.org/drawingml/2006/main" noChangeAspect="1"/>
+            </wp:cNvGraphicFramePr>
+            <a:graphic xmlns:a="http://schemas.openxmlformats.org/drawingml/2006/main">
+              <a:graphicData uri="http://schemas.openxmlformats.org/drawingml/2006/picture">
+                <pic:pic xmlns:pic="http://schemas.openxmlformats.org/drawingml/2006/picture">
+                  <pic:nvPicPr>
+                    <pic:cNvPr id="1" name=""/>
+                    <pic:cNvPicPr/>
+                  </pic:nvPicPr>
+                  <pic:blipFill>
+                    <a:blip r:embed="rId29" cstate="print">
+                      <a:extLst>
+                        <a:ext uri="{28A0092B-C50C-407E-A947-70E740481C1C}">
+                          <a14:useLocalDpi xmlns:a14="http://schemas.microsoft.com/office/drawing/2010/main" val="0"/>
+                        </a:ext>
+                      </a:extLst>
+                    </a:blip>
+                    <a:stretch>
+                      <a:fillRect/>
+                    </a:stretch>
+                  </pic:blipFill>
+                  <pic:spPr>
+                    <a:xfrm>
+                      <a:off x="0" y="0"/>
+                      <a:ext cx="6667500" cy="3521710"/>
+                    </a:xfrm>
+                    <a:prstGeom prst="rect">
+                      <a:avLst/>
+                    </a:prstGeom>
+                  </pic:spPr>
+                </pic:pic>
+              </a:graphicData>
+            </a:graphic>
+            <wp14:sizeRelH relativeFrom="margin">
+              <wp14:pctWidth>0</wp14:pctWidth>
+            </wp14:sizeRelH>
+            <wp14:sizeRelV relativeFrom="margin">
+              <wp14:pctHeight>0</wp14:pctHeight>
+            </wp14:sizeRelV>
+          </wp:anchor>
+        </w:drawing>
+      </w:r>
+      <w:r>
+        <w:rPr>
+          <w:rFonts w:ascii="Arial" w:hAnsi="Arial" w:cs="Arial"/>
+          <w:sz w:val="24"/>
+          <w:szCs w:val="24"/>
+          <w:lang w:val="es-ES"/>
+        </w:rPr>
+        <w:tab/>
+        <w:t xml:space="preserve">Al ser un proceso tan </w:t>
+      </w:r>
+      <w:r>
+        <w:rPr>
+          <w:rFonts w:ascii="Arial" w:hAnsi="Arial" w:cs="Arial"/>
+          <w:sz w:val="24"/>
+          <w:szCs w:val="24"/>
+          <w:lang w:val="es-ES"/>
+        </w:rPr>
+        <w:t>inductivo la</w:t>
+      </w:r>
+      <w:r>
+        <w:rPr>
+          <w:rFonts w:ascii="Arial" w:hAnsi="Arial" w:cs="Arial"/>
+          <w:sz w:val="24"/>
+          <w:szCs w:val="24"/>
+          <w:lang w:val="es-ES"/>
+        </w:rPr>
+        <w:t xml:space="preserve"> construcción de la planta </w:t>
+      </w:r>
+      <w:r>
+        <w:rPr>
+          <w:rFonts w:ascii="Arial" w:hAnsi="Arial" w:cs="Arial"/>
+          <w:sz w:val="24"/>
+          <w:szCs w:val="24"/>
+          <w:lang w:val="es-ES"/>
+        </w:rPr>
+        <w:t xml:space="preserve">y a falta de herramientas por nosotros conocidas, realizamos (en conjunto con la inteligencia artificial </w:t>
+      </w:r>
+      <w:proofErr w:type="spellStart"/>
+      <w:r>
+        <w:rPr>
+          <w:rFonts w:ascii="Arial" w:hAnsi="Arial" w:cs="Arial"/>
+          <w:sz w:val="24"/>
+          <w:szCs w:val="24"/>
+          <w:lang w:val="es-ES"/>
+        </w:rPr>
+        <w:t>Deepseek</w:t>
+      </w:r>
+      <w:proofErr w:type="spellEnd"/>
+      <w:r>
+        <w:rPr>
+          <w:rFonts w:ascii="Arial" w:hAnsi="Arial" w:cs="Arial"/>
+          <w:sz w:val="24"/>
+          <w:szCs w:val="24"/>
+          <w:lang w:val="es-ES"/>
+        </w:rPr>
+        <w:t>) un programa que utilizando distintas librerías matemáticas de Python (</w:t>
+      </w:r>
+      <w:proofErr w:type="gramStart"/>
+      <w:r>
+        <w:rPr>
+          <w:rFonts w:ascii="Arial" w:hAnsi="Arial" w:cs="Arial"/>
+          <w:sz w:val="24"/>
+          <w:szCs w:val="24"/>
+          <w:lang w:val="es-ES"/>
+        </w:rPr>
+        <w:t>numpy,matlibplot</w:t>
+      </w:r>
+      <w:proofErr w:type="gramEnd"/>
+      <w:r>
+        <w:rPr>
+          <w:rFonts w:ascii="Arial" w:hAnsi="Arial" w:cs="Arial"/>
+          <w:sz w:val="24"/>
+          <w:szCs w:val="24"/>
+          <w:lang w:val="es-ES"/>
+        </w:rPr>
+        <w:t xml:space="preserve">,etc) permite vía serial estimar la función de transferencia. Cosa </w:t>
+      </w:r>
+      <w:r>
+        <w:rPr>
+          <w:rFonts w:ascii="Arial" w:hAnsi="Arial" w:cs="Arial"/>
+          <w:sz w:val="24"/>
+          <w:szCs w:val="24"/>
+          <w:lang w:val="es-ES"/>
+        </w:rPr>
+        <w:t>que,</w:t>
+      </w:r>
+      <w:r>
+        <w:rPr>
+          <w:rFonts w:ascii="Arial" w:hAnsi="Arial" w:cs="Arial"/>
+          <w:sz w:val="24"/>
+          <w:szCs w:val="24"/>
+          <w:lang w:val="es-ES"/>
+        </w:rPr>
+        <w:t xml:space="preserve"> si bien desarrollaremos más propiamente en el comportamiento de la planta, podemos ir adelantando que la función estimada fue la siguiente:</w:t>
+      </w:r>
+    </w:p>
+    <w:p>
+      <w:pPr>
+        <w:ind w:firstLine="720"/>
+        <w:rPr>
+          <w:rFonts w:ascii="Arial" w:hAnsi="Arial" w:cs="Arial"/>
+          <w:sz w:val="24"/>
+          <w:szCs w:val="24"/>
+          <w:lang w:val="es-ES"/>
+        </w:rPr>
+      </w:pPr>
+    </w:p>
+    <w:p>
+      <w:pPr>
+        <w:ind w:firstLine="720"/>
+        <w:rPr>
+          <w:rFonts w:ascii="Arial" w:eastAsiaTheme="majorEastAsia" w:hAnsi="Arial" w:cs="Arial"/>
+          <w:sz w:val="24"/>
+          <w:szCs w:val="24"/>
+          <w:lang w:val="es-ES"/>
+        </w:rPr>
+      </w:pPr>
+      <w:r>
+        <w:rPr>
+          <w:rFonts w:ascii="Arial" w:eastAsiaTheme="majorEastAsia" w:hAnsi="Arial" w:cs="Arial"/>
+          <w:sz w:val="24"/>
+          <w:szCs w:val="24"/>
+          <w:lang w:val="es-ES"/>
+        </w:rPr>
+        <w:t>La función de transferencia experimental más aproximada sería pues:</w:t>
+      </w:r>
+    </w:p>
+    <w:p>
+      <w:pPr>
+        <w:ind w:firstLine="720"/>
+        <w:rPr>
+          <w:rFonts w:ascii="Arial" w:eastAsiaTheme="majorEastAsia" w:hAnsi="Arial" w:cs="Arial"/>
+          <w:sz w:val="24"/>
+          <w:szCs w:val="24"/>
+          <w:lang w:val="es-ES"/>
+        </w:rPr>
+      </w:pPr>
+      <w:r>
+        <w:rPr>
+          <w:noProof/>
+        </w:rPr>
+        <w:lastRenderedPageBreak/>
+        <w:drawing>
+          <wp:inline distT="0" distB="0" distL="0" distR="0" wp14:anchorId="6007C04D" wp14:editId="587E0707">
+            <wp:extent cx="4351020" cy="2190160"/>
+            <wp:effectExtent l="0" t="0" r="0" b="635"/>
+            <wp:docPr id="30" name="Imagen 30"/>
+            <wp:cNvGraphicFramePr>
+              <a:graphicFrameLocks xmlns:a="http://schemas.openxmlformats.org/drawingml/2006/main" noChangeAspect="1"/>
+            </wp:cNvGraphicFramePr>
+            <a:graphic xmlns:a="http://schemas.openxmlformats.org/drawingml/2006/main">
+              <a:graphicData uri="http://schemas.openxmlformats.org/drawingml/2006/picture">
+                <pic:pic xmlns:pic="http://schemas.openxmlformats.org/drawingml/2006/picture">
+                  <pic:nvPicPr>
+                    <pic:cNvPr id="1" name=""/>
+                    <pic:cNvPicPr/>
+                  </pic:nvPicPr>
+                  <pic:blipFill>
+                    <a:blip r:embed="rId30"/>
+                    <a:stretch>
+                      <a:fillRect/>
+                    </a:stretch>
+                  </pic:blipFill>
+                  <pic:spPr>
+                    <a:xfrm>
+                      <a:off x="0" y="0"/>
+                      <a:ext cx="4365942" cy="2197671"/>
+                    </a:xfrm>
+                    <a:prstGeom prst="rect">
+                      <a:avLst/>
+                    </a:prstGeom>
+                  </pic:spPr>
+                </pic:pic>
+              </a:graphicData>
+            </a:graphic>
+          </wp:inline>
+        </w:drawing>
+      </w:r>
+    </w:p>
+    <w:p>
+      <w:pPr>
+        <w:ind w:firstLine="720"/>
+        <w:rPr>
+          <w:rFonts w:ascii="Arial" w:eastAsiaTheme="majorEastAsia" w:hAnsi="Arial" w:cs="Arial"/>
+          <w:sz w:val="24"/>
+          <w:szCs w:val="24"/>
+          <w:lang w:val="es-ES"/>
+        </w:rPr>
+      </w:pPr>
+      <w:r>
+        <w:rPr>
+          <w:rFonts w:ascii="Arial" w:eastAsiaTheme="majorEastAsia" w:hAnsi="Arial" w:cs="Arial"/>
+          <w:sz w:val="24"/>
+          <w:szCs w:val="24"/>
+          <w:lang w:val="es-ES"/>
+        </w:rPr>
+        <w:t>De la que extrapolamos que nuestra planta es:</w:t>
+      </w:r>
+    </w:p>
+    <w:p>
+      <w:pPr>
+        <w:pStyle w:val="Prrafodelista"/>
+        <w:numPr>
+          <w:ilvl w:val="0"/>
+          <w:numId w:val="43"/>
+        </w:numPr>
+        <w:rPr>
+          <w:rFonts w:ascii="Arial" w:eastAsiaTheme="majorEastAsia" w:hAnsi="Arial" w:cs="Arial"/>
+          <w:sz w:val="24"/>
+          <w:szCs w:val="24"/>
+          <w:lang w:val="es-ES"/>
+        </w:rPr>
+      </w:pPr>
+      <w:r>
+        <w:rPr>
+          <w:rFonts w:ascii="Arial" w:eastAsiaTheme="majorEastAsia" w:hAnsi="Arial" w:cs="Arial"/>
+          <w:sz w:val="24"/>
+          <w:szCs w:val="24"/>
+          <w:lang w:val="es-ES"/>
+        </w:rPr>
+        <w:t>Estable (polos complejos conjugados en el semiplano izquierdo).</w:t>
+      </w:r>
+    </w:p>
+    <w:p>
+      <w:pPr>
+        <w:pStyle w:val="Prrafodelista"/>
+        <w:numPr>
+          <w:ilvl w:val="0"/>
+          <w:numId w:val="43"/>
+        </w:numPr>
+        <w:rPr>
+          <w:rFonts w:ascii="Arial" w:eastAsiaTheme="majorEastAsia" w:hAnsi="Arial" w:cs="Arial"/>
+          <w:sz w:val="24"/>
+          <w:szCs w:val="24"/>
+          <w:lang w:val="es-ES"/>
+        </w:rPr>
+      </w:pPr>
+      <w:r>
+        <w:rPr>
+          <w:rFonts w:ascii="Arial" w:eastAsiaTheme="majorEastAsia" w:hAnsi="Arial" w:cs="Arial"/>
+          <w:sz w:val="24"/>
+          <w:szCs w:val="24"/>
+          <w:lang w:val="es-ES"/>
+        </w:rPr>
+        <w:t>Subamortiguado.</w:t>
+      </w:r>
+    </w:p>
+    <w:p>
+      <w:pPr>
+        <w:pStyle w:val="Prrafodelista"/>
+        <w:numPr>
+          <w:ilvl w:val="0"/>
+          <w:numId w:val="43"/>
+        </w:numPr>
+        <w:rPr>
+          <w:rFonts w:ascii="Arial" w:eastAsiaTheme="majorEastAsia" w:hAnsi="Arial" w:cs="Arial"/>
+          <w:sz w:val="24"/>
+          <w:szCs w:val="24"/>
+          <w:lang w:val="es-ES"/>
+        </w:rPr>
+      </w:pPr>
+      <w:r>
+        <w:rPr>
+          <w:rFonts w:ascii="Arial" w:eastAsiaTheme="majorEastAsia" w:hAnsi="Arial" w:cs="Arial"/>
+          <w:sz w:val="24"/>
+          <w:szCs w:val="24"/>
+          <w:lang w:val="es-ES"/>
+        </w:rPr>
+        <w:t>Relativamente “lenta”.</w:t>
+      </w:r>
+    </w:p>
+    <w:p>
+      <w:pPr>
+        <w:ind w:left="360"/>
+        <w:rPr>
+          <w:rFonts w:ascii="Arial" w:eastAsiaTheme="majorEastAsia" w:hAnsi="Arial" w:cs="Arial"/>
+          <w:sz w:val="24"/>
+          <w:szCs w:val="24"/>
+          <w:lang w:val="es-ES"/>
+        </w:rPr>
+      </w:pPr>
+      <w:r>
+        <w:rPr>
+          <w:rFonts w:ascii="Arial" w:eastAsiaTheme="majorEastAsia" w:hAnsi="Arial" w:cs="Arial"/>
+          <w:sz w:val="24"/>
+          <w:szCs w:val="24"/>
+          <w:lang w:val="es-ES"/>
+        </w:rPr>
+        <w:t xml:space="preserve"> Este análisis es relevante ya que en algunos de los métodos de sintonía implementados fue necesario conocer la función de transferencia aproximada.</w:t>
+      </w:r>
+    </w:p>
+    <w:p>
+      <w:pPr>
+        <w:pStyle w:val="Ttulo1"/>
+        <w:rPr>
+          <w:rFonts w:ascii="Arial" w:hAnsi="Arial" w:cs="Arial"/>
+          <w:color w:val="auto"/>
+          <w:sz w:val="24"/>
+          <w:szCs w:val="24"/>
+          <w:u w:val="single"/>
+          <w:lang w:val="es-ES"/>
+        </w:rPr>
+      </w:pPr>
+      <w:r>
+        <w:rPr>
+          <w:rFonts w:ascii="Arial" w:hAnsi="Arial" w:cs="Arial"/>
+          <w:color w:val="auto"/>
+          <w:sz w:val="24"/>
+          <w:szCs w:val="24"/>
+          <w:u w:val="single"/>
+          <w:lang w:val="es-ES"/>
+        </w:rPr>
+        <w:t>-Desglose técnico de los componentes:</w:t>
+      </w:r>
+    </w:p>
+    <w:p>
+      <w:pPr>
+        <w:ind w:firstLine="720"/>
+        <w:rPr>
+          <w:rFonts w:ascii="Arial" w:eastAsiaTheme="majorEastAsia" w:hAnsi="Arial" w:cs="Arial"/>
+          <w:sz w:val="24"/>
+          <w:szCs w:val="24"/>
+          <w:lang w:val="es-ES"/>
+        </w:rPr>
+      </w:pPr>
+      <w:r>
+        <w:rPr>
+          <w:rFonts w:ascii="Arial" w:eastAsiaTheme="majorEastAsia" w:hAnsi="Arial" w:cs="Arial"/>
+          <w:sz w:val="24"/>
+          <w:szCs w:val="24"/>
+          <w:lang w:val="es-ES"/>
+        </w:rPr>
+        <w:t xml:space="preserve">  </w:t>
+      </w:r>
+    </w:p>
+    <w:p>
+      <w:pPr>
+        <w:keepNext/>
+        <w:keepLines/>
+        <w:numPr>
+          <w:ilvl w:val="0"/>
+          <w:numId w:val="43"/>
+        </w:numPr>
+        <w:spacing w:before="40" w:after="0" w:line="240" w:lineRule="auto"/>
+        <w:outlineLvl w:val="2"/>
+        <w:rPr>
+          <w:rFonts w:ascii="Arial" w:eastAsiaTheme="majorEastAsia" w:hAnsi="Arial" w:cs="Arial"/>
+          <w:color w:val="1F497D" w:themeColor="text2"/>
+          <w:sz w:val="24"/>
+          <w:szCs w:val="24"/>
+          <w:lang w:val="es-ES"/>
+        </w:rPr>
+      </w:pPr>
+      <w:r>
+        <w:rPr>
+          <w:rFonts w:ascii="Arial" w:eastAsiaTheme="majorEastAsia" w:hAnsi="Arial" w:cs="Arial"/>
+          <w:color w:val="1F497D" w:themeColor="text2"/>
+          <w:sz w:val="24"/>
+          <w:szCs w:val="24"/>
+          <w:lang w:val="es-ES"/>
+        </w:rPr>
+        <w:t>LT1 (01) o Transmisor de Nivel-Sensor de proximidad HC-SR04:</w:t>
+      </w:r>
+    </w:p>
+    <w:p>
+      <w:pPr>
+        <w:rPr>
+          <w:lang w:val="es-ES"/>
+        </w:rPr>
+      </w:pPr>
+      <w:r>
+        <w:rPr>
+          <w:noProof/>
+        </w:rPr>
+        <w:drawing>
+          <wp:anchor distT="0" distB="0" distL="114300" distR="114300" simplePos="0" relativeHeight="487139840" behindDoc="0" locked="0" layoutInCell="1" allowOverlap="1" wp14:anchorId="4BA470F3" wp14:editId="7E8DFB4E">
+            <wp:simplePos x="0" y="0"/>
+            <wp:positionH relativeFrom="column">
+              <wp:posOffset>-33020</wp:posOffset>
+            </wp:positionH>
+            <wp:positionV relativeFrom="paragraph">
+              <wp:posOffset>180975</wp:posOffset>
+            </wp:positionV>
+            <wp:extent cx="2773680" cy="1588770"/>
+            <wp:effectExtent l="0" t="0" r="7620" b="0"/>
+            <wp:wrapSquare wrapText="bothSides"/>
+            <wp:docPr id="18" name="Imagen 18"/>
+            <wp:cNvGraphicFramePr>
+              <a:graphicFrameLocks xmlns:a="http://schemas.openxmlformats.org/drawingml/2006/main" noChangeAspect="1"/>
+            </wp:cNvGraphicFramePr>
+            <a:graphic xmlns:a="http://schemas.openxmlformats.org/drawingml/2006/main">
+              <a:graphicData uri="http://schemas.openxmlformats.org/drawingml/2006/picture">
+                <pic:pic xmlns:pic="http://schemas.openxmlformats.org/drawingml/2006/picture">
+                  <pic:nvPicPr>
+                    <pic:cNvPr id="1" name=""/>
+                    <pic:cNvPicPr/>
+                  </pic:nvPicPr>
+                  <pic:blipFill>
+                    <a:blip r:embed="rId23">
+                      <a:extLst>
+                        <a:ext uri="{28A0092B-C50C-407E-A947-70E740481C1C}">
+                          <a14:useLocalDpi xmlns:a14="http://schemas.microsoft.com/office/drawing/2010/main" val="0"/>
+                        </a:ext>
+                      </a:extLst>
+                    </a:blip>
+                    <a:stretch>
+                      <a:fillRect/>
+                    </a:stretch>
+                  </pic:blipFill>
+                  <pic:spPr>
+                    <a:xfrm>
+                      <a:off x="0" y="0"/>
+                      <a:ext cx="2773680" cy="1588770"/>
+                    </a:xfrm>
+                    <a:prstGeom prst="rect">
+                      <a:avLst/>
+                    </a:prstGeom>
+                  </pic:spPr>
+                </pic:pic>
+              </a:graphicData>
+            </a:graphic>
+            <wp14:sizeRelH relativeFrom="margin">
+              <wp14:pctWidth>0</wp14:pctWidth>
+            </wp14:sizeRelH>
+            <wp14:sizeRelV relativeFrom="margin">
+              <wp14:pctHeight>0</wp14:pctHeight>
+            </wp14:sizeRelV>
+          </wp:anchor>
+        </w:drawing>
+      </w:r>
+    </w:p>
+    <w:p>
+      <w:pPr>
+        <w:rPr>
+          <w:rFonts w:ascii="Arial" w:eastAsiaTheme="majorEastAsia" w:hAnsi="Arial" w:cs="Arial"/>
+          <w:sz w:val="24"/>
+          <w:szCs w:val="24"/>
+          <w:lang w:val="es-ES"/>
+        </w:rPr>
+      </w:pPr>
+    </w:p>
+    <w:p>
+      <w:pPr>
+        <w:rPr>
+          <w:rFonts w:ascii="Arial" w:eastAsiaTheme="majorEastAsia" w:hAnsi="Arial" w:cs="Arial"/>
+          <w:sz w:val="24"/>
+          <w:szCs w:val="24"/>
+          <w:lang w:val="es-ES"/>
+        </w:rPr>
+      </w:pPr>
+    </w:p>
+    <w:p>
+      <w:pPr>
+        <w:rPr>
+          <w:rFonts w:ascii="Arial" w:eastAsiaTheme="majorEastAsia" w:hAnsi="Arial" w:cs="Arial"/>
+          <w:sz w:val="24"/>
+          <w:szCs w:val="24"/>
+          <w:lang w:val="es-ES"/>
+        </w:rPr>
+      </w:pPr>
+    </w:p>
+    <w:p>
+      <w:pPr>
+        <w:rPr>
+          <w:rFonts w:ascii="Arial" w:eastAsiaTheme="majorEastAsia" w:hAnsi="Arial" w:cs="Arial"/>
+          <w:sz w:val="24"/>
+          <w:szCs w:val="24"/>
+          <w:lang w:val="es-ES"/>
+        </w:rPr>
+      </w:pPr>
+    </w:p>
+    <w:p>
+      <w:pPr>
+        <w:rPr>
+          <w:rFonts w:ascii="Arial" w:eastAsiaTheme="majorEastAsia" w:hAnsi="Arial" w:cs="Arial"/>
+          <w:sz w:val="24"/>
+          <w:szCs w:val="24"/>
+          <w:lang w:val="es-ES"/>
+        </w:rPr>
+      </w:pPr>
+    </w:p>
+    <w:p>
+      <w:pPr>
+        <w:rPr>
+          <w:rFonts w:ascii="Arial" w:eastAsiaTheme="majorEastAsia" w:hAnsi="Arial" w:cs="Arial"/>
+          <w:sz w:val="24"/>
+          <w:szCs w:val="24"/>
+          <w:lang w:val="es-ES"/>
+        </w:rPr>
+      </w:pPr>
+    </w:p>
+    <w:p>
+      <w:pPr>
+        <w:pStyle w:val="Ttulo3"/>
+        <w:numPr>
+          <w:ilvl w:val="0"/>
+          <w:numId w:val="43"/>
+        </w:numPr>
+        <w:rPr>
+          <w:rFonts w:ascii="Arial" w:hAnsi="Arial" w:cs="Arial"/>
+          <w:lang w:val="es-ES"/>
+        </w:rPr>
+      </w:pPr>
+      <w:r>
+        <w:rPr>
+          <w:rFonts w:ascii="Arial" w:hAnsi="Arial" w:cs="Arial"/>
+          <w:lang w:val="es-ES"/>
+        </w:rPr>
+        <w:lastRenderedPageBreak/>
+        <w:t>LC (03) o Controlador de Nivel (UNO R3):</w:t>
+      </w:r>
+    </w:p>
+    <w:p>
+      <w:pPr>
+        <w:rPr>
+          <w:rFonts w:ascii="Arial" w:hAnsi="Arial" w:cs="Arial"/>
+          <w:sz w:val="24"/>
+          <w:szCs w:val="24"/>
+          <w:lang w:val="es-ES"/>
+        </w:rPr>
+      </w:pPr>
+      <w:r>
+        <w:rPr>
+          <w:noProof/>
+        </w:rPr>
+        <w:drawing>
+          <wp:inline distT="0" distB="0" distL="0" distR="0" wp14:anchorId="2E304233" wp14:editId="13BB9671">
+            <wp:extent cx="4196717" cy="3169920"/>
+            <wp:effectExtent l="0" t="0" r="0" b="0"/>
+            <wp:docPr id="21" name="Imagen 21"/>
+            <wp:cNvGraphicFramePr>
+              <a:graphicFrameLocks xmlns:a="http://schemas.openxmlformats.org/drawingml/2006/main" noChangeAspect="1"/>
+            </wp:cNvGraphicFramePr>
+            <a:graphic xmlns:a="http://schemas.openxmlformats.org/drawingml/2006/main">
+              <a:graphicData uri="http://schemas.openxmlformats.org/drawingml/2006/picture">
+                <pic:pic xmlns:pic="http://schemas.openxmlformats.org/drawingml/2006/picture">
+                  <pic:nvPicPr>
+                    <pic:cNvPr id="1" name=""/>
+                    <pic:cNvPicPr/>
+                  </pic:nvPicPr>
+                  <pic:blipFill>
+                    <a:blip r:embed="rId31"/>
+                    <a:stretch>
+                      <a:fillRect/>
+                    </a:stretch>
+                  </pic:blipFill>
+                  <pic:spPr>
+                    <a:xfrm>
+                      <a:off x="0" y="0"/>
+                      <a:ext cx="4201108" cy="3173237"/>
+                    </a:xfrm>
+                    <a:prstGeom prst="rect">
+                      <a:avLst/>
+                    </a:prstGeom>
+                  </pic:spPr>
+                </pic:pic>
+              </a:graphicData>
+            </a:graphic>
+          </wp:inline>
+        </w:drawing>
+      </w:r>
       <w:bookmarkStart w:id="5" w:name="_GoBack"/>
       <w:bookmarkEnd w:id="5"/>
     </w:p>
     <w:p>
       <w:pPr>
+        <w:rPr>
+          <w:rFonts w:ascii="Arial" w:eastAsiaTheme="majorEastAsia" w:hAnsi="Arial" w:cs="Arial"/>
+          <w:sz w:val="24"/>
+          <w:szCs w:val="24"/>
+          <w:lang w:val="es-ES"/>
+        </w:rPr>
+      </w:pPr>
+      <w:r>
+        <w:rPr>
+          <w:rFonts w:ascii="Arial" w:hAnsi="Arial" w:cs="Arial"/>
+          <w:sz w:val="24"/>
+          <w:szCs w:val="24"/>
+          <w:lang w:val="es-ES"/>
+        </w:rPr>
+        <w:t>Se trata de un</w:t>
+      </w:r>
+    </w:p>
+    <w:p>
+      <w:pPr>
+        <w:keepNext/>
+        <w:keepLines/>
+        <w:spacing w:before="320" w:after="0" w:line="240" w:lineRule="auto"/>
+        <w:outlineLvl w:val="0"/>
+        <w:rPr>
+          <w:rFonts w:ascii="Arial" w:eastAsiaTheme="majorEastAsia" w:hAnsi="Arial" w:cs="Arial"/>
+          <w:sz w:val="24"/>
+          <w:szCs w:val="24"/>
+          <w:u w:val="single"/>
+          <w:lang w:val="es-ES"/>
+        </w:rPr>
+      </w:pPr>
+      <w:r>
+        <w:rPr>
+          <w:rFonts w:ascii="Arial" w:eastAsiaTheme="majorEastAsia" w:hAnsi="Arial" w:cs="Arial"/>
+          <w:sz w:val="24"/>
+          <w:szCs w:val="24"/>
+          <w:u w:val="single"/>
+          <w:lang w:val="es-ES"/>
+        </w:rPr>
+        <w:t>-Aspectos de funcionamiento globales de la planta</w:t>
+      </w:r>
+      <w:r>
+        <w:rPr>
+          <w:rFonts w:ascii="Arial" w:eastAsiaTheme="majorEastAsia" w:hAnsi="Arial" w:cs="Arial"/>
+          <w:sz w:val="24"/>
+          <w:szCs w:val="24"/>
+          <w:u w:val="single"/>
+          <w:lang w:val="es-ES"/>
+        </w:rPr>
+        <w:t>:</w:t>
+      </w:r>
+    </w:p>
+    <w:p>
+      <w:pPr>
         <w:ind w:firstLine="720"/>
         <w:rPr>
           <w:rFonts w:ascii="Arial" w:eastAsiaTheme="majorEastAsia" w:hAnsi="Arial" w:cs="Arial"/>
@@ -6995,7 +9709,27 @@
           <w:szCs w:val="24"/>
           <w:lang w:val="es-ES"/>
         </w:rPr>
-        <w:t>*ACA VA UN PLANO DEL TUBO*</w:t>
+        <w:t xml:space="preserve">  </w:t>
+      </w:r>
+    </w:p>
+    <w:p>
+      <w:pPr>
+        <w:rPr>
+          <w:rFonts w:ascii="Arial" w:eastAsiaTheme="majorEastAsia" w:hAnsi="Arial" w:cs="Arial"/>
+          <w:sz w:val="24"/>
+          <w:szCs w:val="24"/>
+          <w:lang w:val="es-ES"/>
+        </w:rPr>
+      </w:pPr>
+      <w:r>
+        <w:rPr>
+          <w:rFonts w:ascii="Arial" w:eastAsiaTheme="majorEastAsia" w:hAnsi="Arial" w:cs="Arial"/>
+          <w:color w:val="1F497D" w:themeColor="text2"/>
+          <w:sz w:val="24"/>
+          <w:szCs w:val="24"/>
+          <w:lang w:val="es-ES"/>
+        </w:rPr>
+        <w:t>LT1 (01</w:t>
       </w:r>
     </w:p>
     <w:p>
@@ -7018,7 +9752,7 @@
           <w:u w:val="single"/>
           <w:lang w:val="es-ES"/>
         </w:rPr>
-        <w:t>-</w:t>
+        <w:t>-Comportamiento</w:t>
       </w:r>
       <w:r>
         <w:rPr>
@@ -7029,7 +9763,7 @@
           <w:u w:val="single"/>
           <w:lang w:val="es-ES"/>
         </w:rPr>
-        <w:t>Desglose técnico de los componentes</w:t>
+        <w:t xml:space="preserve"> de la planta</w:t>
       </w:r>
       <w:r>
         <w:rPr>
@@ -7040,6 +9774,17 @@
           <w:u w:val="single"/>
           <w:lang w:val="es-ES"/>
         </w:rPr>
+        <w:t xml:space="preserve"> y aspectos de programación</w:t>
+      </w:r>
+      <w:r>
+        <w:rPr>
+          <w:rFonts w:ascii="Arial" w:eastAsiaTheme="majorEastAsia" w:hAnsi="Arial" w:cs="Arial"/>
+          <w:i/>
+          <w:sz w:val="24"/>
+          <w:szCs w:val="24"/>
+          <w:u w:val="single"/>
+          <w:lang w:val="es-ES"/>
+        </w:rPr>
         <w:t>:</w:t>
       </w:r>
     </w:p>
@@ -7059,6 +9804,25 @@
           <w:szCs w:val="24"/>
           <w:lang w:val="es-ES"/>
         </w:rPr>
+        <w:t>(ACA VA LO DEL TIEMPO DE MUESTREO)</w:t>
+      </w:r>
+    </w:p>
+    <w:p>
+      <w:pPr>
+        <w:rPr>
+          <w:rFonts w:ascii="Arial" w:eastAsiaTheme="majorEastAsia" w:hAnsi="Arial" w:cs="Arial"/>
+          <w:sz w:val="24"/>
+          <w:szCs w:val="24"/>
+          <w:lang w:val="es-ES"/>
+        </w:rPr>
+      </w:pPr>
+      <w:r>
+        <w:rPr>
+          <w:rFonts w:ascii="Arial" w:eastAsiaTheme="majorEastAsia" w:hAnsi="Arial" w:cs="Arial"/>
+          <w:sz w:val="24"/>
+          <w:szCs w:val="24"/>
+          <w:lang w:val="es-ES"/>
+        </w:rPr>
         <w:t>La construcción de la planta fue un desarrollo más inductivo que deductivo a ser verdad, además de no</w:t>
       </w:r>
     </w:p>
@@ -7082,123 +9846,7 @@
           <w:u w:val="single"/>
           <w:lang w:val="es-ES"/>
         </w:rPr>
-        <w:t>-C</w:t>
-      </w:r>
-      <w:r>
-        <w:rPr>
-          <w:rFonts w:ascii="Arial" w:eastAsiaTheme="majorEastAsia" w:hAnsi="Arial" w:cs="Arial"/>
-          <w:i/>
-          <w:sz w:val="24"/>
-          <w:szCs w:val="24"/>
-          <w:u w:val="single"/>
-          <w:lang w:val="es-ES"/>
-        </w:rPr>
-        <w:t>omportamiento</w:t>
-      </w:r>
-      <w:r>
-        <w:rPr>
-          <w:rFonts w:ascii="Arial" w:eastAsiaTheme="majorEastAsia" w:hAnsi="Arial" w:cs="Arial"/>
-          <w:i/>
-          <w:sz w:val="24"/>
-          <w:szCs w:val="24"/>
-          <w:u w:val="single"/>
-          <w:lang w:val="es-ES"/>
-        </w:rPr>
-        <w:t xml:space="preserve"> de la planta</w:t>
-      </w:r>
-      <w:r>
-        <w:rPr>
-          <w:rFonts w:ascii="Arial" w:eastAsiaTheme="majorEastAsia" w:hAnsi="Arial" w:cs="Arial"/>
-          <w:i/>
-          <w:sz w:val="24"/>
-          <w:szCs w:val="24"/>
-          <w:u w:val="single"/>
-          <w:lang w:val="es-ES"/>
-        </w:rPr>
-        <w:t xml:space="preserve"> y aspectos de programación</w:t>
-      </w:r>
-      <w:r>
-        <w:rPr>
-          <w:rFonts w:ascii="Arial" w:eastAsiaTheme="majorEastAsia" w:hAnsi="Arial" w:cs="Arial"/>
-          <w:i/>
-          <w:sz w:val="24"/>
-          <w:szCs w:val="24"/>
-          <w:u w:val="single"/>
-          <w:lang w:val="es-ES"/>
-        </w:rPr>
-        <w:t>:</w:t>
-      </w:r>
-    </w:p>
-    <w:p>
-      <w:pPr>
-        <w:rPr>
-          <w:rFonts w:ascii="Arial" w:eastAsiaTheme="majorEastAsia" w:hAnsi="Arial" w:cs="Arial"/>
-          <w:sz w:val="24"/>
-          <w:szCs w:val="24"/>
-          <w:lang w:val="es-ES"/>
-        </w:rPr>
-      </w:pPr>
-      <w:r>
-        <w:rPr>
-          <w:rFonts w:ascii="Arial" w:eastAsiaTheme="majorEastAsia" w:hAnsi="Arial" w:cs="Arial"/>
-          <w:sz w:val="24"/>
-          <w:szCs w:val="24"/>
-          <w:lang w:val="es-ES"/>
-        </w:rPr>
-        <w:t>(ACA VA LO DEL TIEMPO DE MUESTREO)</w:t>
-      </w:r>
-    </w:p>
-    <w:p>
-      <w:pPr>
-        <w:rPr>
-          <w:rFonts w:ascii="Arial" w:eastAsiaTheme="majorEastAsia" w:hAnsi="Arial" w:cs="Arial"/>
-          <w:sz w:val="24"/>
-          <w:szCs w:val="24"/>
-          <w:lang w:val="es-ES"/>
-        </w:rPr>
-      </w:pPr>
-      <w:r>
-        <w:rPr>
-          <w:rFonts w:ascii="Arial" w:eastAsiaTheme="majorEastAsia" w:hAnsi="Arial" w:cs="Arial"/>
-          <w:sz w:val="24"/>
-          <w:szCs w:val="24"/>
-          <w:lang w:val="es-ES"/>
-        </w:rPr>
-        <w:t>La construcción de la planta fue un desarrollo más inductivo que deductivo a ser verdad, además de no</w:t>
-      </w:r>
-    </w:p>
-    <w:p>
-      <w:pPr>
-        <w:rPr>
-          <w:rFonts w:ascii="Arial" w:eastAsiaTheme="majorEastAsia" w:hAnsi="Arial" w:cs="Arial"/>
-          <w:i/>
-          <w:sz w:val="24"/>
-          <w:szCs w:val="24"/>
-          <w:u w:val="single"/>
-          <w:lang w:val="es-ES"/>
-        </w:rPr>
-      </w:pPr>
-      <w:r>
-        <w:rPr>
-          <w:rFonts w:ascii="Arial" w:eastAsiaTheme="majorEastAsia" w:hAnsi="Arial" w:cs="Arial"/>
-          <w:i/>
-          <w:sz w:val="24"/>
-          <w:szCs w:val="24"/>
-          <w:u w:val="single"/>
-          <w:lang w:val="es-ES"/>
-        </w:rPr>
-        <w:t>-C</w:t>
-      </w:r>
-      <w:r>
-        <w:rPr>
-          <w:rFonts w:ascii="Arial" w:eastAsiaTheme="majorEastAsia" w:hAnsi="Arial" w:cs="Arial"/>
-          <w:i/>
-          <w:sz w:val="24"/>
-          <w:szCs w:val="24"/>
-          <w:u w:val="single"/>
-          <w:lang w:val="es-ES"/>
-        </w:rPr>
-        <w:t>ontroles implementados</w:t>
+        <w:t>-Controles implementados</w:t>
       </w:r>
       <w:r>
         <w:rPr>
@@ -7349,6 +9997,7 @@
           <w:szCs w:val="24"/>
           <w:lang w:val="es-ES"/>
         </w:rPr>
+        <w:lastRenderedPageBreak/>
         <w:t xml:space="preserve">Programación Multidisciplinar. (2021, marzo 3). </w:t>
       </w:r>
       <w:r>
@@ -7371,7 +10020,7 @@
         </w:rPr>
         <w:t xml:space="preserve"> [Video]. YouTube. </w:t>
       </w:r>
-      <w:hyperlink r:id="rId23" w:tgtFrame="_new" w:history="1">
+      <w:hyperlink r:id="rId32" w:tgtFrame="_new" w:history="1">
         <w:r>
           <w:rPr>
             <w:rStyle w:val="Hipervnculo"/>
@@ -7415,7 +10064,7 @@
           <w:u w:val="single"/>
           <w:lang w:val="es-ES"/>
         </w:rPr>
-        <w:t>-</w:t>
+        <w:t>-ANEXOS</w:t>
       </w:r>
       <w:r>
         <w:rPr>
@@ -7426,17 +10075,6 @@
           <w:u w:val="single"/>
           <w:lang w:val="es-ES"/>
         </w:rPr>
-        <w:t>ANEXOS</w:t>
-      </w:r>
-      <w:r>
-        <w:rPr>
-          <w:rFonts w:ascii="Arial" w:eastAsiaTheme="majorEastAsia" w:hAnsi="Arial" w:cs="Arial"/>
-          <w:i/>
-          <w:sz w:val="24"/>
-          <w:szCs w:val="24"/>
-          <w:u w:val="single"/>
-          <w:lang w:val="es-ES"/>
-        </w:rPr>
         <w:t>:</w:t>
       </w:r>
     </w:p>
@@ -7456,7 +10094,27 @@
           <w:szCs w:val="24"/>
           <w:lang w:val="es-ES"/>
         </w:rPr>
-        <w:t>*aca van los planos y tablas*</w:t>
+        <w:t>*</w:t>
+      </w:r>
+      <w:proofErr w:type="spellStart"/>
+      <w:r>
+        <w:rPr>
+          <w:rFonts w:ascii="Arial" w:eastAsiaTheme="majorEastAsia" w:hAnsi="Arial" w:cs="Arial"/>
+          <w:sz w:val="24"/>
+          <w:szCs w:val="24"/>
+          <w:lang w:val="es-ES"/>
+        </w:rPr>
+        <w:t>aca</w:t>
+      </w:r>
+      <w:proofErr w:type="spellEnd"/>
+      <w:r>
+        <w:rPr>
+          <w:rFonts w:ascii="Arial" w:eastAsiaTheme="majorEastAsia" w:hAnsi="Arial" w:cs="Arial"/>
+          <w:sz w:val="24"/>
+          <w:szCs w:val="24"/>
+          <w:lang w:val="es-ES"/>
+        </w:rPr>
+        <w:t xml:space="preserve"> van los planos y tablas*</w:t>
       </w:r>
     </w:p>
     <w:p>
@@ -7471,7 +10129,7 @@
       </w:pPr>
     </w:p>
     <w:sectPr>
-      <w:footerReference w:type="default" r:id="rId24"/>
+      <w:footerReference w:type="default" r:id="rId33"/>
       <w:type w:val="continuous"/>
       <w:pgSz w:w="12240" w:h="15840"/>
       <w:pgMar w:top="1500" w:right="800" w:bottom="1380" w:left="940" w:header="706" w:footer="1184" w:gutter="0"/>
@@ -7736,7 +10394,7 @@
         </mc:Choice>
         <mc:Fallback>
           <w:pict>
-            <v:shape w14:anchorId="3F0AEE75" id="AutoShape 37" o:spid="_x0000_s1026" style="position:absolute;margin-left:79.45pt;margin-top:718.8pt;width:453.1pt;height:24.75pt;z-index:-16193536;visibility:visible;mso-wrap-style:square;mso-width-percent:0;mso-height-percent:0;mso-wrap-distance-left:9pt;mso-wrap-distance-top:0;mso-wrap-distance-right:9pt;mso-wrap-distance-bottom:0;mso-position-horizontal:absolute;mso-position-horizontal-relative:page;mso-position-vertical:absolute;mso-position-vertical-relative:page;mso-width-percent:0;mso-height-percent:0;mso-width-relative:page;mso-height-relative:page;v-text-anchor:top" coordsize="9062,495" o:gfxdata="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" path="m918,l,,,43r918,l918,xm9062,l961,,918,r,43l918,494r43,l961,43r8101,l9062,xe" fillcolor="gray" stroked="f">
+            <v:shape w14:anchorId="422A9169" id="AutoShape 37" o:spid="_x0000_s1026" style="position:absolute;margin-left:79.45pt;margin-top:718.8pt;width:453.1pt;height:24.75pt;z-index:-16193536;visibility:visible;mso-wrap-style:square;mso-width-percent:0;mso-height-percent:0;mso-wrap-distance-left:9pt;mso-wrap-distance-top:0;mso-wrap-distance-right:9pt;mso-wrap-distance-bottom:0;mso-position-horizontal:absolute;mso-position-horizontal-relative:page;mso-position-vertical:absolute;mso-position-vertical-relative:page;mso-width-percent:0;mso-height-percent:0;mso-width-relative:page;mso-height-relative:page;v-text-anchor:top" coordsize="9062,495" o:gfxdata="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" path="m918,l,,,43r918,l918,xm9062,l961,,918,r,43l918,494r43,l961,43r8101,l9062,xe" fillcolor="gray" stroked="f">
               <v:path arrowok="t" o:connecttype="custom" o:connectlocs="582930,9128760;0,9128760;0,9156065;582930,9156065;582930,9128760;5754370,9128760;610235,9128760;582930,9128760;582930,9156065;582930,9442450;610235,9442450;610235,9156065;5754370,9156065;5754370,9128760" o:connectangles="0,0,0,0,0,0,0,0,0,0,0,0,0,0"/>
               <w10:wrap anchorx="page" anchory="page"/>
             </v:shape>
@@ -7935,6 +10593,7 @@
         <w:docPartUnique/>
       </w:docPartObj>
     </w:sdtPr>
+    <w:sdtEndPr/>
     <w:sdtContent>
       <w:p>
         <w:pPr>
@@ -8047,7 +10706,7 @@
                                   <w:sz w:val="36"/>
                                   <w:szCs w:val="36"/>
                                 </w:rPr>
-                                <w:t>10</w:t>
+                                <w:t>14</w:t>
                               </w:r>
                               <w:r>
                                 <w:rPr>
@@ -8136,7 +10795,7 @@
                             <w:sz w:val="36"/>
                             <w:szCs w:val="36"/>
                           </w:rPr>
-                          <w:t>10</w:t>
+                          <w:t>14</w:t>
                         </w:r>
                         <w:r>
                           <w:rPr>
@@ -8830,7 +11489,7 @@
         </mc:Choice>
         <mc:Fallback>
           <w:pict>
-            <v:shape w14:anchorId="3DA8ECAE" id="Freeform 40" o:spid="_x0000_s1026" style="position:absolute;margin-left:78.5pt;margin-top:35.3pt;width:454.3pt;height:33.65pt;z-index:-16195584;visibility:visible;mso-wrap-style:square;mso-width-percent:0;mso-height-percent:0;mso-wrap-distance-left:9pt;mso-wrap-distance-top:0;mso-wrap-distance-right:9pt;mso-wrap-distance-bottom:0;mso-position-horizontal:absolute;mso-position-horizontal-relative:page;mso-position-vertical:absolute;mso-position-vertical-relative:page;mso-width-percent:0;mso-height-percent:0;mso-width-relative:page;mso-height-relative:page;v-text-anchor:top" coordsize="9086,673" o:gfxdata="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" path="m9085,629r-1109,l7976,72r,-72l7933,r,72l7933,629,,629r,43l7933,672r43,l9085,672r,-43xe" fillcolor="gray" stroked="f">
+            <v:shape w14:anchorId="23C1269C" id="Freeform 40" o:spid="_x0000_s1026" style="position:absolute;margin-left:78.5pt;margin-top:35.3pt;width:454.3pt;height:33.65pt;z-index:-16195584;visibility:visible;mso-wrap-style:square;mso-width-percent:0;mso-height-percent:0;mso-wrap-distance-left:9pt;mso-wrap-distance-top:0;mso-wrap-distance-right:9pt;mso-wrap-distance-bottom:0;mso-position-horizontal:absolute;mso-position-horizontal-relative:page;mso-position-vertical:absolute;mso-position-vertical-relative:page;mso-width-percent:0;mso-height-percent:0;mso-width-relative:page;mso-height-relative:page;v-text-anchor:top" coordsize="9086,673" o:gfxdata="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" path="m9085,629r-1109,l7976,72r,-72l7933,r,72l7933,629,,629r,43l7933,672r43,l9085,672r,-43xe" fillcolor="gray" stroked="f">
               <v:path arrowok="t" o:connecttype="custom" o:connectlocs="5768975,847725;5064760,847725;5064760,494030;5064760,448310;5037455,448310;5037455,494030;5037455,847725;0,847725;0,875030;5037455,875030;5064760,875030;5768975,875030;5768975,847725" o:connectangles="0,0,0,0,0,0,0,0,0,0,0,0,0"/>
               <w10:wrap anchorx="page" anchory="page"/>
             </v:shape>
@@ -12158,7 +14817,7 @@
   <w:abstractNum w:abstractNumId="30" w15:restartNumberingAfterBreak="0">
     <w:nsid w:val="6182111A"/>
     <w:multiLevelType w:val="hybridMultilevel"/>
-    <w:tmpl w:val="249E1D36"/>
+    <w:tmpl w:val="0DD608F4"/>
     <w:lvl w:ilvl="0" w:tplc="04090001">
       <w:start w:val="1"/>
       <w:numFmt w:val="bullet"/>
@@ -14008,7 +16667,7 @@
   <w:style w:type="paragraph" w:default="1" w:styleId="Normal">
     <w:name w:val="Normal"/>
     <w:qFormat/>
-    <w:rsid w:val="004F6703"/>
+    <w:rsid w:val="001A2063"/>
   </w:style>
   <w:style w:type="paragraph" w:styleId="Ttulo1">
     <w:name w:val="heading 1"/>
@@ -14221,6 +16880,7 @@
   <w:style w:type="character" w:default="1" w:styleId="Fuentedeprrafopredeter">
     <w:name w:val="Default Paragraph Font"/>
     <w:uiPriority w:val="1"/>
+    <w:semiHidden/>
     <w:unhideWhenUsed/>
   </w:style>
   <w:style w:type="table" w:default="1" w:styleId="Tablanormal">
@@ -15447,7 +18107,7 @@
 </file>
 
 <file path=customXml/itemProps1.xml><?xml version="1.0" encoding="utf-8"?>
-<ds:datastoreItem xmlns:ds="http://schemas.openxmlformats.org/officeDocument/2006/customXml" ds:itemID="{037F6016-444E-479D-B748-FC4E6B81C7CF}">
+<ds:datastoreItem xmlns:ds="http://schemas.openxmlformats.org/officeDocument/2006/customXml" ds:itemID="{3148C390-A2E0-4AEB-A943-E5B861D353B2}">
   <ds:schemaRefs>
     <ds:schemaRef ds:uri="http://schemas.openxmlformats.org/officeDocument/2006/bibliography"/>
   </ds:schemaRefs>

</xml_diff>

<commit_message>
3 PORQUE SE ROMPIO
SE ROMPIO EL ANTERIOR T_T
</commit_message>
<xml_diff>
--- a/Informe/Intento de informe.docx
+++ b/Informe/Intento de informe.docx
@@ -4477,28 +4477,30 @@
           <w:szCs w:val="24"/>
           <w:lang w:val="es-ES"/>
         </w:rPr>
-        <w:t xml:space="preserve">Esta la retomaremos más adelante una vez construida la planta para </w:t>
-      </w:r>
-      <w:r>
-        <w:rPr>
-          <w:rFonts w:ascii="Arial" w:hAnsi="Arial" w:cs="Arial"/>
-          <w:color w:val="000000" w:themeColor="text1"/>
-          <w:sz w:val="24"/>
-          <w:szCs w:val="24"/>
-          <w:lang w:val="es-ES"/>
-        </w:rPr>
-        <w:t>contrastarla</w:t>
-      </w:r>
-      <w:r>
-        <w:rPr>
-          <w:rFonts w:ascii="Arial" w:hAnsi="Arial" w:cs="Arial"/>
-          <w:color w:val="000000" w:themeColor="text1"/>
-          <w:sz w:val="24"/>
-          <w:szCs w:val="24"/>
-          <w:lang w:val="es-ES"/>
-        </w:rPr>
-        <w:t>.</w:t>
-      </w:r>
+        <w:t xml:space="preserve">La bibliografía consultada suele </w:t>
+      </w:r>
+      <w:r>
+        <w:rPr>
+          <w:rFonts w:ascii="Arial" w:hAnsi="Arial" w:cs="Arial"/>
+          <w:color w:val="000000" w:themeColor="text1"/>
+          <w:sz w:val="24"/>
+          <w:szCs w:val="24"/>
+          <w:lang w:val="es-ES"/>
+        </w:rPr>
+        <w:t xml:space="preserve">terminar aquí pero </w:t>
+      </w:r>
+      <w:r>
+        <w:rPr>
+          <w:rFonts w:ascii="Arial" w:hAnsi="Arial" w:cs="Arial"/>
+          <w:color w:val="000000" w:themeColor="text1"/>
+          <w:sz w:val="24"/>
+          <w:szCs w:val="24"/>
+          <w:lang w:val="es-ES"/>
+        </w:rPr>
+        <w:t xml:space="preserve">no tiene en cuenta </w:t>
+      </w:r>
+      <w:bookmarkStart w:id="3" w:name="_GoBack"/>
+      <w:bookmarkEnd w:id="3"/>
     </w:p>
     <w:p>
       <w:pPr>
@@ -4516,7 +4518,7 @@
           <w:lang w:val="es-ES"/>
         </w:rPr>
       </w:pPr>
-      <w:bookmarkStart w:id="3" w:name="_Toc207588049"/>
+      <w:bookmarkStart w:id="4" w:name="_Toc207588049"/>
       <w:r>
         <w:rPr>
           <w:rFonts w:ascii="Arial" w:eastAsiaTheme="majorEastAsia" w:hAnsi="Arial" w:cs="Arial"/>
@@ -4541,7 +4543,7 @@
         </w:rPr>
         <w:t>:</w:t>
       </w:r>
-      <w:bookmarkEnd w:id="3"/>
+      <w:bookmarkEnd w:id="4"/>
     </w:p>
     <w:p>
       <w:pPr>
@@ -7641,7 +7643,7 @@
           <w:lang w:val="es-ES"/>
         </w:rPr>
       </w:pPr>
-      <w:bookmarkStart w:id="4" w:name="_Toc207588050"/>
+      <w:bookmarkStart w:id="5" w:name="_Toc207588050"/>
       <w:r>
         <w:rPr>
           <w:rFonts w:ascii="Arial" w:hAnsi="Arial" w:cs="Arial"/>
@@ -7675,7 +7677,7 @@
         </w:rPr>
         <w:t xml:space="preserve"> descripción fáctica de la planta:</w:t>
       </w:r>
-      <w:bookmarkEnd w:id="4"/>
+      <w:bookmarkEnd w:id="5"/>
     </w:p>
     <w:p>
       <w:pPr>
@@ -9011,26 +9013,26 @@
           <w:noProof/>
         </w:rPr>
         <w:drawing>
-          <wp:anchor distT="0" distB="0" distL="114300" distR="114300" simplePos="0" relativeHeight="487136768" behindDoc="1" locked="0" layoutInCell="1" allowOverlap="1" wp14:anchorId="57B3CF1A" wp14:editId="0B1A3EC0">
+          <wp:anchor distT="0" distB="0" distL="114300" distR="114300" simplePos="0" relativeHeight="487140864" behindDoc="1" locked="0" layoutInCell="1" allowOverlap="1" wp14:anchorId="64754ED8" wp14:editId="61DE2B92">
             <wp:simplePos x="0" y="0"/>
-            <wp:positionH relativeFrom="margin">
+            <wp:positionH relativeFrom="page">
               <wp:align>right</wp:align>
             </wp:positionH>
             <wp:positionV relativeFrom="paragraph">
-              <wp:posOffset>1028700</wp:posOffset>
+              <wp:posOffset>1029335</wp:posOffset>
             </wp:positionV>
-            <wp:extent cx="6667500" cy="3521710"/>
-            <wp:effectExtent l="0" t="0" r="0" b="2540"/>
+            <wp:extent cx="7350806" cy="3101340"/>
+            <wp:effectExtent l="0" t="0" r="2540" b="3810"/>
             <wp:wrapTight wrapText="bothSides">
               <wp:wrapPolygon edited="0">
                 <wp:start x="0" y="0"/>
-                <wp:lineTo x="0" y="21499"/>
-                <wp:lineTo x="21538" y="21499"/>
-                <wp:lineTo x="21538" y="0"/>
+                <wp:lineTo x="0" y="21494"/>
+                <wp:lineTo x="21551" y="21494"/>
+                <wp:lineTo x="21551" y="0"/>
                 <wp:lineTo x="0" y="0"/>
               </wp:wrapPolygon>
             </wp:wrapTight>
-            <wp:docPr id="28" name="Imagen 28"/>
+            <wp:docPr id="19" name="Imagen 19"/>
             <wp:cNvGraphicFramePr>
               <a:graphicFrameLocks xmlns:a="http://schemas.openxmlformats.org/drawingml/2006/main" noChangeAspect="1"/>
             </wp:cNvGraphicFramePr>
@@ -9056,7 +9058,7 @@
                   <pic:spPr>
                     <a:xfrm>
                       <a:off x="0" y="0"/>
-                      <a:ext cx="6667500" cy="3521710"/>
+                      <a:ext cx="7350806" cy="3101340"/>
                     </a:xfrm>
                     <a:prstGeom prst="rect">
                       <a:avLst/>
@@ -9131,6 +9133,7 @@
         </w:rPr>
         <w:t>) un programa que utilizando distintas librerías matemáticas de Python (</w:t>
       </w:r>
+      <w:proofErr w:type="spellStart"/>
       <w:proofErr w:type="gramStart"/>
       <w:r>
         <w:rPr>
@@ -9149,7 +9152,17 @@
           <w:szCs w:val="24"/>
           <w:lang w:val="es-ES"/>
         </w:rPr>
-        <w:t xml:space="preserve">,etc) permite vía serial estimar la función de transferencia. Cosa </w:t>
+        <w:t>,etc</w:t>
+      </w:r>
+      <w:proofErr w:type="spellEnd"/>
+      <w:r>
+        <w:rPr>
+          <w:rFonts w:ascii="Arial" w:hAnsi="Arial" w:cs="Arial"/>
+          <w:sz w:val="24"/>
+          <w:szCs w:val="24"/>
+          <w:lang w:val="es-ES"/>
+        </w:rPr>
+        <w:t xml:space="preserve">) permite vía serial estimar la función de transferencia. Cosa </w:t>
       </w:r>
       <w:r>
         <w:rPr>
@@ -9174,12 +9187,21 @@
       <w:pPr>
         <w:ind w:firstLine="720"/>
         <w:rPr>
-          <w:rFonts w:ascii="Arial" w:hAnsi="Arial" w:cs="Arial"/>
-          <w:sz w:val="24"/>
-          <w:szCs w:val="24"/>
-          <w:lang w:val="es-ES"/>
-        </w:rPr>
-      </w:pPr>
+          <w:rFonts w:ascii="Arial" w:eastAsiaTheme="majorEastAsia" w:hAnsi="Arial" w:cs="Arial"/>
+          <w:sz w:val="24"/>
+          <w:szCs w:val="24"/>
+          <w:lang w:val="es-ES"/>
+        </w:rPr>
+      </w:pPr>
+      <w:r>
+        <w:rPr>
+          <w:rFonts w:ascii="Arial" w:eastAsiaTheme="majorEastAsia" w:hAnsi="Arial" w:cs="Arial"/>
+          <w:sz w:val="24"/>
+          <w:szCs w:val="24"/>
+          <w:lang w:val="es-ES"/>
+        </w:rPr>
+        <w:t>La función de transferencia experimental más aproximada sería pues:</w:t>
+      </w:r>
     </w:p>
     <w:p>
       <w:pPr>
@@ -9193,29 +9215,8 @@
       </w:pPr>
       <w:r>
         <w:rPr>
-          <w:rFonts w:ascii="Arial" w:eastAsiaTheme="majorEastAsia" w:hAnsi="Arial" w:cs="Arial"/>
-          <w:sz w:val="24"/>
-          <w:szCs w:val="24"/>
-          <w:lang w:val="es-ES"/>
-        </w:rPr>
-        <w:t>La función de transferencia experimental más aproximada sería pues:</w:t>
-      </w:r>
-    </w:p>
-    <w:p>
-      <w:pPr>
-        <w:ind w:firstLine="720"/>
-        <w:rPr>
-          <w:rFonts w:ascii="Arial" w:eastAsiaTheme="majorEastAsia" w:hAnsi="Arial" w:cs="Arial"/>
-          <w:sz w:val="24"/>
-          <w:szCs w:val="24"/>
-          <w:lang w:val="es-ES"/>
-        </w:rPr>
-      </w:pPr>
-      <w:r>
-        <w:rPr>
           <w:noProof/>
         </w:rPr>
-        <w:lastRenderedPageBreak/>
         <w:drawing>
           <wp:inline distT="0" distB="0" distL="0" distR="0" wp14:anchorId="6007C04D" wp14:editId="587E0707">
             <wp:extent cx="4351020" cy="2190160"/>
@@ -9294,6 +9295,7 @@
           <w:szCs w:val="24"/>
           <w:lang w:val="es-ES"/>
         </w:rPr>
+        <w:lastRenderedPageBreak/>
         <w:t>Estable (polos complejos conjugados en el semiplano izquierdo).</w:t>
       </w:r>
     </w:p>
@@ -9582,7 +9584,6 @@
           <w:rFonts w:ascii="Arial" w:hAnsi="Arial" w:cs="Arial"/>
           <w:lang w:val="es-ES"/>
         </w:rPr>
-        <w:lastRenderedPageBreak/>
         <w:t>LC (03) o Controlador de Nivel (UNO R3):</w:t>
       </w:r>
     </w:p>
@@ -9635,8 +9636,6 @@
           </wp:inline>
         </w:drawing>
       </w:r>
-      <w:bookmarkStart w:id="5" w:name="_GoBack"/>
-      <w:bookmarkEnd w:id="5"/>
     </w:p>
     <w:p>
       <w:pPr>
@@ -9752,6 +9751,7 @@
           <w:u w:val="single"/>
           <w:lang w:val="es-ES"/>
         </w:rPr>
+        <w:lastRenderedPageBreak/>
         <w:t>-Comportamiento</w:t>
       </w:r>
       <w:r>
@@ -9997,7 +9997,6 @@
           <w:szCs w:val="24"/>
           <w:lang w:val="es-ES"/>
         </w:rPr>
-        <w:lastRenderedPageBreak/>
         <w:t xml:space="preserve">Programación Multidisciplinar. (2021, marzo 3). </w:t>
       </w:r>
       <w:r>
@@ -10706,7 +10705,7 @@
                                   <w:sz w:val="36"/>
                                   <w:szCs w:val="36"/>
                                 </w:rPr>
-                                <w:t>14</w:t>
+                                <w:t>7</w:t>
                               </w:r>
                               <w:r>
                                 <w:rPr>
@@ -10795,7 +10794,7 @@
                             <w:sz w:val="36"/>
                             <w:szCs w:val="36"/>
                           </w:rPr>
-                          <w:t>14</w:t>
+                          <w:t>7</w:t>
                         </w:r>
                         <w:r>
                           <w:rPr>
@@ -18107,7 +18106,7 @@
 </file>
 
 <file path=customXml/itemProps1.xml><?xml version="1.0" encoding="utf-8"?>
-<ds:datastoreItem xmlns:ds="http://schemas.openxmlformats.org/officeDocument/2006/customXml" ds:itemID="{3148C390-A2E0-4AEB-A943-E5B861D353B2}">
+<ds:datastoreItem xmlns:ds="http://schemas.openxmlformats.org/officeDocument/2006/customXml" ds:itemID="{85152A99-ABFE-4E3D-8408-46F7FF2A98AD}">
   <ds:schemaRefs>
     <ds:schemaRef ds:uri="http://schemas.openxmlformats.org/officeDocument/2006/bibliography"/>
   </ds:schemaRefs>

</xml_diff>